<commit_message>
Update user manual with changes I've made
</commit_message>
<xml_diff>
--- a/Group7SellingWidgets/Documents/Program Documents/Install/Group 7 Updated User Manual.docx
+++ b/Group7SellingWidgets/Documents/Program Documents/Install/Group 7 Updated User Manual.docx
@@ -392,7 +392,6 @@
           <w:szCs w:val="32"/>
         </w:rPr>
       </w:pPr>
-      <w:proofErr w:type="spellStart"/>
       <w:r>
         <w:rPr>
           <w:rFonts w:ascii="Courier New" w:eastAsia="Roboto" w:hAnsi="Courier New" w:cs="Courier New"/>
@@ -400,17 +399,28 @@
           <w:sz w:val="32"/>
           <w:szCs w:val="32"/>
         </w:rPr>
-        <w:t>Nym</w:t>
-      </w:r>
-      <w:proofErr w:type="spellEnd"/>
-      <w:r>
+        <w:t>Nym Sanders – kas1064@sru.edu</w:t>
+      </w:r>
+    </w:p>
+    <w:p>
+      <w:pPr>
+        <w:spacing w:line="360" w:lineRule="auto"/>
+        <w:jc w:val="center"/>
         <w:rPr>
           <w:rFonts w:ascii="Courier New" w:eastAsia="Roboto" w:hAnsi="Courier New" w:cs="Courier New"/>
           <w:bCs/>
           <w:sz w:val="32"/>
           <w:szCs w:val="32"/>
         </w:rPr>
-        <w:t xml:space="preserve"> Sanders – kas1064@sru.edu</w:t>
+      </w:pPr>
+      <w:r>
+        <w:rPr>
+          <w:rFonts w:ascii="Courier New" w:eastAsia="Roboto" w:hAnsi="Courier New" w:cs="Courier New"/>
+          <w:bCs/>
+          <w:sz w:val="32"/>
+          <w:szCs w:val="32"/>
+        </w:rPr>
+        <w:t>Gavin Crider – ghc1002@sru.edu</w:t>
       </w:r>
     </w:p>
     <w:p>
@@ -418,33 +428,12 @@
         <w:spacing w:line="360" w:lineRule="auto"/>
         <w:jc w:val="center"/>
         <w:rPr>
-          <w:rFonts w:ascii="Courier New" w:eastAsia="Roboto" w:hAnsi="Courier New" w:cs="Courier New"/>
-          <w:bCs/>
+          <w:rFonts w:ascii="Courier New" w:eastAsia="Arial" w:hAnsi="Courier New" w:cs="Courier New"/>
+          <w:color w:val="000000"/>
           <w:sz w:val="32"/>
           <w:szCs w:val="32"/>
         </w:rPr>
       </w:pPr>
-      <w:r>
-        <w:rPr>
-          <w:rFonts w:ascii="Courier New" w:eastAsia="Roboto" w:hAnsi="Courier New" w:cs="Courier New"/>
-          <w:bCs/>
-          <w:sz w:val="32"/>
-          <w:szCs w:val="32"/>
-        </w:rPr>
-        <w:t>Gavin Crider – ghc1002@sru.edu</w:t>
-      </w:r>
-    </w:p>
-    <w:p>
-      <w:pPr>
-        <w:spacing w:line="360" w:lineRule="auto"/>
-        <w:jc w:val="center"/>
-        <w:rPr>
-          <w:rFonts w:ascii="Courier New" w:eastAsia="Arial" w:hAnsi="Courier New" w:cs="Courier New"/>
-          <w:color w:val="000000"/>
-          <w:sz w:val="32"/>
-          <w:szCs w:val="32"/>
-        </w:rPr>
-      </w:pPr>
     </w:p>
     <w:p>
       <w:pPr>
@@ -476,7 +465,6 @@
           <w:sz w:val="40"/>
           <w:szCs w:val="40"/>
         </w:rPr>
-        <w:lastRenderedPageBreak/>
         <w:t>Table of Contents</w:t>
       </w:r>
     </w:p>
@@ -1362,7 +1350,6 @@
           <w:sz w:val="40"/>
           <w:szCs w:val="40"/>
         </w:rPr>
-        <w:lastRenderedPageBreak/>
         <w:t>Getting Started</w:t>
       </w:r>
     </w:p>
@@ -1522,50 +1509,28 @@
           <w:sz w:val="22"/>
           <w:szCs w:val="22"/>
         </w:rPr>
-        <w:t xml:space="preserve">Username: </w:t>
-      </w:r>
-      <w:proofErr w:type="spellStart"/>
-      <w:r>
-        <w:rPr>
-          <w:rFonts w:ascii="Courier New" w:eastAsia="Arial" w:hAnsi="Courier New" w:cs="Courier New"/>
-          <w:color w:val="000000"/>
-          <w:sz w:val="22"/>
-          <w:szCs w:val="22"/>
-        </w:rPr>
-        <w:t>userName</w:t>
-      </w:r>
-      <w:proofErr w:type="spellEnd"/>
-    </w:p>
-    <w:p>
-      <w:pPr>
-        <w:spacing w:line="276" w:lineRule="auto"/>
-        <w:rPr>
-          <w:rFonts w:ascii="Courier New" w:eastAsia="Arial" w:hAnsi="Courier New" w:cs="Courier New"/>
-          <w:color w:val="000000"/>
-          <w:sz w:val="22"/>
-          <w:szCs w:val="22"/>
-        </w:rPr>
-      </w:pPr>
-      <w:r>
-        <w:rPr>
-          <w:rFonts w:ascii="Courier New" w:eastAsia="Arial" w:hAnsi="Courier New" w:cs="Courier New"/>
-          <w:color w:val="000000"/>
-          <w:sz w:val="22"/>
-          <w:szCs w:val="22"/>
-        </w:rPr>
-        <w:t xml:space="preserve">Password: </w:t>
-      </w:r>
-      <w:proofErr w:type="spellStart"/>
-      <w:r>
-        <w:rPr>
-          <w:rFonts w:ascii="Courier New" w:eastAsia="Arial" w:hAnsi="Courier New" w:cs="Courier New"/>
-          <w:color w:val="000000"/>
-          <w:sz w:val="22"/>
-          <w:szCs w:val="22"/>
-        </w:rPr>
-        <w:t>testPass</w:t>
-      </w:r>
-      <w:proofErr w:type="spellEnd"/>
+        <w:t>Username: userName</w:t>
+      </w:r>
+    </w:p>
+    <w:p>
+      <w:pPr>
+        <w:spacing w:line="276" w:lineRule="auto"/>
+        <w:rPr>
+          <w:rFonts w:ascii="Courier New" w:eastAsia="Arial" w:hAnsi="Courier New" w:cs="Courier New"/>
+          <w:color w:val="000000"/>
+          <w:sz w:val="22"/>
+          <w:szCs w:val="22"/>
+        </w:rPr>
+      </w:pPr>
+      <w:r>
+        <w:rPr>
+          <w:rFonts w:ascii="Courier New" w:eastAsia="Arial" w:hAnsi="Courier New" w:cs="Courier New"/>
+          <w:color w:val="000000"/>
+          <w:sz w:val="22"/>
+          <w:szCs w:val="22"/>
+        </w:rPr>
+        <w:t>Password: testPass</w:t>
+      </w:r>
     </w:p>
     <w:p>
       <w:pPr>
@@ -1630,50 +1595,28 @@
           <w:sz w:val="22"/>
           <w:szCs w:val="22"/>
         </w:rPr>
-        <w:t xml:space="preserve">Username: </w:t>
-      </w:r>
-      <w:proofErr w:type="spellStart"/>
-      <w:r>
-        <w:rPr>
-          <w:rFonts w:ascii="Courier New" w:eastAsia="Arial" w:hAnsi="Courier New" w:cs="Courier New"/>
-          <w:color w:val="000000"/>
-          <w:sz w:val="22"/>
-          <w:szCs w:val="22"/>
-        </w:rPr>
-        <w:t>useradminwidget</w:t>
-      </w:r>
-      <w:proofErr w:type="spellEnd"/>
-    </w:p>
-    <w:p>
-      <w:pPr>
-        <w:spacing w:line="276" w:lineRule="auto"/>
-        <w:rPr>
-          <w:rFonts w:ascii="Courier New" w:eastAsia="Arial" w:hAnsi="Courier New" w:cs="Courier New"/>
-          <w:color w:val="000000"/>
-          <w:sz w:val="22"/>
-          <w:szCs w:val="22"/>
-        </w:rPr>
-      </w:pPr>
-      <w:r>
-        <w:rPr>
-          <w:rFonts w:ascii="Courier New" w:eastAsia="Arial" w:hAnsi="Courier New" w:cs="Courier New"/>
-          <w:color w:val="000000"/>
-          <w:sz w:val="22"/>
-          <w:szCs w:val="22"/>
-        </w:rPr>
-        <w:t xml:space="preserve">Password: </w:t>
-      </w:r>
-      <w:proofErr w:type="spellStart"/>
-      <w:r>
-        <w:rPr>
-          <w:rFonts w:ascii="Courier New" w:eastAsia="Arial" w:hAnsi="Courier New" w:cs="Courier New"/>
-          <w:color w:val="000000"/>
-          <w:sz w:val="22"/>
-          <w:szCs w:val="22"/>
-        </w:rPr>
-        <w:t>useradmin</w:t>
-      </w:r>
-      <w:proofErr w:type="spellEnd"/>
+        <w:t>Username: useradminwidget</w:t>
+      </w:r>
+    </w:p>
+    <w:p>
+      <w:pPr>
+        <w:spacing w:line="276" w:lineRule="auto"/>
+        <w:rPr>
+          <w:rFonts w:ascii="Courier New" w:eastAsia="Arial" w:hAnsi="Courier New" w:cs="Courier New"/>
+          <w:color w:val="000000"/>
+          <w:sz w:val="22"/>
+          <w:szCs w:val="22"/>
+        </w:rPr>
+      </w:pPr>
+      <w:r>
+        <w:rPr>
+          <w:rFonts w:ascii="Courier New" w:eastAsia="Arial" w:hAnsi="Courier New" w:cs="Courier New"/>
+          <w:color w:val="000000"/>
+          <w:sz w:val="22"/>
+          <w:szCs w:val="22"/>
+        </w:rPr>
+        <w:t>Password: useradmin</w:t>
+      </w:r>
     </w:p>
     <w:p>
       <w:pPr>
@@ -1890,7 +1833,6 @@
           <w:sz w:val="40"/>
           <w:szCs w:val="40"/>
         </w:rPr>
-        <w:lastRenderedPageBreak/>
         <w:t>Index Page</w:t>
       </w:r>
     </w:p>
@@ -2620,7 +2562,6 @@
           <w:sz w:val="22"/>
           <w:szCs w:val="22"/>
         </w:rPr>
-        <w:lastRenderedPageBreak/>
         <w:t>Last Name.</w:t>
       </w:r>
     </w:p>
@@ -3132,7 +3073,6 @@
           <w:sz w:val="40"/>
           <w:szCs w:val="40"/>
         </w:rPr>
-        <w:lastRenderedPageBreak/>
         <w:t>Email Verification</w:t>
       </w:r>
     </w:p>
@@ -3546,21 +3486,8 @@
           <w:sz w:val="22"/>
           <w:szCs w:val="22"/>
         </w:rPr>
-        <w:t xml:space="preserve">Username </w:t>
-      </w:r>
-      <w:proofErr w:type="spellStart"/>
-      <w:r>
-        <w:rPr>
-          <w:rFonts w:ascii="Courier New" w:eastAsia="Arial" w:hAnsi="Courier New" w:cs="Courier New"/>
-          <w:b/>
-          <w:bCs/>
-          <w:color w:val="000000"/>
-          <w:sz w:val="22"/>
-          <w:szCs w:val="22"/>
-        </w:rPr>
-        <w:t>TextCtrl</w:t>
-      </w:r>
-      <w:proofErr w:type="spellEnd"/>
+        <w:t>Username TextCtrl</w:t>
+      </w:r>
       <w:r>
         <w:rPr>
           <w:rFonts w:ascii="Courier New" w:eastAsia="Arial" w:hAnsi="Courier New" w:cs="Courier New"/>
@@ -3622,21 +3549,8 @@
           <w:sz w:val="22"/>
           <w:szCs w:val="22"/>
         </w:rPr>
-        <w:t xml:space="preserve">Password </w:t>
-      </w:r>
-      <w:proofErr w:type="spellStart"/>
-      <w:r>
-        <w:rPr>
-          <w:rFonts w:ascii="Courier New" w:eastAsia="Arial" w:hAnsi="Courier New" w:cs="Courier New"/>
-          <w:b/>
-          <w:bCs/>
-          <w:color w:val="000000"/>
-          <w:sz w:val="22"/>
-          <w:szCs w:val="22"/>
-        </w:rPr>
-        <w:t>TextCtrl</w:t>
-      </w:r>
-      <w:proofErr w:type="spellEnd"/>
+        <w:t>Password TextCtrl</w:t>
+      </w:r>
       <w:r>
         <w:rPr>
           <w:rFonts w:ascii="Courier New" w:eastAsia="Arial" w:hAnsi="Courier New" w:cs="Courier New"/>
@@ -3689,27 +3603,7 @@
           <w:sz w:val="22"/>
           <w:szCs w:val="22"/>
         </w:rPr>
-        <w:t xml:space="preserve">o steps needed to </w:t>
-      </w:r>
-      <w:proofErr w:type="spellStart"/>
-      <w:r>
-        <w:rPr>
-          <w:rFonts w:ascii="Courier New" w:eastAsia="Arial" w:hAnsi="Courier New" w:cs="Courier New"/>
-          <w:color w:val="000000"/>
-          <w:sz w:val="22"/>
-          <w:szCs w:val="22"/>
-        </w:rPr>
-        <w:t>reaquire</w:t>
-      </w:r>
-      <w:proofErr w:type="spellEnd"/>
-      <w:r>
-        <w:rPr>
-          <w:rFonts w:ascii="Courier New" w:eastAsia="Arial" w:hAnsi="Courier New" w:cs="Courier New"/>
-          <w:color w:val="000000"/>
-          <w:sz w:val="22"/>
-          <w:szCs w:val="22"/>
-        </w:rPr>
-        <w:t xml:space="preserve"> account information.</w:t>
+        <w:t>o steps needed to reaquire account information.</w:t>
       </w:r>
     </w:p>
     <w:p>
@@ -3772,7 +3666,6 @@
           <w:sz w:val="22"/>
           <w:szCs w:val="22"/>
         </w:rPr>
-        <w:lastRenderedPageBreak/>
         <w:t>Sign</w:t>
       </w:r>
       <w:r>
@@ -4169,7 +4062,6 @@
           <w:sz w:val="22"/>
           <w:szCs w:val="22"/>
         </w:rPr>
-        <w:lastRenderedPageBreak/>
         <w:drawing>
           <wp:inline distT="0" distB="0" distL="0" distR="0" wp14:anchorId="277B2FB4" wp14:editId="06E5D729">
             <wp:extent cx="4596956" cy="2358887"/>
@@ -4471,17 +4363,7 @@
           <w:sz w:val="22"/>
           <w:szCs w:val="22"/>
         </w:rPr>
-        <w:t xml:space="preserve">g items directly from the home page. This can be done by selecting the filter button at the top of </w:t>
-      </w:r>
-      <w:r>
-        <w:rPr>
-          <w:rFonts w:ascii="Courier New" w:eastAsia="Arial" w:hAnsi="Courier New" w:cs="Courier New"/>
-          <w:color w:val="000000"/>
-          <w:sz w:val="22"/>
-          <w:szCs w:val="22"/>
-        </w:rPr>
-        <w:lastRenderedPageBreak/>
-        <w:t xml:space="preserve">the home page, which will </w:t>
+        <w:t xml:space="preserve">g items directly from the home page. This can be done by selecting the filter button at the top of the home page, which will </w:t>
       </w:r>
       <w:r>
         <w:rPr>
@@ -4933,7 +4815,6 @@
           <w:sz w:val="22"/>
           <w:szCs w:val="22"/>
         </w:rPr>
-        <w:lastRenderedPageBreak/>
         <w:drawing>
           <wp:inline distT="0" distB="0" distL="0" distR="0" wp14:anchorId="29D9B15C" wp14:editId="5695555A">
             <wp:extent cx="5245724" cy="2507411"/>
@@ -5275,27 +5156,7 @@
           <w:sz w:val="22"/>
           <w:szCs w:val="22"/>
         </w:rPr>
-        <w:t xml:space="preserve">the personal attributes of the account such as name, username, </w:t>
-      </w:r>
-      <w:proofErr w:type="spellStart"/>
-      <w:r>
-        <w:rPr>
-          <w:rFonts w:ascii="Courier New" w:eastAsia="Arial" w:hAnsi="Courier New" w:cs="Courier New"/>
-          <w:color w:val="000000"/>
-          <w:sz w:val="22"/>
-          <w:szCs w:val="22"/>
-        </w:rPr>
-        <w:t>userid</w:t>
-      </w:r>
-      <w:proofErr w:type="spellEnd"/>
-      <w:r>
-        <w:rPr>
-          <w:rFonts w:ascii="Courier New" w:eastAsia="Arial" w:hAnsi="Courier New" w:cs="Courier New"/>
-          <w:color w:val="000000"/>
-          <w:sz w:val="22"/>
-          <w:szCs w:val="22"/>
-        </w:rPr>
-        <w:t>,</w:t>
+        <w:t>the personal attributes of the account such as name, username, userid,</w:t>
       </w:r>
       <w:r>
         <w:rPr>
@@ -5346,7 +5207,6 @@
           <w:sz w:val="22"/>
           <w:szCs w:val="22"/>
         </w:rPr>
-        <w:lastRenderedPageBreak/>
         <w:drawing>
           <wp:inline distT="0" distB="0" distL="0" distR="0" wp14:anchorId="2CE47AF7" wp14:editId="1D4100C1">
             <wp:extent cx="3527125" cy="2720710"/>
@@ -5487,7 +5347,129 @@
           <w:sz w:val="22"/>
           <w:szCs w:val="22"/>
         </w:rPr>
-        <w:t>This directs the user to a page where they can enter payment options. The tabs on the left allow for credit cards, PayPal, and Direct Deposit. See Figure 9.2</w:t>
+        <w:t>This directs the user to a page where they can enter payment options. The tabs on the left allow for credit cards, PayPal, and Direct Deposit.</w:t>
+      </w:r>
+      <w:r>
+        <w:rPr>
+          <w:rFonts w:ascii="Courier New" w:eastAsia="Arial" w:hAnsi="Courier New" w:cs="Courier New"/>
+          <w:color w:val="000000"/>
+          <w:sz w:val="22"/>
+          <w:szCs w:val="22"/>
+        </w:rPr>
+        <w:t xml:space="preserve"> If the user already has card info input it will be displayed above as the type of card as well as the last 4 digits of the card number.</w:t>
+      </w:r>
+      <w:r>
+        <w:rPr>
+          <w:rFonts w:ascii="Courier New" w:eastAsia="Arial" w:hAnsi="Courier New" w:cs="Courier New"/>
+          <w:color w:val="000000"/>
+          <w:sz w:val="22"/>
+          <w:szCs w:val="22"/>
+        </w:rPr>
+        <w:t xml:space="preserve"> See Figure 9.2</w:t>
+      </w:r>
+      <w:r>
+        <w:rPr>
+          <w:rFonts w:ascii="Courier New" w:eastAsia="Arial" w:hAnsi="Courier New" w:cs="Courier New"/>
+          <w:color w:val="000000"/>
+          <w:sz w:val="22"/>
+          <w:szCs w:val="22"/>
+        </w:rPr>
+        <w:t xml:space="preserve"> and 9.3.</w:t>
+      </w:r>
+    </w:p>
+    <w:p>
+      <w:pPr>
+        <w:keepNext/>
+        <w:spacing w:line="276" w:lineRule="auto"/>
+      </w:pPr>
+      <w:r>
+        <w:rPr>
+          <w:rFonts w:ascii="Courier New" w:eastAsia="Arial" w:hAnsi="Courier New" w:cs="Courier New"/>
+          <w:color w:val="000000"/>
+          <w:sz w:val="22"/>
+          <w:szCs w:val="22"/>
+        </w:rPr>
+        <w:drawing>
+          <wp:inline distT="0" distB="0" distL="0" distR="0" wp14:anchorId="30284921" wp14:editId="33307873">
+            <wp:extent cx="5943600" cy="3291205"/>
+            <wp:effectExtent l="285750" t="304800" r="323850" b="328295"/>
+            <wp:docPr id="8" name="Picture 8" descr="Graphical user interface, application&#10;&#10;Description automatically generated"/>
+            <wp:cNvGraphicFramePr>
+              <a:graphicFrameLocks xmlns:a="http://schemas.openxmlformats.org/drawingml/2006/main" noChangeAspect="1"/>
+            </wp:cNvGraphicFramePr>
+            <a:graphic xmlns:a="http://schemas.openxmlformats.org/drawingml/2006/main">
+              <a:graphicData uri="http://schemas.openxmlformats.org/drawingml/2006/picture">
+                <pic:pic xmlns:pic="http://schemas.openxmlformats.org/drawingml/2006/picture">
+                  <pic:nvPicPr>
+                    <pic:cNvPr id="8" name="Picture 8" descr="Graphical user interface, application&#10;&#10;Description automatically generated"/>
+                    <pic:cNvPicPr/>
+                  </pic:nvPicPr>
+                  <pic:blipFill>
+                    <a:blip r:embed="rId20"/>
+                    <a:stretch>
+                      <a:fillRect/>
+                    </a:stretch>
+                  </pic:blipFill>
+                  <pic:spPr>
+                    <a:xfrm>
+                      <a:off x="0" y="0"/>
+                      <a:ext cx="5943600" cy="3291205"/>
+                    </a:xfrm>
+                    <a:prstGeom prst="round2DiagRect">
+                      <a:avLst>
+                        <a:gd name="adj1" fmla="val 16667"/>
+                        <a:gd name="adj2" fmla="val 0"/>
+                      </a:avLst>
+                    </a:prstGeom>
+                    <a:ln w="88900" cap="sq">
+                      <a:solidFill>
+                        <a:srgbClr val="FFFFFF"/>
+                      </a:solidFill>
+                      <a:miter lim="800000"/>
+                    </a:ln>
+                    <a:effectLst>
+                      <a:outerShdw blurRad="254000" algn="tl" rotWithShape="0">
+                        <a:srgbClr val="000000">
+                          <a:alpha val="43000"/>
+                        </a:srgbClr>
+                      </a:outerShdw>
+                    </a:effectLst>
+                  </pic:spPr>
+                </pic:pic>
+              </a:graphicData>
+            </a:graphic>
+          </wp:inline>
+        </w:drawing>
+      </w:r>
+    </w:p>
+    <w:p>
+      <w:pPr>
+        <w:spacing w:line="276" w:lineRule="auto"/>
+        <w:jc w:val="center"/>
+        <w:rPr>
+          <w:rFonts w:ascii="Courier New" w:eastAsia="Arial" w:hAnsi="Courier New" w:cs="Courier New"/>
+          <w:color w:val="0070C0"/>
+          <w:sz w:val="18"/>
+          <w:szCs w:val="18"/>
+        </w:rPr>
+      </w:pPr>
+      <w:r>
+        <w:rPr>
+          <w:rFonts w:ascii="Courier New" w:eastAsia="Arial" w:hAnsi="Courier New" w:cs="Courier New"/>
+          <w:color w:val="0070C0"/>
+          <w:sz w:val="18"/>
+          <w:szCs w:val="18"/>
+        </w:rPr>
+        <w:t>Figure 9.</w:t>
+      </w:r>
+      <w:r>
+        <w:rPr>
+          <w:rFonts w:ascii="Courier New" w:eastAsia="Arial" w:hAnsi="Courier New" w:cs="Courier New"/>
+          <w:color w:val="0070C0"/>
+          <w:sz w:val="18"/>
+          <w:szCs w:val="18"/>
+        </w:rPr>
+        <w:t>2</w:t>
       </w:r>
     </w:p>
     <w:p>
@@ -5525,7 +5507,7 @@
                     <pic:cNvPicPr/>
                   </pic:nvPicPr>
                   <pic:blipFill>
-                    <a:blip r:embed="rId20">
+                    <a:blip r:embed="rId21">
                       <a:extLst>
                         <a:ext uri="{28A0092B-C50C-407E-A947-70E740481C1C}">
                           <a14:useLocalDpi xmlns:a14="http://schemas.microsoft.com/office/drawing/2010/main" val="0"/>
@@ -5586,7 +5568,16 @@
           <w:sz w:val="18"/>
           <w:szCs w:val="18"/>
         </w:rPr>
-        <w:t>Figure 9.2</w:t>
+        <w:t>Figure 9.</w:t>
+      </w:r>
+      <w:r>
+        <w:rPr>
+          <w:rFonts w:ascii="Courier New" w:eastAsia="Arial" w:hAnsi="Courier New" w:cs="Courier New"/>
+          <w:color w:val="0070C0"/>
+          <w:sz w:val="18"/>
+          <w:szCs w:val="18"/>
+        </w:rPr>
+        <w:t>3</w:t>
       </w:r>
     </w:p>
     <w:p>
@@ -5609,7 +5600,6 @@
           <w:sz w:val="40"/>
           <w:szCs w:val="40"/>
         </w:rPr>
-        <w:lastRenderedPageBreak/>
         <w:t>Selling</w:t>
       </w:r>
       <w:r>
@@ -5697,7 +5687,7 @@
                     <pic:cNvPicPr/>
                   </pic:nvPicPr>
                   <pic:blipFill>
-                    <a:blip r:embed="rId21" cstate="print">
+                    <a:blip r:embed="rId22" cstate="print">
                       <a:extLst>
                         <a:ext uri="{28A0092B-C50C-407E-A947-70E740481C1C}">
                           <a14:useLocalDpi xmlns:a14="http://schemas.microsoft.com/office/drawing/2010/main" val="0"/>
@@ -5837,7 +5827,7 @@
                     <pic:cNvPicPr/>
                   </pic:nvPicPr>
                   <pic:blipFill>
-                    <a:blip r:embed="rId22">
+                    <a:blip r:embed="rId23">
                       <a:extLst>
                         <a:ext uri="{28A0092B-C50C-407E-A947-70E740481C1C}">
                           <a14:useLocalDpi xmlns:a14="http://schemas.microsoft.com/office/drawing/2010/main" val="0"/>
@@ -5916,7 +5906,6 @@
           <w:sz w:val="22"/>
           <w:szCs w:val="22"/>
         </w:rPr>
-        <w:lastRenderedPageBreak/>
         <w:t>After selecting a sub-category, the user will be prompted to enter the listing specifications of the item.</w:t>
       </w:r>
       <w:r>
@@ -5961,7 +5950,7 @@
                     <pic:cNvPicPr/>
                   </pic:nvPicPr>
                   <pic:blipFill>
-                    <a:blip r:embed="rId23">
+                    <a:blip r:embed="rId24">
                       <a:extLst>
                         <a:ext uri="{28A0092B-C50C-407E-A947-70E740481C1C}">
                           <a14:useLocalDpi xmlns:a14="http://schemas.microsoft.com/office/drawing/2010/main" val="0"/>
@@ -6052,7 +6041,71 @@
           <w:sz w:val="22"/>
           <w:szCs w:val="22"/>
         </w:rPr>
-        <w:t>After providing the listing information, the user will be directed to another menu prompting for price, quantity, and photo of item. See Figure 10.3.</w:t>
+        <w:t>After providing the listing information, the user will be directed to another menu prompting for price, quantity,</w:t>
+      </w:r>
+      <w:r>
+        <w:rPr>
+          <w:rFonts w:ascii="Courier New" w:eastAsia="Arial" w:hAnsi="Courier New" w:cs="Courier New"/>
+          <w:sz w:val="22"/>
+          <w:szCs w:val="22"/>
+        </w:rPr>
+        <w:t xml:space="preserve"> a cover photo of the item to be displayed on the browse page,</w:t>
+      </w:r>
+      <w:r>
+        <w:rPr>
+          <w:rFonts w:ascii="Courier New" w:eastAsia="Arial" w:hAnsi="Courier New" w:cs="Courier New"/>
+          <w:sz w:val="22"/>
+          <w:szCs w:val="22"/>
+        </w:rPr>
+        <w:t xml:space="preserve"> and</w:t>
+      </w:r>
+      <w:r>
+        <w:rPr>
+          <w:rFonts w:ascii="Courier New" w:eastAsia="Arial" w:hAnsi="Courier New" w:cs="Courier New"/>
+          <w:sz w:val="22"/>
+          <w:szCs w:val="22"/>
+        </w:rPr>
+        <w:t xml:space="preserve"> other</w:t>
+      </w:r>
+      <w:r>
+        <w:rPr>
+          <w:rFonts w:ascii="Courier New" w:eastAsia="Arial" w:hAnsi="Courier New" w:cs="Courier New"/>
+          <w:sz w:val="22"/>
+          <w:szCs w:val="22"/>
+        </w:rPr>
+        <w:t xml:space="preserve"> photo</w:t>
+      </w:r>
+      <w:r>
+        <w:rPr>
+          <w:rFonts w:ascii="Courier New" w:eastAsia="Arial" w:hAnsi="Courier New" w:cs="Courier New"/>
+          <w:sz w:val="22"/>
+          <w:szCs w:val="22"/>
+        </w:rPr>
+        <w:t>s</w:t>
+      </w:r>
+      <w:r>
+        <w:rPr>
+          <w:rFonts w:ascii="Courier New" w:eastAsia="Arial" w:hAnsi="Courier New" w:cs="Courier New"/>
+          <w:sz w:val="22"/>
+          <w:szCs w:val="22"/>
+        </w:rPr>
+        <w:t xml:space="preserve"> of</w:t>
+      </w:r>
+      <w:r>
+        <w:rPr>
+          <w:rFonts w:ascii="Courier New" w:eastAsia="Arial" w:hAnsi="Courier New" w:cs="Courier New"/>
+          <w:sz w:val="22"/>
+          <w:szCs w:val="22"/>
+        </w:rPr>
+        <w:t xml:space="preserve"> the</w:t>
+      </w:r>
+      <w:r>
+        <w:rPr>
+          <w:rFonts w:ascii="Courier New" w:eastAsia="Arial" w:hAnsi="Courier New" w:cs="Courier New"/>
+          <w:sz w:val="22"/>
+          <w:szCs w:val="22"/>
+        </w:rPr>
+        <w:t xml:space="preserve"> item. See Figure 10.3.</w:t>
       </w:r>
     </w:p>
     <w:p>
@@ -6083,10 +6136,10 @@
           <w:szCs w:val="22"/>
         </w:rPr>
         <w:drawing>
-          <wp:inline distT="0" distB="0" distL="0" distR="0" wp14:anchorId="098340CB" wp14:editId="6F2F9F5D">
-            <wp:extent cx="2852468" cy="2087676"/>
-            <wp:effectExtent l="304800" t="304800" r="328930" b="332105"/>
-            <wp:docPr id="33" name="Picture 33" descr="Graphical user interface, text, application, email&#10;&#10;Description automatically generated"/>
+          <wp:inline distT="0" distB="0" distL="0" distR="0" wp14:anchorId="098340CB" wp14:editId="24702FA4">
+            <wp:extent cx="3049022" cy="2111909"/>
+            <wp:effectExtent l="304800" t="304800" r="323215" b="327025"/>
+            <wp:docPr id="33" name="Picture 33"/>
             <wp:cNvGraphicFramePr>
               <a:graphicFrameLocks xmlns:a="http://schemas.openxmlformats.org/drawingml/2006/main" noChangeAspect="1"/>
             </wp:cNvGraphicFramePr>
@@ -6094,17 +6147,18 @@
               <a:graphicData uri="http://schemas.openxmlformats.org/drawingml/2006/picture">
                 <pic:pic xmlns:pic="http://schemas.openxmlformats.org/drawingml/2006/picture">
                   <pic:nvPicPr>
-                    <pic:cNvPr id="33" name="Picture 33" descr="Graphical user interface, text, application, email&#10;&#10;Description automatically generated"/>
+                    <pic:cNvPr id="33" name="Picture 33"/>
                     <pic:cNvPicPr/>
                   </pic:nvPicPr>
                   <pic:blipFill>
-                    <a:blip r:embed="rId24">
+                    <a:blip r:embed="rId25">
                       <a:extLst>
                         <a:ext uri="{28A0092B-C50C-407E-A947-70E740481C1C}">
                           <a14:useLocalDpi xmlns:a14="http://schemas.microsoft.com/office/drawing/2010/main" val="0"/>
                         </a:ext>
                       </a:extLst>
                     </a:blip>
+                    <a:srcRect l="1600" r="1600"/>
                     <a:stretch>
                       <a:fillRect/>
                     </a:stretch>
@@ -6112,7 +6166,7 @@
                   <pic:spPr>
                     <a:xfrm>
                       <a:off x="0" y="0"/>
-                      <a:ext cx="2859304" cy="2092679"/>
+                      <a:ext cx="3049022" cy="2111909"/>
                     </a:xfrm>
                     <a:prstGeom prst="round2DiagRect">
                       <a:avLst>
@@ -6187,7 +6241,6 @@
           <w:sz w:val="22"/>
           <w:szCs w:val="22"/>
         </w:rPr>
-        <w:lastRenderedPageBreak/>
         <w:t>After adding this information, the listing will be created. The user is redirected to the home page where the listed item can be seen.</w:t>
       </w:r>
     </w:p>
@@ -6350,7 +6403,7 @@
                     <pic:cNvPicPr/>
                   </pic:nvPicPr>
                   <pic:blipFill>
-                    <a:blip r:embed="rId25">
+                    <a:blip r:embed="rId26">
                       <a:extLst>
                         <a:ext uri="{28A0092B-C50C-407E-A947-70E740481C1C}">
                           <a14:useLocalDpi xmlns:a14="http://schemas.microsoft.com/office/drawing/2010/main" val="0"/>
@@ -6606,7 +6659,6 @@
           <w:sz w:val="22"/>
           <w:szCs w:val="22"/>
         </w:rPr>
-        <w:lastRenderedPageBreak/>
         <w:drawing>
           <wp:inline distT="0" distB="0" distL="0" distR="0" wp14:anchorId="2E0E9BF9" wp14:editId="4721852C">
             <wp:extent cx="668841" cy="1256581"/>
@@ -6625,7 +6677,7 @@
                     </pic:cNvPicPr>
                   </pic:nvPicPr>
                   <pic:blipFill>
-                    <a:blip r:embed="rId26" cstate="print">
+                    <a:blip r:embed="rId27" cstate="print">
                       <a:extLst>
                         <a:ext uri="{28A0092B-C50C-407E-A947-70E740481C1C}">
                           <a14:useLocalDpi xmlns:a14="http://schemas.microsoft.com/office/drawing/2010/main" val="0"/>
@@ -6713,25 +6765,7 @@
           <w:sz w:val="22"/>
           <w:szCs w:val="22"/>
         </w:rPr>
-        <w:t xml:space="preserve">The ‘My Tickets’ tab is open by default. The user </w:t>
-      </w:r>
-      <w:proofErr w:type="gramStart"/>
-      <w:r>
-        <w:rPr>
-          <w:rFonts w:ascii="Courier New" w:eastAsia="Arial" w:hAnsi="Courier New" w:cs="Courier New"/>
-          <w:sz w:val="22"/>
-          <w:szCs w:val="22"/>
-        </w:rPr>
-        <w:t>is able to</w:t>
-      </w:r>
-      <w:proofErr w:type="gramEnd"/>
-      <w:r>
-        <w:rPr>
-          <w:rFonts w:ascii="Courier New" w:eastAsia="Arial" w:hAnsi="Courier New" w:cs="Courier New"/>
-          <w:sz w:val="22"/>
-          <w:szCs w:val="22"/>
-        </w:rPr>
-        <w:t xml:space="preserve"> view the </w:t>
+        <w:t xml:space="preserve">The ‘My Tickets’ tab is open by default. The user is able to view the </w:t>
       </w:r>
       <w:r>
         <w:rPr>
@@ -6774,7 +6808,7 @@
                     <pic:cNvPicPr/>
                   </pic:nvPicPr>
                   <pic:blipFill>
-                    <a:blip r:embed="rId27">
+                    <a:blip r:embed="rId28">
                       <a:extLst>
                         <a:ext uri="{28A0092B-C50C-407E-A947-70E740481C1C}">
                           <a14:useLocalDpi xmlns:a14="http://schemas.microsoft.com/office/drawing/2010/main" val="0"/>
@@ -6916,7 +6950,7 @@
                     <pic:cNvPicPr/>
                   </pic:nvPicPr>
                   <pic:blipFill>
-                    <a:blip r:embed="rId28">
+                    <a:blip r:embed="rId29">
                       <a:extLst>
                         <a:ext uri="{28A0092B-C50C-407E-A947-70E740481C1C}">
                           <a14:useLocalDpi xmlns:a14="http://schemas.microsoft.com/office/drawing/2010/main" val="0"/>
@@ -7007,7 +7041,6 @@
           <w:sz w:val="22"/>
           <w:szCs w:val="22"/>
         </w:rPr>
-        <w:lastRenderedPageBreak/>
         <w:t xml:space="preserve">The created ticket as </w:t>
       </w:r>
       <w:r>
@@ -7105,7 +7138,7 @@
                     <pic:cNvPicPr/>
                   </pic:nvPicPr>
                   <pic:blipFill>
-                    <a:blip r:embed="rId29">
+                    <a:blip r:embed="rId30">
                       <a:extLst>
                         <a:ext uri="{28A0092B-C50C-407E-A947-70E740481C1C}">
                           <a14:useLocalDpi xmlns:a14="http://schemas.microsoft.com/office/drawing/2010/main" val="0"/>
@@ -7292,7 +7325,6 @@
           <w:sz w:val="22"/>
           <w:szCs w:val="22"/>
         </w:rPr>
-        <w:lastRenderedPageBreak/>
         <w:drawing>
           <wp:inline distT="0" distB="0" distL="0" distR="0" wp14:anchorId="584CC0B4" wp14:editId="4E056CA6">
             <wp:extent cx="5569218" cy="3076755"/>
@@ -7309,7 +7341,7 @@
                     <pic:cNvPicPr/>
                   </pic:nvPicPr>
                   <pic:blipFill>
-                    <a:blip r:embed="rId30">
+                    <a:blip r:embed="rId31">
                       <a:extLst>
                         <a:ext uri="{28A0092B-C50C-407E-A947-70E740481C1C}">
                           <a14:useLocalDpi xmlns:a14="http://schemas.microsoft.com/office/drawing/2010/main" val="0"/>
@@ -7461,43 +7493,7 @@
           <w:sz w:val="22"/>
           <w:szCs w:val="22"/>
         </w:rPr>
-        <w:t xml:space="preserve"> By clicking this </w:t>
-      </w:r>
-      <w:proofErr w:type="gramStart"/>
-      <w:r>
-        <w:rPr>
-          <w:rFonts w:ascii="Courier New" w:eastAsia="Arial" w:hAnsi="Courier New" w:cs="Courier New"/>
-          <w:sz w:val="22"/>
-          <w:szCs w:val="22"/>
-        </w:rPr>
-        <w:t>tab</w:t>
-      </w:r>
-      <w:proofErr w:type="gramEnd"/>
-      <w:r>
-        <w:rPr>
-          <w:rFonts w:ascii="Courier New" w:eastAsia="Arial" w:hAnsi="Courier New" w:cs="Courier New"/>
-          <w:sz w:val="22"/>
-          <w:szCs w:val="22"/>
-        </w:rPr>
-        <w:t xml:space="preserve"> you be redirected to /</w:t>
-      </w:r>
-      <w:proofErr w:type="spellStart"/>
-      <w:r>
-        <w:rPr>
-          <w:rFonts w:ascii="Courier New" w:eastAsia="Arial" w:hAnsi="Courier New" w:cs="Courier New"/>
-          <w:sz w:val="22"/>
-          <w:szCs w:val="22"/>
-        </w:rPr>
-        <w:t>searchTickets</w:t>
-      </w:r>
-      <w:proofErr w:type="spellEnd"/>
-      <w:r>
-        <w:rPr>
-          <w:rFonts w:ascii="Courier New" w:eastAsia="Arial" w:hAnsi="Courier New" w:cs="Courier New"/>
-          <w:sz w:val="22"/>
-          <w:szCs w:val="22"/>
-        </w:rPr>
-        <w:t xml:space="preserve"> page. See Figure 13.</w:t>
+        <w:t xml:space="preserve"> By clicking this tab you be redirected to /searchTickets page. See Figure 13.</w:t>
       </w:r>
     </w:p>
     <w:p>
@@ -7532,7 +7528,7 @@
                     <pic:cNvPicPr/>
                   </pic:nvPicPr>
                   <pic:blipFill>
-                    <a:blip r:embed="rId31" cstate="print">
+                    <a:blip r:embed="rId32" cstate="print">
                       <a:extLst>
                         <a:ext uri="{28A0092B-C50C-407E-A947-70E740481C1C}">
                           <a14:useLocalDpi xmlns:a14="http://schemas.microsoft.com/office/drawing/2010/main" val="0"/>
@@ -7655,16 +7651,7 @@
           <w:sz w:val="22"/>
           <w:szCs w:val="22"/>
         </w:rPr>
-        <w:t xml:space="preserve">The ticket can also be assigned to an administrator by utilizing the drop-down </w:t>
-      </w:r>
-      <w:r>
-        <w:rPr>
-          <w:rFonts w:ascii="Courier New" w:eastAsia="Arial" w:hAnsi="Courier New" w:cs="Courier New"/>
-          <w:sz w:val="22"/>
-          <w:szCs w:val="22"/>
-        </w:rPr>
-        <w:lastRenderedPageBreak/>
-        <w:t xml:space="preserve">box under ‘Update Assignee’ and clicking the submit button. This can be seen in Figure 13. </w:t>
+        <w:t xml:space="preserve">The ticket can also be assigned to an administrator by utilizing the drop-down box under ‘Update Assignee’ and clicking the submit button. This can be seen in Figure 13. </w:t>
       </w:r>
     </w:p>
     <w:p>
@@ -7700,7 +7687,7 @@
                     <pic:cNvPicPr/>
                   </pic:nvPicPr>
                   <pic:blipFill>
-                    <a:blip r:embed="rId32" cstate="print">
+                    <a:blip r:embed="rId33" cstate="print">
                       <a:extLst>
                         <a:ext uri="{28A0092B-C50C-407E-A947-70E740481C1C}">
                           <a14:useLocalDpi xmlns:a14="http://schemas.microsoft.com/office/drawing/2010/main" val="0"/>
@@ -7811,7 +7798,7 @@
                     <pic:cNvPicPr/>
                   </pic:nvPicPr>
                   <pic:blipFill>
-                    <a:blip r:embed="rId33" cstate="print">
+                    <a:blip r:embed="rId34" cstate="print">
                       <a:extLst>
                         <a:ext uri="{28A0092B-C50C-407E-A947-70E740481C1C}">
                           <a14:useLocalDpi xmlns:a14="http://schemas.microsoft.com/office/drawing/2010/main" val="0"/>
@@ -7958,7 +7945,6 @@
           <w:sz w:val="22"/>
           <w:szCs w:val="22"/>
         </w:rPr>
-        <w:lastRenderedPageBreak/>
         <w:drawing>
           <wp:inline distT="0" distB="0" distL="0" distR="0" wp14:anchorId="69185818" wp14:editId="62C9492A">
             <wp:extent cx="5336875" cy="1765274"/>
@@ -7975,7 +7961,7 @@
                     <pic:cNvPicPr/>
                   </pic:nvPicPr>
                   <pic:blipFill>
-                    <a:blip r:embed="rId34" cstate="print">
+                    <a:blip r:embed="rId35" cstate="print">
                       <a:extLst>
                         <a:ext uri="{28A0092B-C50C-407E-A947-70E740481C1C}">
                           <a14:useLocalDpi xmlns:a14="http://schemas.microsoft.com/office/drawing/2010/main" val="0"/>
@@ -8137,7 +8123,7 @@
                     <pic:cNvPicPr/>
                   </pic:nvPicPr>
                   <pic:blipFill>
-                    <a:blip r:embed="rId35" cstate="print">
+                    <a:blip r:embed="rId36" cstate="print">
                       <a:extLst>
                         <a:ext uri="{28A0092B-C50C-407E-A947-70E740481C1C}">
                           <a14:useLocalDpi xmlns:a14="http://schemas.microsoft.com/office/drawing/2010/main" val="0"/>
@@ -8329,16 +8315,7 @@
           <w:sz w:val="22"/>
           <w:szCs w:val="22"/>
         </w:rPr>
-        <w:t xml:space="preserve"> of the </w:t>
-      </w:r>
-      <w:r>
-        <w:rPr>
-          <w:rFonts w:ascii="Courier New" w:eastAsia="Arial" w:hAnsi="Courier New" w:cs="Courier New"/>
-          <w:sz w:val="22"/>
-          <w:szCs w:val="22"/>
-        </w:rPr>
-        <w:lastRenderedPageBreak/>
-        <w:t xml:space="preserve">application. Has implemented search bar to filter out specified </w:t>
+        <w:t xml:space="preserve"> of the application. Has implemented search bar to filter out specified </w:t>
       </w:r>
       <w:r>
         <w:rPr>
@@ -8415,7 +8392,7 @@
                     <pic:cNvPicPr/>
                   </pic:nvPicPr>
                   <pic:blipFill>
-                    <a:blip r:embed="rId36" cstate="print">
+                    <a:blip r:embed="rId37" cstate="print">
                       <a:extLst>
                         <a:ext uri="{28A0092B-C50C-407E-A947-70E740481C1C}">
                           <a14:useLocalDpi xmlns:a14="http://schemas.microsoft.com/office/drawing/2010/main" val="0"/>
@@ -8614,7 +8591,7 @@
                     <pic:cNvPicPr/>
                   </pic:nvPicPr>
                   <pic:blipFill>
-                    <a:blip r:embed="rId37">
+                    <a:blip r:embed="rId38">
                       <a:extLst>
                         <a:ext uri="{28A0092B-C50C-407E-A947-70E740481C1C}">
                           <a14:useLocalDpi xmlns:a14="http://schemas.microsoft.com/office/drawing/2010/main" val="0"/>
@@ -8749,7 +8726,6 @@
           <w:sz w:val="22"/>
           <w:szCs w:val="22"/>
         </w:rPr>
-        <w:lastRenderedPageBreak/>
         <w:drawing>
           <wp:inline distT="0" distB="0" distL="0" distR="0" wp14:anchorId="31132CF0" wp14:editId="2BEF448B">
             <wp:extent cx="3238952" cy="1771897"/>
@@ -8766,7 +8742,7 @@
                     <pic:cNvPicPr/>
                   </pic:nvPicPr>
                   <pic:blipFill>
-                    <a:blip r:embed="rId38">
+                    <a:blip r:embed="rId39">
                       <a:extLst>
                         <a:ext uri="{28A0092B-C50C-407E-A947-70E740481C1C}">
                           <a14:useLocalDpi xmlns:a14="http://schemas.microsoft.com/office/drawing/2010/main" val="0"/>
@@ -8900,7 +8876,7 @@
                     <pic:cNvPicPr/>
                   </pic:nvPicPr>
                   <pic:blipFill>
-                    <a:blip r:embed="rId39" cstate="print">
+                    <a:blip r:embed="rId40" cstate="print">
                       <a:extLst>
                         <a:ext uri="{28A0092B-C50C-407E-A947-70E740481C1C}">
                           <a14:useLocalDpi xmlns:a14="http://schemas.microsoft.com/office/drawing/2010/main" val="0"/>
@@ -9095,7 +9071,7 @@
                     <pic:cNvPicPr/>
                   </pic:nvPicPr>
                   <pic:blipFill>
-                    <a:blip r:embed="rId40" cstate="print">
+                    <a:blip r:embed="rId41" cstate="print">
                       <a:extLst>
                         <a:ext uri="{28A0092B-C50C-407E-A947-70E740481C1C}">
                           <a14:useLocalDpi xmlns:a14="http://schemas.microsoft.com/office/drawing/2010/main" val="0"/>
@@ -9177,7 +9153,6 @@
           <w:sz w:val="40"/>
           <w:szCs w:val="40"/>
         </w:rPr>
-        <w:lastRenderedPageBreak/>
         <w:t>Message Center – Admin Perspective</w:t>
       </w:r>
     </w:p>
@@ -9208,27 +9183,7 @@
           <w:sz w:val="22"/>
           <w:szCs w:val="22"/>
         </w:rPr>
-        <w:t xml:space="preserve">This is the messaging center, allows the admin </w:t>
-      </w:r>
-      <w:proofErr w:type="gramStart"/>
-      <w:r>
-        <w:rPr>
-          <w:rFonts w:ascii="Courier New" w:eastAsia="Arial" w:hAnsi="Courier New" w:cs="Courier New"/>
-          <w:color w:val="000000"/>
-          <w:sz w:val="22"/>
-          <w:szCs w:val="22"/>
-        </w:rPr>
-        <w:t>perform</w:t>
-      </w:r>
-      <w:proofErr w:type="gramEnd"/>
-      <w:r>
-        <w:rPr>
-          <w:rFonts w:ascii="Courier New" w:eastAsia="Arial" w:hAnsi="Courier New" w:cs="Courier New"/>
-          <w:color w:val="000000"/>
-          <w:sz w:val="22"/>
-          <w:szCs w:val="22"/>
-        </w:rPr>
-        <w:t xml:space="preserve"> a variety of functions. Reference Figure 19.</w:t>
+        <w:t>This is the messaging center, allows the admin perform a variety of functions. Reference Figure 19.</w:t>
       </w:r>
     </w:p>
     <w:p>
@@ -9481,7 +9436,7 @@
                     <pic:cNvPicPr/>
                   </pic:nvPicPr>
                   <pic:blipFill>
-                    <a:blip r:embed="rId41" cstate="print">
+                    <a:blip r:embed="rId42" cstate="print">
                       <a:extLst>
                         <a:ext uri="{28A0092B-C50C-407E-A947-70E740481C1C}">
                           <a14:useLocalDpi xmlns:a14="http://schemas.microsoft.com/office/drawing/2010/main" val="0"/>
@@ -9732,7 +9687,6 @@
           <w:sz w:val="40"/>
           <w:szCs w:val="40"/>
         </w:rPr>
-        <w:lastRenderedPageBreak/>
         <w:t>Notes and Reference</w:t>
       </w:r>
       <w:r>
@@ -10101,25 +10055,7 @@
           <w:sz w:val="22"/>
           <w:szCs w:val="22"/>
         </w:rPr>
-        <w:t xml:space="preserve">After a first sign up, the user is returned to the index page. On this page one simply needs to click the “Email Verification” button or “D” from figure 1.a. The user is prompted to type in their username and the verification code that was sent to their email address upon sign up. If the username and the verification code </w:t>
-      </w:r>
-      <w:proofErr w:type="gramStart"/>
-      <w:r>
-        <w:rPr>
-          <w:rFonts w:ascii="Courier New" w:eastAsia="Arial" w:hAnsi="Courier New" w:cs="Courier New"/>
-          <w:sz w:val="22"/>
-          <w:szCs w:val="22"/>
-        </w:rPr>
-        <w:t>match</w:t>
-      </w:r>
-      <w:proofErr w:type="gramEnd"/>
-      <w:r>
-        <w:rPr>
-          <w:rFonts w:ascii="Courier New" w:eastAsia="Arial" w:hAnsi="Courier New" w:cs="Courier New"/>
-          <w:sz w:val="22"/>
-          <w:szCs w:val="22"/>
-        </w:rPr>
-        <w:t xml:space="preserve"> then now the user is fully enabled to login.</w:t>
+        <w:t>After a first sign up, the user is returned to the index page. On this page one simply needs to click the “Email Verification” button or “D” from figure 1.a. The user is prompted to type in their username and the verification code that was sent to their email address upon sign up. If the username and the verification code match then now the user is fully enabled to login.</w:t>
       </w:r>
     </w:p>
     <w:p>
@@ -10237,7 +10173,6 @@
           <w:sz w:val="22"/>
           <w:szCs w:val="22"/>
         </w:rPr>
-        <w:lastRenderedPageBreak/>
         <w:t>Login Page: The user must enter their username in the top field and password into the password field and then press the Sign In button to log on. If either are incorrect error messages will appear on screen. If one is having difficulty remembering their username or password use the links to start recovery.</w:t>
       </w:r>
     </w:p>
@@ -10419,16 +10354,7 @@
           <w:sz w:val="22"/>
           <w:szCs w:val="22"/>
         </w:rPr>
-        <w:t xml:space="preserve">A: In this area we can compose a message to send to other users. The first text box you will enter the username of another account, the </w:t>
-      </w:r>
-      <w:r>
-        <w:rPr>
-          <w:rFonts w:ascii="Courier New" w:eastAsia="Arial" w:hAnsi="Courier New" w:cs="Courier New"/>
-          <w:sz w:val="22"/>
-          <w:szCs w:val="22"/>
-        </w:rPr>
-        <w:lastRenderedPageBreak/>
-        <w:t>second is the subject – try to describe here what the message is about, the third text box is where you can type out the full message, and finally there is a send button – click this when you have filled out the above fields.</w:t>
+        <w:t>A: In this area we can compose a message to send to other users. The first text box you will enter the username of another account, the second is the subject – try to describe here what the message is about, the third text box is where you can type out the full message, and finally there is a send button – click this when you have filled out the above fields.</w:t>
       </w:r>
     </w:p>
     <w:p>
@@ -10677,16 +10603,7 @@
           <w:sz w:val="22"/>
           <w:szCs w:val="22"/>
         </w:rPr>
-        <w:t xml:space="preserve">You will then see a page with several text boxes, drop down menus, and buttons. Enter the information to the best of your ability such as the model of the item </w:t>
-      </w:r>
-      <w:r>
-        <w:rPr>
-          <w:rFonts w:ascii="Courier New" w:eastAsia="Arial" w:hAnsi="Courier New" w:cs="Courier New"/>
-          <w:sz w:val="22"/>
-          <w:szCs w:val="22"/>
-        </w:rPr>
-        <w:lastRenderedPageBreak/>
-        <w:t>or the brand as shown in Figure 6. Then click next or hit enter.</w:t>
+        <w:t>You will then see a page with several text boxes, drop down menus, and buttons. Enter the information to the best of your ability such as the model of the item or the brand as shown in Figure 6. Then click next or hit enter.</w:t>
       </w:r>
       <w:r>
         <w:t xml:space="preserve"> </w:t>
@@ -10697,25 +10614,7 @@
           <w:sz w:val="22"/>
           <w:szCs w:val="22"/>
         </w:rPr>
-        <w:t xml:space="preserve">Finally, you will be asked to enter a price and quantity, simply enter this </w:t>
-      </w:r>
-      <w:proofErr w:type="gramStart"/>
-      <w:r>
-        <w:rPr>
-          <w:rFonts w:ascii="Courier New" w:eastAsia="Arial" w:hAnsi="Courier New" w:cs="Courier New"/>
-          <w:sz w:val="22"/>
-          <w:szCs w:val="22"/>
-        </w:rPr>
-        <w:t>information</w:t>
-      </w:r>
-      <w:proofErr w:type="gramEnd"/>
-      <w:r>
-        <w:rPr>
-          <w:rFonts w:ascii="Courier New" w:eastAsia="Arial" w:hAnsi="Courier New" w:cs="Courier New"/>
-          <w:sz w:val="22"/>
-          <w:szCs w:val="22"/>
-        </w:rPr>
-        <w:t xml:space="preserve"> and click the last button. This will create your listing and allow it to be searched.</w:t>
+        <w:t>Finally, you will be asked to enter a price and quantity, simply enter this information and click the last button. This will create your listing and allow it to be searched.</w:t>
       </w:r>
     </w:p>
     <w:p>
@@ -10944,16 +10843,7 @@
           <w:sz w:val="22"/>
           <w:szCs w:val="22"/>
         </w:rPr>
-        <w:t xml:space="preserve">Follow the instructions in the “The Home Page” section to reach the home page. The list of purchases you have made will be shown as in the below </w:t>
-      </w:r>
-      <w:r>
-        <w:rPr>
-          <w:rFonts w:ascii="Courier New" w:eastAsia="Arial" w:hAnsi="Courier New" w:cs="Courier New"/>
-          <w:sz w:val="22"/>
-          <w:szCs w:val="22"/>
-        </w:rPr>
-        <w:lastRenderedPageBreak/>
-        <w:t>picture. To view information about a purchase, click the “Open Purchase” link, such as the one highlighted in red, that is associated with the purchase you would like to view.</w:t>
+        <w:t>Follow the instructions in the “The Home Page” section to reach the home page. The list of purchases you have made will be shown as in the below picture. To view information about a purchase, click the “Open Purchase” link, such as the one highlighted in red, that is associated with the purchase you would like to view.</w:t>
       </w:r>
       <w:r>
         <w:t xml:space="preserve"> </w:t>
@@ -10964,25 +10854,7 @@
           <w:sz w:val="22"/>
           <w:szCs w:val="22"/>
         </w:rPr>
-        <w:t xml:space="preserve">This will open a page, like the one shown in the below figure, that shows </w:t>
-      </w:r>
-      <w:proofErr w:type="gramStart"/>
-      <w:r>
-        <w:rPr>
-          <w:rFonts w:ascii="Courier New" w:eastAsia="Arial" w:hAnsi="Courier New" w:cs="Courier New"/>
-          <w:sz w:val="22"/>
-          <w:szCs w:val="22"/>
-        </w:rPr>
-        <w:t>all of</w:t>
-      </w:r>
-      <w:proofErr w:type="gramEnd"/>
-      <w:r>
-        <w:rPr>
-          <w:rFonts w:ascii="Courier New" w:eastAsia="Arial" w:hAnsi="Courier New" w:cs="Courier New"/>
-          <w:sz w:val="22"/>
-          <w:szCs w:val="22"/>
-        </w:rPr>
-        <w:t xml:space="preserve"> the details of the purchase and its shipping information.</w:t>
+        <w:t>This will open a page, like the one shown in the below figure, that shows all of the details of the purchase and its shipping information.</w:t>
       </w:r>
       <w:r>
         <w:rPr>
@@ -11252,7 +11124,6 @@
           <w:sz w:val="22"/>
           <w:szCs w:val="22"/>
         </w:rPr>
-        <w:lastRenderedPageBreak/>
         <w:t xml:space="preserve">C: This last column will allow certain roles to make changes to the searched objects. </w:t>
       </w:r>
     </w:p>
@@ -11443,16 +11314,7 @@
           <w:sz w:val="22"/>
           <w:szCs w:val="22"/>
         </w:rPr>
-        <w:t xml:space="preserve"> My Tickets information, The ID of the ticket also functions as a hyperlink to the Ticketing Details page.  This page shows the same information as before in larger and more readable scale, but most importantly features a messaging system between the user, and to the admin role that is assigned to the ticket.  Typing a message into the Reply box, and hitting the submit option, allows the admin role who is assigned to the ticket to message and interact with the user of the ticket.  The admin role assigned to </w:t>
-      </w:r>
-      <w:r>
-        <w:rPr>
-          <w:rFonts w:ascii="Courier New" w:eastAsia="Arial" w:hAnsi="Courier New" w:cs="Courier New"/>
-          <w:sz w:val="22"/>
-          <w:szCs w:val="22"/>
-        </w:rPr>
-        <w:lastRenderedPageBreak/>
-        <w:t>the ticket is also able to reply to the messages, which the user can also see in this page.</w:t>
+        <w:t xml:space="preserve"> My Tickets information, The ID of the ticket also functions as a hyperlink to the Ticketing Details page.  This page shows the same information as before in larger and more readable scale, but most importantly features a messaging system between the user, and to the admin role that is assigned to the ticket.  Typing a message into the Reply box, and hitting the submit option, allows the admin role who is assigned to the ticket to message and interact with the user of the ticket.  The admin role assigned to the ticket is also able to reply to the messages, which the user can also see in this page.</w:t>
       </w:r>
     </w:p>
     <w:p>
@@ -11518,25 +11380,7 @@
           <w:sz w:val="22"/>
           <w:szCs w:val="22"/>
         </w:rPr>
-        <w:t xml:space="preserve"> Admin Navigation </w:t>
-      </w:r>
-      <w:proofErr w:type="gramStart"/>
-      <w:r>
-        <w:rPr>
-          <w:rFonts w:ascii="Courier New" w:eastAsia="Arial" w:hAnsi="Courier New" w:cs="Courier New"/>
-          <w:sz w:val="22"/>
-          <w:szCs w:val="22"/>
-        </w:rPr>
-        <w:t>Bar  This</w:t>
-      </w:r>
-      <w:proofErr w:type="gramEnd"/>
-      <w:r>
-        <w:rPr>
-          <w:rFonts w:ascii="Courier New" w:eastAsia="Arial" w:hAnsi="Courier New" w:cs="Courier New"/>
-          <w:sz w:val="22"/>
-          <w:szCs w:val="22"/>
-        </w:rPr>
-        <w:t xml:space="preserve"> will take you to the list of tickets that have been created by any user.</w:t>
+        <w:t xml:space="preserve"> Admin Navigation Bar  This will take you to the list of tickets that have been created by any user.</w:t>
       </w:r>
     </w:p>
     <w:p>
@@ -11602,25 +11446,7 @@
           <w:sz w:val="22"/>
           <w:szCs w:val="22"/>
         </w:rPr>
-        <w:t xml:space="preserve"> Admin My Tickets, I </w:t>
-      </w:r>
-      <w:proofErr w:type="gramStart"/>
-      <w:r>
-        <w:rPr>
-          <w:rFonts w:ascii="Courier New" w:eastAsia="Arial" w:hAnsi="Courier New" w:cs="Courier New"/>
-          <w:sz w:val="22"/>
-          <w:szCs w:val="22"/>
-        </w:rPr>
-        <w:t>am able to</w:t>
-      </w:r>
-      <w:proofErr w:type="gramEnd"/>
-      <w:r>
-        <w:rPr>
-          <w:rFonts w:ascii="Courier New" w:eastAsia="Arial" w:hAnsi="Courier New" w:cs="Courier New"/>
-          <w:sz w:val="22"/>
-          <w:szCs w:val="22"/>
-        </w:rPr>
-        <w:t xml:space="preserve"> resolve the ticket because it has been self-assigned to the test admin account. Lastly updating the assignee, sending a message to the user, or resolving the ticket will send an email to the user’s associated email address about the update that has been made to their ticket. </w:t>
+        <w:t xml:space="preserve"> Admin My Tickets, I am able to resolve the ticket because it has been self-assigned to the test admin account. Lastly updating the assignee, sending a message to the user, or resolving the ticket will send an email to the user’s associated email address about the update that has been made to their ticket. </w:t>
       </w:r>
     </w:p>
     <w:p>
@@ -11654,25 +11480,7 @@
           <w:sz w:val="22"/>
           <w:szCs w:val="22"/>
         </w:rPr>
-        <w:t xml:space="preserve"> Admin My </w:t>
-      </w:r>
-      <w:proofErr w:type="gramStart"/>
-      <w:r>
-        <w:rPr>
-          <w:rFonts w:ascii="Courier New" w:eastAsia="Arial" w:hAnsi="Courier New" w:cs="Courier New"/>
-          <w:sz w:val="22"/>
-          <w:szCs w:val="22"/>
-        </w:rPr>
-        <w:t>Tickets,  the</w:t>
-      </w:r>
-      <w:proofErr w:type="gramEnd"/>
-      <w:r>
-        <w:rPr>
-          <w:rFonts w:ascii="Courier New" w:eastAsia="Arial" w:hAnsi="Courier New" w:cs="Courier New"/>
-          <w:sz w:val="22"/>
-          <w:szCs w:val="22"/>
-        </w:rPr>
-        <w:t xml:space="preserve"> reporter of the ticket is also included as a hyperlink, which directs you to the “Search User” page, allowing you to search the user that has submitted the ticket, and directing you to the information available in the “Search User” page.</w:t>
+        <w:t xml:space="preserve"> Admin My Tickets,  the reporter of the ticket is also included as a hyperlink, which directs you to the “Search User” page, allowing you to search the user that has submitted the ticket, and directing you to the information available in the “Search User” page.</w:t>
       </w:r>
     </w:p>
     <w:p>
@@ -11848,16 +11656,7 @@
           <w:sz w:val="22"/>
           <w:szCs w:val="22"/>
         </w:rPr>
-        <w:t xml:space="preserve"> use the upload options below to help ease of creation.  So, there are two separate upload files that exist. One is for Widget data itself and the other is for market listing. The widget </w:t>
-      </w:r>
-      <w:r>
-        <w:rPr>
-          <w:rFonts w:ascii="Courier New" w:eastAsia="Arial" w:hAnsi="Courier New" w:cs="Courier New"/>
-          <w:sz w:val="22"/>
-          <w:szCs w:val="22"/>
-        </w:rPr>
-        <w:lastRenderedPageBreak/>
-        <w:t xml:space="preserve">id alone needs to </w:t>
+        <w:t xml:space="preserve"> use the upload options below to help ease of creation.  So, there are two separate upload files that exist. One is for Widget data itself and the other is for market listing. The widget id alone needs to </w:t>
       </w:r>
       <w:r>
         <w:rPr>
@@ -11977,25 +11776,7 @@
           <w:sz w:val="22"/>
           <w:szCs w:val="22"/>
         </w:rPr>
-        <w:t xml:space="preserve">B. Once a category and subcategory are selected, the admin may select and deselect the checkboxes as seen in </w:t>
-      </w:r>
-      <w:proofErr w:type="gramStart"/>
-      <w:r>
-        <w:rPr>
-          <w:rFonts w:ascii="Courier New" w:eastAsia="Arial" w:hAnsi="Courier New" w:cs="Courier New"/>
-          <w:sz w:val="22"/>
-          <w:szCs w:val="22"/>
-        </w:rPr>
-        <w:t>Figure  -</w:t>
-      </w:r>
-      <w:proofErr w:type="gramEnd"/>
-      <w:r>
-        <w:rPr>
-          <w:rFonts w:ascii="Courier New" w:eastAsia="Arial" w:hAnsi="Courier New" w:cs="Courier New"/>
-          <w:sz w:val="22"/>
-          <w:szCs w:val="22"/>
-        </w:rPr>
-        <w:t xml:space="preserve"> Widgets Category Details,   Once the checkboxes are selected and de-selected as desired, hitting the Update button at the bottom of the screen will update what attributes are to be made visible.  (As Default the checkboxes are set to true/visible)</w:t>
+        <w:t>B. Once a category and subcategory are selected, the admin may select and deselect the checkboxes as seen in Figure  - Widgets Category Details,   Once the checkboxes are selected and de-selected as desired, hitting the Update button at the bottom of the screen will update what attributes are to be made visible.  (As Default the checkboxes are set to true/visible)</w:t>
       </w:r>
     </w:p>
     <w:p>
@@ -12017,7 +11798,7 @@
       </w:r>
     </w:p>
     <w:sectPr>
-      <w:footerReference w:type="default" r:id="rId42"/>
+      <w:footerReference w:type="default" r:id="rId43"/>
       <w:pgSz w:w="12240" w:h="15840"/>
       <w:pgMar w:top="1440" w:right="1440" w:bottom="1440" w:left="1440" w:header="360" w:footer="360" w:gutter="0"/>
       <w:pgNumType w:start="1"/>
@@ -13282,6 +13063,25 @@
       <w:contextualSpacing/>
     </w:pPr>
   </w:style>
+  <w:style w:type="paragraph" w:styleId="Caption">
+    <w:name w:val="caption"/>
+    <w:basedOn w:val="Normal"/>
+    <w:next w:val="Normal"/>
+    <w:uiPriority w:val="35"/>
+    <w:unhideWhenUsed/>
+    <w:qFormat/>
+    <w:rsid w:val="00DC53CA"/>
+    <w:pPr>
+      <w:spacing w:after="200"/>
+    </w:pPr>
+    <w:rPr>
+      <w:i/>
+      <w:iCs/>
+      <w:color w:val="1F497D" w:themeColor="text2"/>
+      <w:sz w:val="18"/>
+      <w:szCs w:val="18"/>
+    </w:rPr>
+  </w:style>
 </w:styles>
 </file>
 
@@ -13606,28 +13406,28 @@
 </file>
 
 <file path=customXml/item1.xml><?xml version="1.0" encoding="utf-8"?>
+<b:Sources xmlns:b="http://schemas.openxmlformats.org/officeDocument/2006/bibliography" xmlns="http://schemas.openxmlformats.org/officeDocument/2006/bibliography" SelectedStyle="\APASixthEditionOfficeOnline.xsl" StyleName="APA" Version="6"/>
+</file>
+
+<file path=customXml/item2.xml><?xml version="1.0" encoding="utf-8"?>
 <go:gDocsCustomXmlDataStorage xmlns:go="http://customooxmlschemas.google.com/" xmlns:r="http://schemas.openxmlformats.org/officeDocument/2006/relationships">
   <go:docsCustomData xmlns:go="http://customooxmlschemas.google.com/" roundtripDataSignature="AMtx7mieEE/Vcj+VW5H6mQgVbDJhzRnQ5Q==">AMUW2mWrJLYVJdUyoDSCKRlbwsGs/Tsk4Dkm0lCIgl7zG6RGcVkh2jQHwSAByO9Lae3CNC9jP5f+4T1OEekecwzjxhwFILTcKZzrBgAnDOgNafY4/S3mIy8=</go:docsCustomData>
 </go:gDocsCustomXmlDataStorage>
 </file>
 
-<file path=customXml/item2.xml><?xml version="1.0" encoding="utf-8"?>
-<b:Sources xmlns:b="http://schemas.openxmlformats.org/officeDocument/2006/bibliography" xmlns="http://schemas.openxmlformats.org/officeDocument/2006/bibliography" SelectedStyle="\APASixthEditionOfficeOnline.xsl" StyleName="APA" Version="6"/>
+<file path=customXml/itemProps1.xml><?xml version="1.0" encoding="utf-8"?>
+<ds:datastoreItem xmlns:ds="http://schemas.openxmlformats.org/officeDocument/2006/customXml" ds:itemID="{AD2C4763-EF79-453C-A865-10783382B09C}">
+  <ds:schemaRefs>
+    <ds:schemaRef ds:uri="http://schemas.openxmlformats.org/officeDocument/2006/bibliography"/>
+  </ds:schemaRefs>
+</ds:datastoreItem>
 </file>
 
-<file path=customXml/itemProps1.xml><?xml version="1.0" encoding="utf-8"?>
+<file path=customXml/itemProps2.xml><?xml version="1.0" encoding="utf-8"?>
 <ds:datastoreItem xmlns:ds="http://schemas.openxmlformats.org/officeDocument/2006/customXml" ds:itemID="{11111111-1234-1234-1234-123412341234}">
   <ds:schemaRefs>
     <ds:schemaRef ds:uri="http://customooxmlschemas.google.com/"/>
     <ds:schemaRef ds:uri="http://schemas.openxmlformats.org/officeDocument/2006/relationships"/>
   </ds:schemaRefs>
 </ds:datastoreItem>
-</file>
-
-<file path=customXml/itemProps2.xml><?xml version="1.0" encoding="utf-8"?>
-<ds:datastoreItem xmlns:ds="http://schemas.openxmlformats.org/officeDocument/2006/customXml" ds:itemID="{AD2C4763-EF79-453C-A865-10783382B09C}">
-  <ds:schemaRefs>
-    <ds:schemaRef ds:uri="http://schemas.openxmlformats.org/officeDocument/2006/bibliography"/>
-  </ds:schemaRefs>
-</ds:datastoreItem>
 </file>
</xml_diff>

<commit_message>
Works on things for the week
</commit_message>
<xml_diff>
--- a/Group7SellingWidgets/Documents/Program Documents/Install/Group 7 Updated User Manual.docx
+++ b/Group7SellingWidgets/Documents/Program Documents/Install/Group 7 Updated User Manual.docx
@@ -1,6 +1,6 @@
 
 <file path=word/document.xml><?xml version="1.0" encoding="utf-8"?>
-<w:document xmlns:wpc="http://schemas.microsoft.com/office/word/2010/wordprocessingCanvas" xmlns:cx="http://schemas.microsoft.com/office/drawing/2014/chartex" xmlns:cx1="http://schemas.microsoft.com/office/drawing/2015/9/8/chartex" xmlns:cx2="http://schemas.microsoft.com/office/drawing/2015/10/21/chartex" xmlns:cx3="http://schemas.microsoft.com/office/drawing/2016/5/9/chartex" xmlns:cx4="http://schemas.microsoft.com/office/drawing/2016/5/10/chartex" xmlns:cx5="http://schemas.microsoft.com/office/drawing/2016/5/11/chartex" xmlns:cx6="http://schemas.microsoft.com/office/drawing/2016/5/12/chartex" xmlns:cx7="http://schemas.microsoft.com/office/drawing/2016/5/13/chartex" xmlns:cx8="http://schemas.microsoft.com/office/drawing/2016/5/14/chartex" xmlns:mc="http://schemas.openxmlformats.org/markup-compatibility/2006" xmlns:aink="http://schemas.microsoft.com/office/drawing/2016/ink" xmlns:am3d="http://schemas.microsoft.com/office/drawing/2017/model3d" xmlns:o="urn:schemas-microsoft-com:office:office" xmlns:oel="http://schemas.microsoft.com/office/2019/extlst" xmlns:r="http://schemas.openxmlformats.org/officeDocument/2006/relationships" xmlns:m="http://schemas.openxmlformats.org/officeDocument/2006/math" xmlns:v="urn:schemas-microsoft-com:vml" xmlns:wp14="http://schemas.microsoft.com/office/word/2010/wordprocessingDrawing" xmlns:wp="http://schemas.openxmlformats.org/drawingml/2006/wordprocessingDrawing" xmlns:w10="urn:schemas-microsoft-com:office:word" xmlns:w="http://schemas.openxmlformats.org/wordprocessingml/2006/main" xmlns:w14="http://schemas.microsoft.com/office/word/2010/wordml" xmlns:w15="http://schemas.microsoft.com/office/word/2012/wordml" xmlns:w16cex="http://schemas.microsoft.com/office/word/2018/wordml/cex" xmlns:w16cid="http://schemas.microsoft.com/office/word/2016/wordml/cid" xmlns:w16="http://schemas.microsoft.com/office/word/2018/wordml" xmlns:w16sdtdh="http://schemas.microsoft.com/office/word/2020/wordml/sdtdatahash" xmlns:w16se="http://schemas.microsoft.com/office/word/2015/wordml/symex" xmlns:wpg="http://schemas.microsoft.com/office/word/2010/wordprocessingGroup" xmlns:wpi="http://schemas.microsoft.com/office/word/2010/wordprocessingInk" xmlns:wne="http://schemas.microsoft.com/office/word/2006/wordml" xmlns:wps="http://schemas.microsoft.com/office/word/2010/wordprocessingShape" mc:Ignorable="w14 w15 w16se w16cid w16 w16cex w16sdtdh wp14">
+<w:document xmlns:wpc="http://schemas.microsoft.com/office/word/2010/wordprocessingCanvas" xmlns:cx="http://schemas.microsoft.com/office/drawing/2014/chartex" xmlns:cx1="http://schemas.microsoft.com/office/drawing/2015/9/8/chartex" xmlns:cx2="http://schemas.microsoft.com/office/drawing/2015/10/21/chartex" xmlns:cx3="http://schemas.microsoft.com/office/drawing/2016/5/9/chartex" xmlns:cx4="http://schemas.microsoft.com/office/drawing/2016/5/10/chartex" xmlns:cx5="http://schemas.microsoft.com/office/drawing/2016/5/11/chartex" xmlns:cx6="http://schemas.microsoft.com/office/drawing/2016/5/12/chartex" xmlns:cx7="http://schemas.microsoft.com/office/drawing/2016/5/13/chartex" xmlns:cx8="http://schemas.microsoft.com/office/drawing/2016/5/14/chartex" xmlns:mc="http://schemas.openxmlformats.org/markup-compatibility/2006" xmlns:aink="http://schemas.microsoft.com/office/drawing/2016/ink" xmlns:am3d="http://schemas.microsoft.com/office/drawing/2017/model3d" xmlns:o="urn:schemas-microsoft-com:office:office" xmlns:oel="http://schemas.microsoft.com/office/2019/extlst" xmlns:r="http://schemas.openxmlformats.org/officeDocument/2006/relationships" xmlns:m="http://schemas.openxmlformats.org/officeDocument/2006/math" xmlns:v="urn:schemas-microsoft-com:vml" xmlns:wp14="http://schemas.microsoft.com/office/word/2010/wordprocessingDrawing" xmlns:wp="http://schemas.openxmlformats.org/drawingml/2006/wordprocessingDrawing" xmlns:w10="urn:schemas-microsoft-com:office:word" xmlns:w="http://schemas.openxmlformats.org/wordprocessingml/2006/main" xmlns:w14="http://schemas.microsoft.com/office/word/2010/wordml" xmlns:w15="http://schemas.microsoft.com/office/word/2012/wordml" xmlns:w16cex="http://schemas.microsoft.com/office/word/2018/wordml/cex" xmlns:w16cid="http://schemas.microsoft.com/office/word/2016/wordml/cid" xmlns:w16="http://schemas.microsoft.com/office/word/2018/wordml" xmlns:w16du="http://schemas.microsoft.com/office/word/2023/wordml/word16du" xmlns:w16sdtdh="http://schemas.microsoft.com/office/word/2020/wordml/sdtdatahash" xmlns:w16se="http://schemas.microsoft.com/office/word/2015/wordml/symex" xmlns:wpg="http://schemas.microsoft.com/office/word/2010/wordprocessingGroup" xmlns:wpi="http://schemas.microsoft.com/office/word/2010/wordprocessingInk" xmlns:wne="http://schemas.microsoft.com/office/word/2006/wordml" xmlns:wps="http://schemas.microsoft.com/office/word/2010/wordprocessingShape" mc:Ignorable="w14 w15 w16se w16cid w16 w16cex w16sdtdh wp14">
   <w:body>
     <w:p>
       <w:pPr>
@@ -212,7 +212,27 @@
           <w:sz w:val="32"/>
           <w:szCs w:val="32"/>
         </w:rPr>
-        <w:t>Heidi Bednarz - heb1010@sru.edu</w:t>
+        <w:t xml:space="preserve">Heidi </w:t>
+      </w:r>
+      <w:proofErr w:type="spellStart"/>
+      <w:r>
+        <w:rPr>
+          <w:rFonts w:ascii="Courier New" w:eastAsia="Arial" w:hAnsi="Courier New" w:cs="Courier New"/>
+          <w:color w:val="000000"/>
+          <w:sz w:val="32"/>
+          <w:szCs w:val="32"/>
+        </w:rPr>
+        <w:t>Bednarz</w:t>
+      </w:r>
+      <w:proofErr w:type="spellEnd"/>
+      <w:r>
+        <w:rPr>
+          <w:rFonts w:ascii="Courier New" w:eastAsia="Arial" w:hAnsi="Courier New" w:cs="Courier New"/>
+          <w:color w:val="000000"/>
+          <w:sz w:val="32"/>
+          <w:szCs w:val="32"/>
+        </w:rPr>
+        <w:t xml:space="preserve"> - heb1010@sru.edu</w:t>
       </w:r>
     </w:p>
     <w:p>
@@ -275,7 +295,27 @@
           <w:sz w:val="32"/>
           <w:szCs w:val="32"/>
         </w:rPr>
-        <w:t>Zack Colich - zjc1006@sru.edu</w:t>
+        <w:t xml:space="preserve">Zack </w:t>
+      </w:r>
+      <w:proofErr w:type="spellStart"/>
+      <w:r>
+        <w:rPr>
+          <w:rFonts w:ascii="Courier New" w:eastAsia="Arial" w:hAnsi="Courier New" w:cs="Courier New"/>
+          <w:color w:val="000000"/>
+          <w:sz w:val="32"/>
+          <w:szCs w:val="32"/>
+        </w:rPr>
+        <w:t>Colich</w:t>
+      </w:r>
+      <w:proofErr w:type="spellEnd"/>
+      <w:r>
+        <w:rPr>
+          <w:rFonts w:ascii="Courier New" w:eastAsia="Arial" w:hAnsi="Courier New" w:cs="Courier New"/>
+          <w:color w:val="000000"/>
+          <w:sz w:val="32"/>
+          <w:szCs w:val="32"/>
+        </w:rPr>
+        <w:t xml:space="preserve"> - zjc1006@sru.edu</w:t>
       </w:r>
     </w:p>
     <w:p>
@@ -392,6 +432,7 @@
           <w:szCs w:val="32"/>
         </w:rPr>
       </w:pPr>
+      <w:proofErr w:type="spellStart"/>
       <w:r>
         <w:rPr>
           <w:rFonts w:ascii="Courier New" w:eastAsia="Roboto" w:hAnsi="Courier New" w:cs="Courier New"/>
@@ -399,7 +440,17 @@
           <w:sz w:val="32"/>
           <w:szCs w:val="32"/>
         </w:rPr>
-        <w:t>Nym Sanders – kas1064@sru.edu</w:t>
+        <w:t>Nym</w:t>
+      </w:r>
+      <w:proofErr w:type="spellEnd"/>
+      <w:r>
+        <w:rPr>
+          <w:rFonts w:ascii="Courier New" w:eastAsia="Roboto" w:hAnsi="Courier New" w:cs="Courier New"/>
+          <w:bCs/>
+          <w:sz w:val="32"/>
+          <w:szCs w:val="32"/>
+        </w:rPr>
+        <w:t xml:space="preserve"> Sanders – kas1064@sru.edu</w:t>
       </w:r>
     </w:p>
     <w:p>
@@ -1381,7 +1432,47 @@
           <w:sz w:val="22"/>
           <w:szCs w:val="22"/>
         </w:rPr>
-        <w:t>This is a web-based application developed through and by students at Slippery Rock University. The purpose of the project is to develop a software capable of achieving a variety of tasks with regards to buying and selling products within a university setting. This application is still in the development phase; therefore, this manual was created with intent of informing the individuals working on the project with the foundations of the project.</w:t>
+        <w:t xml:space="preserve">This is a web-based application developed through and by students at Slippery Rock University. The purpose of the project is to develop </w:t>
+      </w:r>
+      <w:proofErr w:type="gramStart"/>
+      <w:r>
+        <w:rPr>
+          <w:rFonts w:ascii="Courier New" w:eastAsia="Arial" w:hAnsi="Courier New" w:cs="Courier New"/>
+          <w:color w:val="000000"/>
+          <w:sz w:val="22"/>
+          <w:szCs w:val="22"/>
+        </w:rPr>
+        <w:t>a software</w:t>
+      </w:r>
+      <w:proofErr w:type="gramEnd"/>
+      <w:r>
+        <w:rPr>
+          <w:rFonts w:ascii="Courier New" w:eastAsia="Arial" w:hAnsi="Courier New" w:cs="Courier New"/>
+          <w:color w:val="000000"/>
+          <w:sz w:val="22"/>
+          <w:szCs w:val="22"/>
+        </w:rPr>
+        <w:t xml:space="preserve"> capable of achieving a variety of tasks with regards to buying and selling products within a university setting. This application is still in the development phase; therefore, this manual was created with </w:t>
+      </w:r>
+      <w:proofErr w:type="gramStart"/>
+      <w:r>
+        <w:rPr>
+          <w:rFonts w:ascii="Courier New" w:eastAsia="Arial" w:hAnsi="Courier New" w:cs="Courier New"/>
+          <w:color w:val="000000"/>
+          <w:sz w:val="22"/>
+          <w:szCs w:val="22"/>
+        </w:rPr>
+        <w:t>intent</w:t>
+      </w:r>
+      <w:proofErr w:type="gramEnd"/>
+      <w:r>
+        <w:rPr>
+          <w:rFonts w:ascii="Courier New" w:eastAsia="Arial" w:hAnsi="Courier New" w:cs="Courier New"/>
+          <w:color w:val="000000"/>
+          <w:sz w:val="22"/>
+          <w:szCs w:val="22"/>
+        </w:rPr>
+        <w:t xml:space="preserve"> of informing the individuals working on the project with the foundations of the project.</w:t>
       </w:r>
     </w:p>
     <w:p>
@@ -1509,28 +1600,112 @@
           <w:sz w:val="22"/>
           <w:szCs w:val="22"/>
         </w:rPr>
-        <w:t>Username: userName</w:t>
-      </w:r>
-    </w:p>
-    <w:p>
-      <w:pPr>
-        <w:spacing w:line="276" w:lineRule="auto"/>
-        <w:rPr>
-          <w:rFonts w:ascii="Courier New" w:eastAsia="Arial" w:hAnsi="Courier New" w:cs="Courier New"/>
-          <w:color w:val="000000"/>
-          <w:sz w:val="22"/>
-          <w:szCs w:val="22"/>
-        </w:rPr>
-      </w:pPr>
-      <w:r>
-        <w:rPr>
-          <w:rFonts w:ascii="Courier New" w:eastAsia="Arial" w:hAnsi="Courier New" w:cs="Courier New"/>
-          <w:color w:val="000000"/>
-          <w:sz w:val="22"/>
-          <w:szCs w:val="22"/>
-        </w:rPr>
-        <w:t>Password: testPass</w:t>
-      </w:r>
+        <w:t xml:space="preserve">Username: </w:t>
+      </w:r>
+      <w:proofErr w:type="spellStart"/>
+      <w:r>
+        <w:rPr>
+          <w:rFonts w:ascii="Courier New" w:eastAsia="Arial" w:hAnsi="Courier New" w:cs="Courier New"/>
+          <w:color w:val="000000"/>
+          <w:sz w:val="22"/>
+          <w:szCs w:val="22"/>
+        </w:rPr>
+        <w:t>userName</w:t>
+      </w:r>
+      <w:proofErr w:type="spellEnd"/>
+    </w:p>
+    <w:p>
+      <w:pPr>
+        <w:spacing w:line="276" w:lineRule="auto"/>
+        <w:rPr>
+          <w:rFonts w:ascii="Courier New" w:eastAsia="Arial" w:hAnsi="Courier New" w:cs="Courier New"/>
+          <w:color w:val="000000"/>
+          <w:sz w:val="22"/>
+          <w:szCs w:val="22"/>
+        </w:rPr>
+      </w:pPr>
+      <w:r>
+        <w:rPr>
+          <w:rFonts w:ascii="Courier New" w:eastAsia="Arial" w:hAnsi="Courier New" w:cs="Courier New"/>
+          <w:color w:val="000000"/>
+          <w:sz w:val="22"/>
+          <w:szCs w:val="22"/>
+        </w:rPr>
+        <w:t xml:space="preserve">Password: </w:t>
+      </w:r>
+      <w:proofErr w:type="spellStart"/>
+      <w:r>
+        <w:rPr>
+          <w:rFonts w:ascii="Courier New" w:eastAsia="Arial" w:hAnsi="Courier New" w:cs="Courier New"/>
+          <w:color w:val="000000"/>
+          <w:sz w:val="22"/>
+          <w:szCs w:val="22"/>
+        </w:rPr>
+        <w:t>testPass</w:t>
+      </w:r>
+      <w:proofErr w:type="spellEnd"/>
+    </w:p>
+    <w:p>
+      <w:pPr>
+        <w:spacing w:line="276" w:lineRule="auto"/>
+        <w:rPr>
+          <w:rFonts w:ascii="Courier New" w:eastAsia="Arial" w:hAnsi="Courier New" w:cs="Courier New"/>
+          <w:color w:val="000000"/>
+          <w:sz w:val="22"/>
+          <w:szCs w:val="22"/>
+        </w:rPr>
+      </w:pPr>
+      <w:r>
+        <w:rPr>
+          <w:rFonts w:ascii="Courier New" w:eastAsia="Arial" w:hAnsi="Courier New" w:cs="Courier New"/>
+          <w:color w:val="000000"/>
+          <w:sz w:val="22"/>
+          <w:szCs w:val="22"/>
+        </w:rPr>
+        <w:t xml:space="preserve">Security Code for Visa Ending in 7892: </w:t>
+      </w:r>
+      <w:proofErr w:type="gramStart"/>
+      <w:r>
+        <w:rPr>
+          <w:rFonts w:ascii="Courier New" w:eastAsia="Arial" w:hAnsi="Courier New" w:cs="Courier New"/>
+          <w:color w:val="000000"/>
+          <w:sz w:val="22"/>
+          <w:szCs w:val="22"/>
+        </w:rPr>
+        <w:t>987</w:t>
+      </w:r>
+      <w:proofErr w:type="gramEnd"/>
+    </w:p>
+    <w:p>
+      <w:pPr>
+        <w:spacing w:line="276" w:lineRule="auto"/>
+        <w:rPr>
+          <w:rFonts w:ascii="Courier New" w:eastAsia="Arial" w:hAnsi="Courier New" w:cs="Courier New"/>
+          <w:color w:val="000000"/>
+          <w:sz w:val="22"/>
+          <w:szCs w:val="22"/>
+        </w:rPr>
+      </w:pPr>
+      <w:r>
+        <w:rPr>
+          <w:rFonts w:ascii="Courier New" w:eastAsia="Arial" w:hAnsi="Courier New" w:cs="Courier New"/>
+          <w:color w:val="000000"/>
+          <w:sz w:val="22"/>
+          <w:szCs w:val="22"/>
+        </w:rPr>
+        <w:t xml:space="preserve">Security Code for Discover Ending in 1234: </w:t>
+      </w:r>
+      <w:proofErr w:type="gramStart"/>
+      <w:r>
+        <w:rPr>
+          <w:rFonts w:ascii="Courier New" w:eastAsia="Arial" w:hAnsi="Courier New" w:cs="Courier New"/>
+          <w:color w:val="000000"/>
+          <w:sz w:val="22"/>
+          <w:szCs w:val="22"/>
+        </w:rPr>
+        <w:t>123</w:t>
+      </w:r>
+      <w:proofErr w:type="gramEnd"/>
     </w:p>
     <w:p>
       <w:pPr>
@@ -1595,28 +1770,50 @@
           <w:sz w:val="22"/>
           <w:szCs w:val="22"/>
         </w:rPr>
-        <w:t>Username: useradminwidget</w:t>
-      </w:r>
-    </w:p>
-    <w:p>
-      <w:pPr>
-        <w:spacing w:line="276" w:lineRule="auto"/>
-        <w:rPr>
-          <w:rFonts w:ascii="Courier New" w:eastAsia="Arial" w:hAnsi="Courier New" w:cs="Courier New"/>
-          <w:color w:val="000000"/>
-          <w:sz w:val="22"/>
-          <w:szCs w:val="22"/>
-        </w:rPr>
-      </w:pPr>
-      <w:r>
-        <w:rPr>
-          <w:rFonts w:ascii="Courier New" w:eastAsia="Arial" w:hAnsi="Courier New" w:cs="Courier New"/>
-          <w:color w:val="000000"/>
-          <w:sz w:val="22"/>
-          <w:szCs w:val="22"/>
-        </w:rPr>
-        <w:t>Password: useradmin</w:t>
-      </w:r>
+        <w:t xml:space="preserve">Username: </w:t>
+      </w:r>
+      <w:proofErr w:type="spellStart"/>
+      <w:r>
+        <w:rPr>
+          <w:rFonts w:ascii="Courier New" w:eastAsia="Arial" w:hAnsi="Courier New" w:cs="Courier New"/>
+          <w:color w:val="000000"/>
+          <w:sz w:val="22"/>
+          <w:szCs w:val="22"/>
+        </w:rPr>
+        <w:t>useradminwidget</w:t>
+      </w:r>
+      <w:proofErr w:type="spellEnd"/>
+    </w:p>
+    <w:p>
+      <w:pPr>
+        <w:spacing w:line="276" w:lineRule="auto"/>
+        <w:rPr>
+          <w:rFonts w:ascii="Courier New" w:eastAsia="Arial" w:hAnsi="Courier New" w:cs="Courier New"/>
+          <w:color w:val="000000"/>
+          <w:sz w:val="22"/>
+          <w:szCs w:val="22"/>
+        </w:rPr>
+      </w:pPr>
+      <w:r>
+        <w:rPr>
+          <w:rFonts w:ascii="Courier New" w:eastAsia="Arial" w:hAnsi="Courier New" w:cs="Courier New"/>
+          <w:color w:val="000000"/>
+          <w:sz w:val="22"/>
+          <w:szCs w:val="22"/>
+        </w:rPr>
+        <w:t xml:space="preserve">Password: </w:t>
+      </w:r>
+      <w:proofErr w:type="spellStart"/>
+      <w:r>
+        <w:rPr>
+          <w:rFonts w:ascii="Courier New" w:eastAsia="Arial" w:hAnsi="Courier New" w:cs="Courier New"/>
+          <w:color w:val="000000"/>
+          <w:sz w:val="22"/>
+          <w:szCs w:val="22"/>
+        </w:rPr>
+        <w:t>useradmin</w:t>
+      </w:r>
+      <w:proofErr w:type="spellEnd"/>
     </w:p>
     <w:p>
       <w:pPr>
@@ -1656,7 +1853,27 @@
           <w:sz w:val="22"/>
           <w:szCs w:val="22"/>
         </w:rPr>
-        <w:t xml:space="preserve">the web page via regular or administrative user. </w:t>
+        <w:t xml:space="preserve">the web page via regular or administrative </w:t>
+      </w:r>
+      <w:proofErr w:type="gramStart"/>
+      <w:r>
+        <w:rPr>
+          <w:rFonts w:ascii="Courier New" w:eastAsia="Arial" w:hAnsi="Courier New" w:cs="Courier New"/>
+          <w:color w:val="000000"/>
+          <w:sz w:val="22"/>
+          <w:szCs w:val="22"/>
+        </w:rPr>
+        <w:t>user</w:t>
+      </w:r>
+      <w:proofErr w:type="gramEnd"/>
+      <w:r>
+        <w:rPr>
+          <w:rFonts w:ascii="Courier New" w:eastAsia="Arial" w:hAnsi="Courier New" w:cs="Courier New"/>
+          <w:color w:val="000000"/>
+          <w:sz w:val="22"/>
+          <w:szCs w:val="22"/>
+        </w:rPr>
+        <w:t xml:space="preserve">. </w:t>
       </w:r>
       <w:r>
         <w:rPr>
@@ -1963,7 +2180,27 @@
           <w:sz w:val="22"/>
           <w:szCs w:val="22"/>
         </w:rPr>
-        <w:t>sign-up page containing form to create new user.</w:t>
+        <w:t xml:space="preserve">sign-up page containing </w:t>
+      </w:r>
+      <w:proofErr w:type="gramStart"/>
+      <w:r>
+        <w:rPr>
+          <w:rFonts w:ascii="Courier New" w:eastAsia="Arial" w:hAnsi="Courier New" w:cs="Courier New"/>
+          <w:color w:val="000000"/>
+          <w:sz w:val="22"/>
+          <w:szCs w:val="22"/>
+        </w:rPr>
+        <w:t>form</w:t>
+      </w:r>
+      <w:proofErr w:type="gramEnd"/>
+      <w:r>
+        <w:rPr>
+          <w:rFonts w:ascii="Courier New" w:eastAsia="Arial" w:hAnsi="Courier New" w:cs="Courier New"/>
+          <w:color w:val="000000"/>
+          <w:sz w:val="22"/>
+          <w:szCs w:val="22"/>
+        </w:rPr>
+        <w:t xml:space="preserve"> to create new user.</w:t>
       </w:r>
     </w:p>
     <w:p>
@@ -2251,7 +2488,27 @@
           <w:sz w:val="22"/>
           <w:szCs w:val="22"/>
         </w:rPr>
-        <w:t xml:space="preserve"> - redirects to form that can be submitted for review.</w:t>
+        <w:t xml:space="preserve"> - redirects to </w:t>
+      </w:r>
+      <w:proofErr w:type="gramStart"/>
+      <w:r>
+        <w:rPr>
+          <w:rFonts w:ascii="Courier New" w:eastAsia="Arial" w:hAnsi="Courier New" w:cs="Courier New"/>
+          <w:color w:val="000000"/>
+          <w:sz w:val="22"/>
+          <w:szCs w:val="22"/>
+        </w:rPr>
+        <w:t>form</w:t>
+      </w:r>
+      <w:proofErr w:type="gramEnd"/>
+      <w:r>
+        <w:rPr>
+          <w:rFonts w:ascii="Courier New" w:eastAsia="Arial" w:hAnsi="Courier New" w:cs="Courier New"/>
+          <w:color w:val="000000"/>
+          <w:sz w:val="22"/>
+          <w:szCs w:val="22"/>
+        </w:rPr>
+        <w:t xml:space="preserve"> that can be submitted for review.</w:t>
       </w:r>
     </w:p>
     <w:p>
@@ -2274,10 +2531,10 @@
           <w:szCs w:val="22"/>
         </w:rPr>
         <w:drawing>
-          <wp:inline distT="0" distB="0" distL="0" distR="0" wp14:anchorId="0CB870BC" wp14:editId="19FE4376">
-            <wp:extent cx="3162300" cy="2293681"/>
-            <wp:effectExtent l="304800" t="304800" r="323850" b="316230"/>
-            <wp:docPr id="18" name="Picture 18" descr="Graphical user interface&#10;&#10;Description automatically generated"/>
+          <wp:inline distT="0" distB="0" distL="0" distR="0" wp14:anchorId="0CB870BC" wp14:editId="76AE772A">
+            <wp:extent cx="3179791" cy="2306367"/>
+            <wp:effectExtent l="304800" t="304800" r="325755" b="322580"/>
+            <wp:docPr id="18" name="Picture 18"/>
             <wp:cNvGraphicFramePr>
               <a:graphicFrameLocks xmlns:a="http://schemas.openxmlformats.org/drawingml/2006/main" noChangeAspect="1"/>
             </wp:cNvGraphicFramePr>
@@ -2285,7 +2542,7 @@
               <a:graphicData uri="http://schemas.openxmlformats.org/drawingml/2006/picture">
                 <pic:pic xmlns:pic="http://schemas.openxmlformats.org/drawingml/2006/picture">
                   <pic:nvPicPr>
-                    <pic:cNvPr id="18" name="Picture 18" descr="Graphical user interface&#10;&#10;Description automatically generated"/>
+                    <pic:cNvPr id="18" name="Picture 18"/>
                     <pic:cNvPicPr/>
                   </pic:nvPicPr>
                   <pic:blipFill>
@@ -2296,6 +2553,7 @@
                         </a:ext>
                       </a:extLst>
                     </a:blip>
+                    <a:srcRect t="1100" b="1100"/>
                     <a:stretch>
                       <a:fillRect/>
                     </a:stretch>
@@ -2467,7 +2725,27 @@
           <w:sz w:val="22"/>
           <w:szCs w:val="22"/>
         </w:rPr>
-        <w:t>allow creation of a new</w:t>
+        <w:t xml:space="preserve">allow </w:t>
+      </w:r>
+      <w:proofErr w:type="gramStart"/>
+      <w:r>
+        <w:rPr>
+          <w:rFonts w:ascii="Courier New" w:eastAsia="Arial" w:hAnsi="Courier New" w:cs="Courier New"/>
+          <w:color w:val="000000"/>
+          <w:sz w:val="22"/>
+          <w:szCs w:val="22"/>
+        </w:rPr>
+        <w:t>creation</w:t>
+      </w:r>
+      <w:proofErr w:type="gramEnd"/>
+      <w:r>
+        <w:rPr>
+          <w:rFonts w:ascii="Courier New" w:eastAsia="Arial" w:hAnsi="Courier New" w:cs="Courier New"/>
+          <w:color w:val="000000"/>
+          <w:sz w:val="22"/>
+          <w:szCs w:val="22"/>
+        </w:rPr>
+        <w:t xml:space="preserve"> of a new</w:t>
       </w:r>
       <w:r>
         <w:rPr>
@@ -2852,7 +3130,27 @@
           <w:sz w:val="22"/>
           <w:szCs w:val="22"/>
         </w:rPr>
-        <w:t xml:space="preserve"> – provides three security question the user must answer for account creation.</w:t>
+        <w:t xml:space="preserve"> – provides three security </w:t>
+      </w:r>
+      <w:proofErr w:type="gramStart"/>
+      <w:r>
+        <w:rPr>
+          <w:rFonts w:ascii="Courier New" w:eastAsia="Arial" w:hAnsi="Courier New" w:cs="Courier New"/>
+          <w:color w:val="000000"/>
+          <w:sz w:val="22"/>
+          <w:szCs w:val="22"/>
+        </w:rPr>
+        <w:t>question</w:t>
+      </w:r>
+      <w:proofErr w:type="gramEnd"/>
+      <w:r>
+        <w:rPr>
+          <w:rFonts w:ascii="Courier New" w:eastAsia="Arial" w:hAnsi="Courier New" w:cs="Courier New"/>
+          <w:color w:val="000000"/>
+          <w:sz w:val="22"/>
+          <w:szCs w:val="22"/>
+        </w:rPr>
+        <w:t xml:space="preserve"> the user must answer for account creation.</w:t>
       </w:r>
     </w:p>
     <w:p>
@@ -2963,10 +3261,10 @@
           <w:szCs w:val="22"/>
         </w:rPr>
         <w:drawing>
-          <wp:inline distT="0" distB="0" distL="0" distR="0" wp14:anchorId="3AFD6E6E" wp14:editId="772FD7B1">
-            <wp:extent cx="5342255" cy="3600450"/>
-            <wp:effectExtent l="304800" t="304800" r="315595" b="323850"/>
-            <wp:docPr id="19" name="Picture 19" descr="Graphical user interface, text, application&#10;&#10;Description automatically generated"/>
+          <wp:inline distT="0" distB="0" distL="0" distR="0" wp14:anchorId="3AFD6E6E" wp14:editId="45FF9A1C">
+            <wp:extent cx="5393955" cy="3635294"/>
+            <wp:effectExtent l="304800" t="304800" r="321310" b="327660"/>
+            <wp:docPr id="19" name="Picture 19"/>
             <wp:cNvGraphicFramePr>
               <a:graphicFrameLocks xmlns:a="http://schemas.openxmlformats.org/drawingml/2006/main" noChangeAspect="1"/>
             </wp:cNvGraphicFramePr>
@@ -2974,7 +3272,7 @@
               <a:graphicData uri="http://schemas.openxmlformats.org/drawingml/2006/picture">
                 <pic:pic xmlns:pic="http://schemas.openxmlformats.org/drawingml/2006/picture">
                   <pic:nvPicPr>
-                    <pic:cNvPr id="19" name="Picture 19" descr="Graphical user interface, text, application&#10;&#10;Description automatically generated"/>
+                    <pic:cNvPr id="19" name="Picture 19"/>
                     <pic:cNvPicPr/>
                   </pic:nvPicPr>
                   <pic:blipFill>
@@ -2985,6 +3283,7 @@
                         </a:ext>
                       </a:extLst>
                     </a:blip>
+                    <a:srcRect l="18868" r="18868"/>
                     <a:stretch>
                       <a:fillRect/>
                     </a:stretch>
@@ -3486,8 +3785,21 @@
           <w:sz w:val="22"/>
           <w:szCs w:val="22"/>
         </w:rPr>
-        <w:t>Username TextCtrl</w:t>
-      </w:r>
+        <w:t xml:space="preserve">Username </w:t>
+      </w:r>
+      <w:proofErr w:type="spellStart"/>
+      <w:r>
+        <w:rPr>
+          <w:rFonts w:ascii="Courier New" w:eastAsia="Arial" w:hAnsi="Courier New" w:cs="Courier New"/>
+          <w:b/>
+          <w:bCs/>
+          <w:color w:val="000000"/>
+          <w:sz w:val="22"/>
+          <w:szCs w:val="22"/>
+        </w:rPr>
+        <w:t>TextCtrl</w:t>
+      </w:r>
+      <w:proofErr w:type="spellEnd"/>
       <w:r>
         <w:rPr>
           <w:rFonts w:ascii="Courier New" w:eastAsia="Arial" w:hAnsi="Courier New" w:cs="Courier New"/>
@@ -3549,8 +3861,21 @@
           <w:sz w:val="22"/>
           <w:szCs w:val="22"/>
         </w:rPr>
-        <w:t>Password TextCtrl</w:t>
-      </w:r>
+        <w:t xml:space="preserve">Password </w:t>
+      </w:r>
+      <w:proofErr w:type="spellStart"/>
+      <w:r>
+        <w:rPr>
+          <w:rFonts w:ascii="Courier New" w:eastAsia="Arial" w:hAnsi="Courier New" w:cs="Courier New"/>
+          <w:b/>
+          <w:bCs/>
+          <w:color w:val="000000"/>
+          <w:sz w:val="22"/>
+          <w:szCs w:val="22"/>
+        </w:rPr>
+        <w:t>TextCtrl</w:t>
+      </w:r>
+      <w:proofErr w:type="spellEnd"/>
       <w:r>
         <w:rPr>
           <w:rFonts w:ascii="Courier New" w:eastAsia="Arial" w:hAnsi="Courier New" w:cs="Courier New"/>
@@ -3603,7 +3928,27 @@
           <w:sz w:val="22"/>
           <w:szCs w:val="22"/>
         </w:rPr>
-        <w:t>o steps needed to reaquire account information.</w:t>
+        <w:t xml:space="preserve">o steps needed to </w:t>
+      </w:r>
+      <w:proofErr w:type="spellStart"/>
+      <w:r>
+        <w:rPr>
+          <w:rFonts w:ascii="Courier New" w:eastAsia="Arial" w:hAnsi="Courier New" w:cs="Courier New"/>
+          <w:color w:val="000000"/>
+          <w:sz w:val="22"/>
+          <w:szCs w:val="22"/>
+        </w:rPr>
+        <w:t>reaquire</w:t>
+      </w:r>
+      <w:proofErr w:type="spellEnd"/>
+      <w:r>
+        <w:rPr>
+          <w:rFonts w:ascii="Courier New" w:eastAsia="Arial" w:hAnsi="Courier New" w:cs="Courier New"/>
+          <w:color w:val="000000"/>
+          <w:sz w:val="22"/>
+          <w:szCs w:val="22"/>
+        </w:rPr>
+        <w:t xml:space="preserve"> account information.</w:t>
       </w:r>
     </w:p>
     <w:p>
@@ -3766,10 +4111,10 @@
           <w:szCs w:val="22"/>
         </w:rPr>
         <w:drawing>
-          <wp:inline distT="0" distB="0" distL="0" distR="0" wp14:anchorId="7422B979" wp14:editId="409C44C5">
-            <wp:extent cx="2441734" cy="1394604"/>
-            <wp:effectExtent l="304800" t="304800" r="320675" b="320040"/>
-            <wp:docPr id="23" name="Picture 23" descr="Graphical user interface, application, website&#10;&#10;Description automatically generated"/>
+          <wp:inline distT="0" distB="0" distL="0" distR="0" wp14:anchorId="7422B979" wp14:editId="33D15500">
+            <wp:extent cx="2484727" cy="1419160"/>
+            <wp:effectExtent l="304800" t="304800" r="316230" b="314960"/>
+            <wp:docPr id="23" name="Picture 23"/>
             <wp:cNvGraphicFramePr>
               <a:graphicFrameLocks xmlns:a="http://schemas.openxmlformats.org/drawingml/2006/main" noChangeAspect="1"/>
             </wp:cNvGraphicFramePr>
@@ -3777,7 +4122,7 @@
               <a:graphicData uri="http://schemas.openxmlformats.org/drawingml/2006/picture">
                 <pic:pic xmlns:pic="http://schemas.openxmlformats.org/drawingml/2006/picture">
                   <pic:nvPicPr>
-                    <pic:cNvPr id="23" name="Picture 23" descr="Graphical user interface, application, website&#10;&#10;Description automatically generated"/>
+                    <pic:cNvPr id="23" name="Picture 23"/>
                     <pic:cNvPicPr/>
                   </pic:nvPicPr>
                   <pic:blipFill>
@@ -3788,6 +4133,7 @@
                         </a:ext>
                       </a:extLst>
                     </a:blip>
+                    <a:srcRect t="7694" b="7694"/>
                     <a:stretch>
                       <a:fillRect/>
                     </a:stretch>
@@ -4063,10 +4409,10 @@
           <w:szCs w:val="22"/>
         </w:rPr>
         <w:drawing>
-          <wp:inline distT="0" distB="0" distL="0" distR="0" wp14:anchorId="277B2FB4" wp14:editId="06E5D729">
-            <wp:extent cx="4596956" cy="2358887"/>
-            <wp:effectExtent l="304800" t="304800" r="318135" b="327660"/>
-            <wp:docPr id="22" name="Picture 22" descr="Graphical user interface, application, table&#10;&#10;Description automatically generated"/>
+          <wp:inline distT="0" distB="0" distL="0" distR="0" wp14:anchorId="277B2FB4" wp14:editId="6A8255F2">
+            <wp:extent cx="5635134" cy="2891619"/>
+            <wp:effectExtent l="304800" t="304800" r="327660" b="328295"/>
+            <wp:docPr id="22" name="Picture 22"/>
             <wp:cNvGraphicFramePr>
               <a:graphicFrameLocks xmlns:a="http://schemas.openxmlformats.org/drawingml/2006/main" noChangeAspect="1"/>
             </wp:cNvGraphicFramePr>
@@ -4074,7 +4420,7 @@
               <a:graphicData uri="http://schemas.openxmlformats.org/drawingml/2006/picture">
                 <pic:pic xmlns:pic="http://schemas.openxmlformats.org/drawingml/2006/picture">
                   <pic:nvPicPr>
-                    <pic:cNvPr id="22" name="Picture 22" descr="Graphical user interface, application, table&#10;&#10;Description automatically generated"/>
+                    <pic:cNvPr id="22" name="Picture 22"/>
                     <pic:cNvPicPr/>
                   </pic:nvPicPr>
                   <pic:blipFill>
@@ -4085,6 +4431,7 @@
                         </a:ext>
                       </a:extLst>
                     </a:blip>
+                    <a:srcRect l="1833" r="1833"/>
                     <a:stretch>
                       <a:fillRect/>
                     </a:stretch>
@@ -4092,7 +4439,7 @@
                   <pic:spPr>
                     <a:xfrm>
                       <a:off x="0" y="0"/>
-                      <a:ext cx="4656566" cy="2389475"/>
+                      <a:ext cx="5635134" cy="2891619"/>
                     </a:xfrm>
                     <a:prstGeom prst="round2DiagRect">
                       <a:avLst>
@@ -4246,10 +4593,10 @@
           <w:szCs w:val="22"/>
         </w:rPr>
         <w:drawing>
-          <wp:inline distT="0" distB="0" distL="0" distR="0" wp14:anchorId="198F0C4B" wp14:editId="4E7D13C3">
-            <wp:extent cx="5112589" cy="2125329"/>
-            <wp:effectExtent l="304800" t="304800" r="316865" b="332740"/>
-            <wp:docPr id="24" name="Picture 24" descr="A screenshot of a computer&#10;&#10;Description automatically generated"/>
+          <wp:inline distT="0" distB="0" distL="0" distR="0" wp14:anchorId="198F0C4B" wp14:editId="16851A13">
+            <wp:extent cx="5122022" cy="2954758"/>
+            <wp:effectExtent l="304800" t="304800" r="326390" b="321945"/>
+            <wp:docPr id="24" name="Picture 24"/>
             <wp:cNvGraphicFramePr>
               <a:graphicFrameLocks xmlns:a="http://schemas.openxmlformats.org/drawingml/2006/main" noChangeAspect="1"/>
             </wp:cNvGraphicFramePr>
@@ -4257,17 +4604,18 @@
               <a:graphicData uri="http://schemas.openxmlformats.org/drawingml/2006/picture">
                 <pic:pic xmlns:pic="http://schemas.openxmlformats.org/drawingml/2006/picture">
                   <pic:nvPicPr>
-                    <pic:cNvPr id="24" name="Picture 24" descr="A screenshot of a computer&#10;&#10;Description automatically generated"/>
+                    <pic:cNvPr id="24" name="Picture 24"/>
                     <pic:cNvPicPr/>
                   </pic:nvPicPr>
                   <pic:blipFill>
-                    <a:blip r:embed="rId15">
+                    <a:blip r:embed="rId15" cstate="print">
                       <a:extLst>
                         <a:ext uri="{28A0092B-C50C-407E-A947-70E740481C1C}">
                           <a14:useLocalDpi xmlns:a14="http://schemas.microsoft.com/office/drawing/2010/main" val="0"/>
                         </a:ext>
                       </a:extLst>
                     </a:blip>
+                    <a:srcRect l="3196" r="3196"/>
                     <a:stretch>
                       <a:fillRect/>
                     </a:stretch>
@@ -4275,7 +4623,7 @@
                   <pic:spPr>
                     <a:xfrm>
                       <a:off x="0" y="0"/>
-                      <a:ext cx="5118239" cy="2127678"/>
+                      <a:ext cx="5122022" cy="2954758"/>
                     </a:xfrm>
                     <a:prstGeom prst="round2DiagRect">
                       <a:avLst>
@@ -4407,10 +4755,10 @@
           <w:szCs w:val="22"/>
         </w:rPr>
         <w:drawing>
-          <wp:inline distT="0" distB="0" distL="0" distR="0" wp14:anchorId="62C0FB2D" wp14:editId="47574D6C">
-            <wp:extent cx="5287113" cy="1733792"/>
-            <wp:effectExtent l="304800" t="304800" r="332740" b="323850"/>
-            <wp:docPr id="25" name="Picture 25" descr="Graphical user interface, application&#10;&#10;Description automatically generated"/>
+          <wp:inline distT="0" distB="0" distL="0" distR="0" wp14:anchorId="62C0FB2D" wp14:editId="461491DF">
+            <wp:extent cx="6058746" cy="1733792"/>
+            <wp:effectExtent l="304800" t="304800" r="323215" b="323850"/>
+            <wp:docPr id="25" name="Picture 25"/>
             <wp:cNvGraphicFramePr>
               <a:graphicFrameLocks xmlns:a="http://schemas.openxmlformats.org/drawingml/2006/main" noChangeAspect="1"/>
             </wp:cNvGraphicFramePr>
@@ -4418,7 +4766,7 @@
               <a:graphicData uri="http://schemas.openxmlformats.org/drawingml/2006/picture">
                 <pic:pic xmlns:pic="http://schemas.openxmlformats.org/drawingml/2006/picture">
                   <pic:nvPicPr>
-                    <pic:cNvPr id="25" name="Picture 25" descr="Graphical user interface, application&#10;&#10;Description automatically generated"/>
+                    <pic:cNvPr id="25" name="Picture 25"/>
                     <pic:cNvPicPr/>
                   </pic:nvPicPr>
                   <pic:blipFill>
@@ -4429,6 +4777,7 @@
                         </a:ext>
                       </a:extLst>
                     </a:blip>
+                    <a:srcRect t="530" b="530"/>
                     <a:stretch>
                       <a:fillRect/>
                     </a:stretch>
@@ -4436,7 +4785,7 @@
                   <pic:spPr>
                     <a:xfrm>
                       <a:off x="0" y="0"/>
-                      <a:ext cx="5287113" cy="1733792"/>
+                      <a:ext cx="6058746" cy="1733792"/>
                     </a:xfrm>
                     <a:prstGeom prst="round2DiagRect">
                       <a:avLst>
@@ -4561,14 +4910,25 @@
         </w:rPr>
         <w:t xml:space="preserve">This is the messaging center, allows the users </w:t>
       </w:r>
-      <w:r>
-        <w:rPr>
-          <w:rFonts w:ascii="Courier New" w:eastAsia="Arial" w:hAnsi="Courier New" w:cs="Courier New"/>
-          <w:color w:val="000000"/>
-          <w:sz w:val="22"/>
-          <w:szCs w:val="22"/>
-        </w:rPr>
-        <w:t>perform a variety of functions. Reference Figure 8.</w:t>
+      <w:proofErr w:type="gramStart"/>
+      <w:r>
+        <w:rPr>
+          <w:rFonts w:ascii="Courier New" w:eastAsia="Arial" w:hAnsi="Courier New" w:cs="Courier New"/>
+          <w:color w:val="000000"/>
+          <w:sz w:val="22"/>
+          <w:szCs w:val="22"/>
+        </w:rPr>
+        <w:t>perform</w:t>
+      </w:r>
+      <w:proofErr w:type="gramEnd"/>
+      <w:r>
+        <w:rPr>
+          <w:rFonts w:ascii="Courier New" w:eastAsia="Arial" w:hAnsi="Courier New" w:cs="Courier New"/>
+          <w:color w:val="000000"/>
+          <w:sz w:val="22"/>
+          <w:szCs w:val="22"/>
+        </w:rPr>
+        <w:t xml:space="preserve"> a variety of functions. Reference Figure 8.</w:t>
       </w:r>
     </w:p>
     <w:p>
@@ -4649,7 +5009,27 @@
           <w:sz w:val="22"/>
           <w:szCs w:val="22"/>
         </w:rPr>
-        <w:t xml:space="preserve"> – displays the messages that the user ha sent to others.</w:t>
+        <w:t xml:space="preserve"> – displays the messages that the user </w:t>
+      </w:r>
+      <w:proofErr w:type="gramStart"/>
+      <w:r>
+        <w:rPr>
+          <w:rFonts w:ascii="Courier New" w:eastAsia="Arial" w:hAnsi="Courier New" w:cs="Courier New"/>
+          <w:color w:val="000000"/>
+          <w:sz w:val="22"/>
+          <w:szCs w:val="22"/>
+        </w:rPr>
+        <w:t>ha</w:t>
+      </w:r>
+      <w:proofErr w:type="gramEnd"/>
+      <w:r>
+        <w:rPr>
+          <w:rFonts w:ascii="Courier New" w:eastAsia="Arial" w:hAnsi="Courier New" w:cs="Courier New"/>
+          <w:color w:val="000000"/>
+          <w:sz w:val="22"/>
+          <w:szCs w:val="22"/>
+        </w:rPr>
+        <w:t xml:space="preserve"> sent to others.</w:t>
       </w:r>
     </w:p>
     <w:p>
@@ -4816,10 +5196,10 @@
           <w:szCs w:val="22"/>
         </w:rPr>
         <w:drawing>
-          <wp:inline distT="0" distB="0" distL="0" distR="0" wp14:anchorId="29D9B15C" wp14:editId="5695555A">
-            <wp:extent cx="5245724" cy="2507411"/>
-            <wp:effectExtent l="304800" t="304800" r="317500" b="331470"/>
-            <wp:docPr id="26" name="Picture 26" descr="Timeline&#10;&#10;Description automatically generated with medium confidence"/>
+          <wp:inline distT="0" distB="0" distL="0" distR="0" wp14:anchorId="29D9B15C" wp14:editId="5CB9DC8A">
+            <wp:extent cx="6268169" cy="2690510"/>
+            <wp:effectExtent l="304800" t="304800" r="323215" b="319405"/>
+            <wp:docPr id="26" name="Picture 26"/>
             <wp:cNvGraphicFramePr>
               <a:graphicFrameLocks xmlns:a="http://schemas.openxmlformats.org/drawingml/2006/main" noChangeAspect="1"/>
             </wp:cNvGraphicFramePr>
@@ -4827,7 +5207,7 @@
               <a:graphicData uri="http://schemas.openxmlformats.org/drawingml/2006/picture">
                 <pic:pic xmlns:pic="http://schemas.openxmlformats.org/drawingml/2006/picture">
                   <pic:nvPicPr>
-                    <pic:cNvPr id="26" name="Picture 26" descr="Timeline&#10;&#10;Description automatically generated with medium confidence"/>
+                    <pic:cNvPr id="26" name="Picture 26"/>
                     <pic:cNvPicPr/>
                   </pic:nvPicPr>
                   <pic:blipFill>
@@ -4838,6 +5218,7 @@
                         </a:ext>
                       </a:extLst>
                     </a:blip>
+                    <a:srcRect l="5854" r="5854"/>
                     <a:stretch>
                       <a:fillRect/>
                     </a:stretch>
@@ -4845,7 +5226,7 @@
                   <pic:spPr>
                     <a:xfrm>
                       <a:off x="0" y="0"/>
-                      <a:ext cx="5260915" cy="2514672"/>
+                      <a:ext cx="6268169" cy="2690510"/>
                     </a:xfrm>
                     <a:prstGeom prst="round2DiagRect">
                       <a:avLst>
@@ -5001,10 +5382,10 @@
           <w:szCs w:val="22"/>
         </w:rPr>
         <w:drawing>
-          <wp:inline distT="0" distB="0" distL="0" distR="0" wp14:anchorId="40D8FF95" wp14:editId="73D289D8">
+          <wp:inline distT="0" distB="0" distL="0" distR="0" wp14:anchorId="40D8FF95" wp14:editId="6B1F3791">
             <wp:extent cx="1629002" cy="1743318"/>
             <wp:effectExtent l="304800" t="304800" r="333375" b="333375"/>
-            <wp:docPr id="27" name="Picture 27" descr="Graphical user interface, application&#10;&#10;Description automatically generated"/>
+            <wp:docPr id="27" name="Picture 27"/>
             <wp:cNvGraphicFramePr>
               <a:graphicFrameLocks xmlns:a="http://schemas.openxmlformats.org/drawingml/2006/main" noChangeAspect="1"/>
             </wp:cNvGraphicFramePr>
@@ -5012,7 +5393,7 @@
               <a:graphicData uri="http://schemas.openxmlformats.org/drawingml/2006/picture">
                 <pic:pic xmlns:pic="http://schemas.openxmlformats.org/drawingml/2006/picture">
                   <pic:nvPicPr>
-                    <pic:cNvPr id="27" name="Picture 27" descr="Graphical user interface, application&#10;&#10;Description automatically generated"/>
+                    <pic:cNvPr id="27" name="Picture 27"/>
                     <pic:cNvPicPr/>
                   </pic:nvPicPr>
                   <pic:blipFill>
@@ -5023,6 +5404,7 @@
                         </a:ext>
                       </a:extLst>
                     </a:blip>
+                    <a:srcRect t="22048" b="22048"/>
                     <a:stretch>
                       <a:fillRect/>
                     </a:stretch>
@@ -5156,7 +5538,27 @@
           <w:sz w:val="22"/>
           <w:szCs w:val="22"/>
         </w:rPr>
-        <w:t>the personal attributes of the account such as name, username, userid,</w:t>
+        <w:t xml:space="preserve">the personal attributes of the account such as name, username, </w:t>
+      </w:r>
+      <w:proofErr w:type="spellStart"/>
+      <w:r>
+        <w:rPr>
+          <w:rFonts w:ascii="Courier New" w:eastAsia="Arial" w:hAnsi="Courier New" w:cs="Courier New"/>
+          <w:color w:val="000000"/>
+          <w:sz w:val="22"/>
+          <w:szCs w:val="22"/>
+        </w:rPr>
+        <w:t>userid</w:t>
+      </w:r>
+      <w:proofErr w:type="spellEnd"/>
+      <w:r>
+        <w:rPr>
+          <w:rFonts w:ascii="Courier New" w:eastAsia="Arial" w:hAnsi="Courier New" w:cs="Courier New"/>
+          <w:color w:val="000000"/>
+          <w:sz w:val="22"/>
+          <w:szCs w:val="22"/>
+        </w:rPr>
+        <w:t>,</w:t>
       </w:r>
       <w:r>
         <w:rPr>
@@ -5174,7 +5576,27 @@
           <w:sz w:val="22"/>
           <w:szCs w:val="22"/>
         </w:rPr>
-        <w:t>. It also allows the user to edit their personal info or return to home.</w:t>
+        <w:t xml:space="preserve">. It also allows the user to edit their personal info or </w:t>
+      </w:r>
+      <w:proofErr w:type="gramStart"/>
+      <w:r>
+        <w:rPr>
+          <w:rFonts w:ascii="Courier New" w:eastAsia="Arial" w:hAnsi="Courier New" w:cs="Courier New"/>
+          <w:color w:val="000000"/>
+          <w:sz w:val="22"/>
+          <w:szCs w:val="22"/>
+        </w:rPr>
+        <w:t>return to</w:t>
+      </w:r>
+      <w:proofErr w:type="gramEnd"/>
+      <w:r>
+        <w:rPr>
+          <w:rFonts w:ascii="Courier New" w:eastAsia="Arial" w:hAnsi="Courier New" w:cs="Courier New"/>
+          <w:color w:val="000000"/>
+          <w:sz w:val="22"/>
+          <w:szCs w:val="22"/>
+        </w:rPr>
+        <w:t xml:space="preserve"> home.</w:t>
       </w:r>
     </w:p>
     <w:p>
@@ -5347,16 +5769,52 @@
           <w:sz w:val="22"/>
           <w:szCs w:val="22"/>
         </w:rPr>
-        <w:t>This directs the user to a page where they can enter payment options. The tabs on the left allow for credit cards, PayPal, and Direct Deposit.</w:t>
-      </w:r>
-      <w:r>
-        <w:rPr>
-          <w:rFonts w:ascii="Courier New" w:eastAsia="Arial" w:hAnsi="Courier New" w:cs="Courier New"/>
-          <w:color w:val="000000"/>
-          <w:sz w:val="22"/>
-          <w:szCs w:val="22"/>
-        </w:rPr>
-        <w:t xml:space="preserve"> If the user already has card info input it will be displayed above as the type of card as well as the last 4 digits of the card number.</w:t>
+        <w:t>This directs the user to a page where they can enter payment options. The tabs on the</w:t>
+      </w:r>
+      <w:r>
+        <w:rPr>
+          <w:rFonts w:ascii="Courier New" w:eastAsia="Arial" w:hAnsi="Courier New" w:cs="Courier New"/>
+          <w:color w:val="000000"/>
+          <w:sz w:val="22"/>
+          <w:szCs w:val="22"/>
+        </w:rPr>
+        <w:t xml:space="preserve"> top</w:t>
+      </w:r>
+      <w:r>
+        <w:rPr>
+          <w:rFonts w:ascii="Courier New" w:eastAsia="Arial" w:hAnsi="Courier New" w:cs="Courier New"/>
+          <w:color w:val="000000"/>
+          <w:sz w:val="22"/>
+          <w:szCs w:val="22"/>
+        </w:rPr>
+        <w:t xml:space="preserve"> allow for credit cards, PayPal, and Direct Deposit.</w:t>
+      </w:r>
+      <w:r>
+        <w:rPr>
+          <w:rFonts w:ascii="Courier New" w:eastAsia="Arial" w:hAnsi="Courier New" w:cs="Courier New"/>
+          <w:color w:val="000000"/>
+          <w:sz w:val="22"/>
+          <w:szCs w:val="22"/>
+        </w:rPr>
+        <w:t xml:space="preserve"> If the user already has card info input</w:t>
+      </w:r>
+      <w:r>
+        <w:rPr>
+          <w:rFonts w:ascii="Courier New" w:eastAsia="Arial" w:hAnsi="Courier New" w:cs="Courier New"/>
+          <w:color w:val="000000"/>
+          <w:sz w:val="22"/>
+          <w:szCs w:val="22"/>
+        </w:rPr>
+        <w:t>,</w:t>
+      </w:r>
+      <w:r>
+        <w:rPr>
+          <w:rFonts w:ascii="Courier New" w:eastAsia="Arial" w:hAnsi="Courier New" w:cs="Courier New"/>
+          <w:color w:val="000000"/>
+          <w:sz w:val="22"/>
+          <w:szCs w:val="22"/>
+        </w:rPr>
+        <w:t xml:space="preserve"> it will be displayed above as the type of card as well as the last 4 digits of the card number.</w:t>
       </w:r>
       <w:r>
         <w:rPr>
@@ -5418,7 +5876,7 @@
           <w:szCs w:val="22"/>
         </w:rPr>
         <w:drawing>
-          <wp:inline distT="0" distB="0" distL="0" distR="0" wp14:anchorId="30284921" wp14:editId="6B8EFADD">
+          <wp:inline distT="0" distB="0" distL="0" distR="0" wp14:anchorId="30284921" wp14:editId="239657EB">
             <wp:extent cx="5943600" cy="3291205"/>
             <wp:effectExtent l="285750" t="304800" r="323850" b="328295"/>
             <wp:docPr id="8" name="Picture 8"/>
@@ -5440,7 +5898,7 @@
                         </a:ext>
                       </a:extLst>
                     </a:blip>
-                    <a:srcRect l="10812" r="10812"/>
+                    <a:srcRect l="7082" r="7082"/>
                     <a:stretch>
                       <a:fillRect/>
                     </a:stretch>
@@ -5527,7 +5985,7 @@
           <w:szCs w:val="22"/>
         </w:rPr>
         <w:drawing>
-          <wp:inline distT="0" distB="0" distL="0" distR="0" wp14:anchorId="0A33140F" wp14:editId="7F7EA065">
+          <wp:inline distT="0" distB="0" distL="0" distR="0" wp14:anchorId="0A33140F" wp14:editId="09C4B84B">
             <wp:extent cx="5003231" cy="2648077"/>
             <wp:effectExtent l="304800" t="304800" r="330835" b="323850"/>
             <wp:docPr id="29" name="Picture 29"/>
@@ -5549,7 +6007,7 @@
                         </a:ext>
                       </a:extLst>
                     </a:blip>
-                    <a:srcRect l="2765" r="2765"/>
+                    <a:srcRect l="3398" r="3398"/>
                     <a:stretch>
                       <a:fillRect/>
                     </a:stretch>
@@ -5630,15 +6088,16 @@
       <w:r>
         <w:rPr>
           <w:rFonts w:ascii="Courier New" w:eastAsia="Arial" w:hAnsi="Courier New" w:cs="Courier New"/>
+          <w:noProof/>
           <w:color w:val="0070C0"/>
           <w:sz w:val="18"/>
           <w:szCs w:val="18"/>
         </w:rPr>
         <w:drawing>
-          <wp:inline distT="0" distB="0" distL="0" distR="0" wp14:anchorId="62758D5E" wp14:editId="4514D007">
+          <wp:inline distT="0" distB="0" distL="0" distR="0" wp14:anchorId="62758D5E" wp14:editId="2D7FAD22">
             <wp:extent cx="5943600" cy="3426460"/>
             <wp:effectExtent l="304800" t="304800" r="323850" b="326390"/>
-            <wp:docPr id="7" name="Picture 7" descr="Graphical user interface, application&#10;&#10;Description automatically generated"/>
+            <wp:docPr id="7" name="Picture 7"/>
             <wp:cNvGraphicFramePr>
               <a:graphicFrameLocks xmlns:a="http://schemas.openxmlformats.org/drawingml/2006/main" noChangeAspect="1"/>
             </wp:cNvGraphicFramePr>
@@ -5646,11 +6105,18 @@
               <a:graphicData uri="http://schemas.openxmlformats.org/drawingml/2006/picture">
                 <pic:pic xmlns:pic="http://schemas.openxmlformats.org/drawingml/2006/picture">
                   <pic:nvPicPr>
-                    <pic:cNvPr id="7" name="Picture 7" descr="Graphical user interface, application&#10;&#10;Description automatically generated"/>
+                    <pic:cNvPr id="7" name="Picture 7"/>
                     <pic:cNvPicPr/>
                   </pic:nvPicPr>
                   <pic:blipFill>
-                    <a:blip r:embed="rId22"/>
+                    <a:blip r:embed="rId22">
+                      <a:extLst>
+                        <a:ext uri="{28A0092B-C50C-407E-A947-70E740481C1C}">
+                          <a14:useLocalDpi xmlns:a14="http://schemas.microsoft.com/office/drawing/2010/main" val="0"/>
+                        </a:ext>
+                      </a:extLst>
+                    </a:blip>
+                    <a:srcRect l="4019" r="4019"/>
                     <a:stretch>
                       <a:fillRect/>
                     </a:stretch>
@@ -5710,6 +6176,477 @@
     </w:p>
     <w:p>
       <w:pPr>
+        <w:spacing w:line="276" w:lineRule="auto"/>
+        <w:jc w:val="center"/>
+        <w:rPr>
+          <w:rFonts w:ascii="Courier New" w:eastAsia="Arial" w:hAnsi="Courier New" w:cs="Courier New"/>
+          <w:color w:val="0070C0"/>
+          <w:sz w:val="18"/>
+          <w:szCs w:val="18"/>
+        </w:rPr>
+      </w:pPr>
+    </w:p>
+    <w:p>
+      <w:pPr>
+        <w:spacing w:line="276" w:lineRule="auto"/>
+        <w:rPr>
+          <w:rFonts w:ascii="Courier New" w:eastAsia="Arial" w:hAnsi="Courier New" w:cs="Courier New"/>
+          <w:color w:val="000000"/>
+          <w:sz w:val="22"/>
+          <w:szCs w:val="22"/>
+        </w:rPr>
+      </w:pPr>
+      <w:r>
+        <w:rPr>
+          <w:rFonts w:ascii="Courier New" w:eastAsia="Arial" w:hAnsi="Courier New" w:cs="Courier New"/>
+          <w:color w:val="000000"/>
+          <w:sz w:val="22"/>
+          <w:szCs w:val="22"/>
+        </w:rPr>
+        <w:t>Shipping Information Page:</w:t>
+      </w:r>
+    </w:p>
+    <w:p>
+      <w:pPr>
+        <w:spacing w:line="276" w:lineRule="auto"/>
+        <w:rPr>
+          <w:rFonts w:ascii="Courier New" w:eastAsia="Arial" w:hAnsi="Courier New" w:cs="Courier New"/>
+          <w:color w:val="000000"/>
+          <w:sz w:val="22"/>
+          <w:szCs w:val="22"/>
+        </w:rPr>
+      </w:pPr>
+    </w:p>
+    <w:p>
+      <w:pPr>
+        <w:spacing w:line="276" w:lineRule="auto"/>
+        <w:rPr>
+          <w:rFonts w:ascii="Courier New" w:eastAsia="Arial" w:hAnsi="Courier New" w:cs="Courier New"/>
+          <w:color w:val="000000"/>
+          <w:sz w:val="22"/>
+          <w:szCs w:val="22"/>
+        </w:rPr>
+      </w:pPr>
+      <w:r>
+        <w:rPr>
+          <w:rFonts w:ascii="Courier New" w:eastAsia="Arial" w:hAnsi="Courier New" w:cs="Courier New"/>
+          <w:color w:val="000000"/>
+          <w:sz w:val="22"/>
+          <w:szCs w:val="22"/>
+        </w:rPr>
+        <w:t xml:space="preserve">This directs the user to a page where they can enter </w:t>
+      </w:r>
+      <w:r>
+        <w:rPr>
+          <w:rFonts w:ascii="Courier New" w:eastAsia="Arial" w:hAnsi="Courier New" w:cs="Courier New"/>
+          <w:color w:val="000000"/>
+          <w:sz w:val="22"/>
+          <w:szCs w:val="22"/>
+        </w:rPr>
+        <w:t>shipping</w:t>
+      </w:r>
+      <w:r>
+        <w:rPr>
+          <w:rFonts w:ascii="Courier New" w:eastAsia="Arial" w:hAnsi="Courier New" w:cs="Courier New"/>
+          <w:color w:val="000000"/>
+          <w:sz w:val="22"/>
+          <w:szCs w:val="22"/>
+        </w:rPr>
+        <w:t xml:space="preserve"> options. If the user already has </w:t>
+      </w:r>
+      <w:r>
+        <w:rPr>
+          <w:rFonts w:ascii="Courier New" w:eastAsia="Arial" w:hAnsi="Courier New" w:cs="Courier New"/>
+          <w:color w:val="000000"/>
+          <w:sz w:val="22"/>
+          <w:szCs w:val="22"/>
+        </w:rPr>
+        <w:t>shipping</w:t>
+      </w:r>
+      <w:r>
+        <w:rPr>
+          <w:rFonts w:ascii="Courier New" w:eastAsia="Arial" w:hAnsi="Courier New" w:cs="Courier New"/>
+          <w:color w:val="000000"/>
+          <w:sz w:val="22"/>
+          <w:szCs w:val="22"/>
+        </w:rPr>
+        <w:t xml:space="preserve"> info input</w:t>
+      </w:r>
+      <w:r>
+        <w:rPr>
+          <w:rFonts w:ascii="Courier New" w:eastAsia="Arial" w:hAnsi="Courier New" w:cs="Courier New"/>
+          <w:color w:val="000000"/>
+          <w:sz w:val="22"/>
+          <w:szCs w:val="22"/>
+        </w:rPr>
+        <w:t>,</w:t>
+      </w:r>
+      <w:r>
+        <w:rPr>
+          <w:rFonts w:ascii="Courier New" w:eastAsia="Arial" w:hAnsi="Courier New" w:cs="Courier New"/>
+          <w:color w:val="000000"/>
+          <w:sz w:val="22"/>
+          <w:szCs w:val="22"/>
+        </w:rPr>
+        <w:t xml:space="preserve"> it will be displayed above as the </w:t>
+      </w:r>
+      <w:r>
+        <w:rPr>
+          <w:rFonts w:ascii="Courier New" w:eastAsia="Arial" w:hAnsi="Courier New" w:cs="Courier New"/>
+          <w:color w:val="000000"/>
+          <w:sz w:val="22"/>
+          <w:szCs w:val="22"/>
+        </w:rPr>
+        <w:t>address</w:t>
+      </w:r>
+      <w:r>
+        <w:rPr>
+          <w:rFonts w:ascii="Courier New" w:eastAsia="Arial" w:hAnsi="Courier New" w:cs="Courier New"/>
+          <w:color w:val="000000"/>
+          <w:sz w:val="22"/>
+          <w:szCs w:val="22"/>
+        </w:rPr>
+        <w:t>. See Figure 9.5, 9.6 and 9.7.</w:t>
+      </w:r>
+    </w:p>
+    <w:p>
+      <w:pPr>
+        <w:spacing w:line="276" w:lineRule="auto"/>
+        <w:jc w:val="center"/>
+        <w:rPr>
+          <w:rFonts w:ascii="Courier New" w:eastAsia="Arial" w:hAnsi="Courier New" w:cs="Courier New"/>
+          <w:color w:val="0070C0"/>
+          <w:sz w:val="18"/>
+          <w:szCs w:val="18"/>
+        </w:rPr>
+      </w:pPr>
+    </w:p>
+    <w:p>
+      <w:pPr>
+        <w:keepNext/>
+        <w:spacing w:line="276" w:lineRule="auto"/>
+      </w:pPr>
+      <w:r>
+        <w:rPr>
+          <w:rFonts w:ascii="Courier New" w:eastAsia="Arial" w:hAnsi="Courier New" w:cs="Courier New"/>
+          <w:noProof/>
+          <w:color w:val="000000"/>
+          <w:sz w:val="22"/>
+          <w:szCs w:val="22"/>
+        </w:rPr>
+        <w:drawing>
+          <wp:inline distT="0" distB="0" distL="0" distR="0" wp14:anchorId="748ECD6A" wp14:editId="6929DCA7">
+            <wp:extent cx="6248400" cy="3291205"/>
+            <wp:effectExtent l="285750" t="304800" r="323850" b="328295"/>
+            <wp:docPr id="6" name="Picture 6"/>
+            <wp:cNvGraphicFramePr>
+              <a:graphicFrameLocks xmlns:a="http://schemas.openxmlformats.org/drawingml/2006/main" noChangeAspect="1"/>
+            </wp:cNvGraphicFramePr>
+            <a:graphic xmlns:a="http://schemas.openxmlformats.org/drawingml/2006/main">
+              <a:graphicData uri="http://schemas.openxmlformats.org/drawingml/2006/picture">
+                <pic:pic xmlns:pic="http://schemas.openxmlformats.org/drawingml/2006/picture">
+                  <pic:nvPicPr>
+                    <pic:cNvPr id="6" name="Picture 6"/>
+                    <pic:cNvPicPr/>
+                  </pic:nvPicPr>
+                  <pic:blipFill>
+                    <a:blip r:embed="rId23">
+                      <a:extLst>
+                        <a:ext uri="{28A0092B-C50C-407E-A947-70E740481C1C}">
+                          <a14:useLocalDpi xmlns:a14="http://schemas.microsoft.com/office/drawing/2010/main" val="0"/>
+                        </a:ext>
+                      </a:extLst>
+                    </a:blip>
+                    <a:srcRect l="31884" r="31884"/>
+                    <a:stretch>
+                      <a:fillRect/>
+                    </a:stretch>
+                  </pic:blipFill>
+                  <pic:spPr>
+                    <a:xfrm>
+                      <a:off x="0" y="0"/>
+                      <a:ext cx="6248400" cy="3291205"/>
+                    </a:xfrm>
+                    <a:prstGeom prst="round2DiagRect">
+                      <a:avLst>
+                        <a:gd name="adj1" fmla="val 16667"/>
+                        <a:gd name="adj2" fmla="val 0"/>
+                      </a:avLst>
+                    </a:prstGeom>
+                    <a:ln w="88900" cap="sq">
+                      <a:solidFill>
+                        <a:srgbClr val="FFFFFF"/>
+                      </a:solidFill>
+                      <a:miter lim="800000"/>
+                    </a:ln>
+                    <a:effectLst>
+                      <a:outerShdw blurRad="254000" algn="tl" rotWithShape="0">
+                        <a:srgbClr val="000000">
+                          <a:alpha val="43000"/>
+                        </a:srgbClr>
+                      </a:outerShdw>
+                    </a:effectLst>
+                  </pic:spPr>
+                </pic:pic>
+              </a:graphicData>
+            </a:graphic>
+          </wp:inline>
+        </w:drawing>
+      </w:r>
+    </w:p>
+    <w:p>
+      <w:pPr>
+        <w:spacing w:line="276" w:lineRule="auto"/>
+        <w:jc w:val="center"/>
+        <w:rPr>
+          <w:rFonts w:ascii="Courier New" w:eastAsia="Arial" w:hAnsi="Courier New" w:cs="Courier New"/>
+          <w:color w:val="0070C0"/>
+          <w:sz w:val="18"/>
+          <w:szCs w:val="18"/>
+        </w:rPr>
+      </w:pPr>
+      <w:r>
+        <w:rPr>
+          <w:rFonts w:ascii="Courier New" w:eastAsia="Arial" w:hAnsi="Courier New" w:cs="Courier New"/>
+          <w:color w:val="0070C0"/>
+          <w:sz w:val="18"/>
+          <w:szCs w:val="18"/>
+        </w:rPr>
+        <w:t>Figure 9.</w:t>
+      </w:r>
+      <w:r>
+        <w:rPr>
+          <w:rFonts w:ascii="Courier New" w:eastAsia="Arial" w:hAnsi="Courier New" w:cs="Courier New"/>
+          <w:color w:val="0070C0"/>
+          <w:sz w:val="18"/>
+          <w:szCs w:val="18"/>
+        </w:rPr>
+        <w:t>5</w:t>
+      </w:r>
+    </w:p>
+    <w:p>
+      <w:pPr>
+        <w:spacing w:line="276" w:lineRule="auto"/>
+        <w:jc w:val="center"/>
+        <w:rPr>
+          <w:rFonts w:ascii="Courier New" w:eastAsia="Arial" w:hAnsi="Courier New" w:cs="Courier New"/>
+          <w:color w:val="000000"/>
+          <w:sz w:val="22"/>
+          <w:szCs w:val="22"/>
+        </w:rPr>
+      </w:pPr>
+      <w:r>
+        <w:rPr>
+          <w:rFonts w:ascii="Courier New" w:eastAsia="Arial" w:hAnsi="Courier New" w:cs="Courier New"/>
+          <w:noProof/>
+          <w:color w:val="000000"/>
+          <w:sz w:val="22"/>
+          <w:szCs w:val="22"/>
+        </w:rPr>
+        <w:drawing>
+          <wp:inline distT="0" distB="0" distL="0" distR="0" wp14:anchorId="23E098E6" wp14:editId="08CA08A3">
+            <wp:extent cx="5016156" cy="3648125"/>
+            <wp:effectExtent l="304800" t="304800" r="318135" b="314325"/>
+            <wp:docPr id="9" name="Picture 9"/>
+            <wp:cNvGraphicFramePr>
+              <a:graphicFrameLocks xmlns:a="http://schemas.openxmlformats.org/drawingml/2006/main" noChangeAspect="1"/>
+            </wp:cNvGraphicFramePr>
+            <a:graphic xmlns:a="http://schemas.openxmlformats.org/drawingml/2006/main">
+              <a:graphicData uri="http://schemas.openxmlformats.org/drawingml/2006/picture">
+                <pic:pic xmlns:pic="http://schemas.openxmlformats.org/drawingml/2006/picture">
+                  <pic:nvPicPr>
+                    <pic:cNvPr id="9" name="Picture 9"/>
+                    <pic:cNvPicPr/>
+                  </pic:nvPicPr>
+                  <pic:blipFill>
+                    <a:blip r:embed="rId24">
+                      <a:extLst>
+                        <a:ext uri="{28A0092B-C50C-407E-A947-70E740481C1C}">
+                          <a14:useLocalDpi xmlns:a14="http://schemas.microsoft.com/office/drawing/2010/main" val="0"/>
+                        </a:ext>
+                      </a:extLst>
+                    </a:blip>
+                    <a:srcRect t="14462" b="14462"/>
+                    <a:stretch>
+                      <a:fillRect/>
+                    </a:stretch>
+                  </pic:blipFill>
+                  <pic:spPr>
+                    <a:xfrm>
+                      <a:off x="0" y="0"/>
+                      <a:ext cx="5016156" cy="3648125"/>
+                    </a:xfrm>
+                    <a:prstGeom prst="round2DiagRect">
+                      <a:avLst>
+                        <a:gd name="adj1" fmla="val 16667"/>
+                        <a:gd name="adj2" fmla="val 0"/>
+                      </a:avLst>
+                    </a:prstGeom>
+                    <a:ln w="88900" cap="sq">
+                      <a:solidFill>
+                        <a:srgbClr val="FFFFFF"/>
+                      </a:solidFill>
+                      <a:miter lim="800000"/>
+                    </a:ln>
+                    <a:effectLst>
+                      <a:outerShdw blurRad="254000" algn="tl" rotWithShape="0">
+                        <a:srgbClr val="000000">
+                          <a:alpha val="43000"/>
+                        </a:srgbClr>
+                      </a:outerShdw>
+                    </a:effectLst>
+                  </pic:spPr>
+                </pic:pic>
+              </a:graphicData>
+            </a:graphic>
+          </wp:inline>
+        </w:drawing>
+      </w:r>
+    </w:p>
+    <w:p>
+      <w:pPr>
+        <w:spacing w:line="276" w:lineRule="auto"/>
+        <w:jc w:val="center"/>
+        <w:rPr>
+          <w:rFonts w:ascii="Courier New" w:eastAsia="Arial" w:hAnsi="Courier New" w:cs="Courier New"/>
+          <w:color w:val="0070C0"/>
+          <w:sz w:val="18"/>
+          <w:szCs w:val="18"/>
+        </w:rPr>
+      </w:pPr>
+      <w:r>
+        <w:rPr>
+          <w:rFonts w:ascii="Courier New" w:eastAsia="Arial" w:hAnsi="Courier New" w:cs="Courier New"/>
+          <w:color w:val="0070C0"/>
+          <w:sz w:val="18"/>
+          <w:szCs w:val="18"/>
+        </w:rPr>
+        <w:t>Figure 9.</w:t>
+      </w:r>
+      <w:r>
+        <w:rPr>
+          <w:rFonts w:ascii="Courier New" w:eastAsia="Arial" w:hAnsi="Courier New" w:cs="Courier New"/>
+          <w:color w:val="0070C0"/>
+          <w:sz w:val="18"/>
+          <w:szCs w:val="18"/>
+        </w:rPr>
+        <w:t>6</w:t>
+      </w:r>
+    </w:p>
+    <w:p>
+      <w:pPr>
+        <w:spacing w:line="276" w:lineRule="auto"/>
+        <w:jc w:val="center"/>
+        <w:rPr>
+          <w:rFonts w:ascii="Courier New" w:eastAsia="Arial" w:hAnsi="Courier New" w:cs="Courier New"/>
+          <w:color w:val="0070C0"/>
+          <w:sz w:val="18"/>
+          <w:szCs w:val="18"/>
+        </w:rPr>
+      </w:pPr>
+      <w:r>
+        <w:rPr>
+          <w:rFonts w:ascii="Courier New" w:eastAsia="Arial" w:hAnsi="Courier New" w:cs="Courier New"/>
+          <w:noProof/>
+          <w:color w:val="0070C0"/>
+          <w:sz w:val="18"/>
+          <w:szCs w:val="18"/>
+        </w:rPr>
+        <w:drawing>
+          <wp:inline distT="0" distB="0" distL="0" distR="0" wp14:anchorId="626675F1" wp14:editId="27524AA7">
+            <wp:extent cx="5943600" cy="3686175"/>
+            <wp:effectExtent l="304800" t="304800" r="323850" b="333375"/>
+            <wp:docPr id="10" name="Picture 10"/>
+            <wp:cNvGraphicFramePr>
+              <a:graphicFrameLocks xmlns:a="http://schemas.openxmlformats.org/drawingml/2006/main" noChangeAspect="1"/>
+            </wp:cNvGraphicFramePr>
+            <a:graphic xmlns:a="http://schemas.openxmlformats.org/drawingml/2006/main">
+              <a:graphicData uri="http://schemas.openxmlformats.org/drawingml/2006/picture">
+                <pic:pic xmlns:pic="http://schemas.openxmlformats.org/drawingml/2006/picture">
+                  <pic:nvPicPr>
+                    <pic:cNvPr id="10" name="Picture 10"/>
+                    <pic:cNvPicPr/>
+                  </pic:nvPicPr>
+                  <pic:blipFill>
+                    <a:blip r:embed="rId25">
+                      <a:extLst>
+                        <a:ext uri="{28A0092B-C50C-407E-A947-70E740481C1C}">
+                          <a14:useLocalDpi xmlns:a14="http://schemas.microsoft.com/office/drawing/2010/main" val="0"/>
+                        </a:ext>
+                      </a:extLst>
+                    </a:blip>
+                    <a:srcRect t="11658" b="11658"/>
+                    <a:stretch>
+                      <a:fillRect/>
+                    </a:stretch>
+                  </pic:blipFill>
+                  <pic:spPr>
+                    <a:xfrm>
+                      <a:off x="0" y="0"/>
+                      <a:ext cx="5943600" cy="3686175"/>
+                    </a:xfrm>
+                    <a:prstGeom prst="round2DiagRect">
+                      <a:avLst>
+                        <a:gd name="adj1" fmla="val 16667"/>
+                        <a:gd name="adj2" fmla="val 0"/>
+                      </a:avLst>
+                    </a:prstGeom>
+                    <a:ln w="88900" cap="sq">
+                      <a:solidFill>
+                        <a:srgbClr val="FFFFFF"/>
+                      </a:solidFill>
+                      <a:miter lim="800000"/>
+                    </a:ln>
+                    <a:effectLst>
+                      <a:outerShdw blurRad="254000" algn="tl" rotWithShape="0">
+                        <a:srgbClr val="000000">
+                          <a:alpha val="43000"/>
+                        </a:srgbClr>
+                      </a:outerShdw>
+                    </a:effectLst>
+                  </pic:spPr>
+                </pic:pic>
+              </a:graphicData>
+            </a:graphic>
+          </wp:inline>
+        </w:drawing>
+      </w:r>
+    </w:p>
+    <w:p>
+      <w:pPr>
+        <w:spacing w:line="276" w:lineRule="auto"/>
+        <w:jc w:val="center"/>
+        <w:rPr>
+          <w:rFonts w:ascii="Courier New" w:eastAsia="Arial" w:hAnsi="Courier New" w:cs="Courier New"/>
+          <w:color w:val="0070C0"/>
+          <w:sz w:val="18"/>
+          <w:szCs w:val="18"/>
+        </w:rPr>
+      </w:pPr>
+      <w:r>
+        <w:rPr>
+          <w:rFonts w:ascii="Courier New" w:eastAsia="Arial" w:hAnsi="Courier New" w:cs="Courier New"/>
+          <w:color w:val="0070C0"/>
+          <w:sz w:val="18"/>
+          <w:szCs w:val="18"/>
+        </w:rPr>
+        <w:t>Figure 9.7</w:t>
+      </w:r>
+    </w:p>
+    <w:p>
+      <w:pPr>
+        <w:spacing w:line="276" w:lineRule="auto"/>
+        <w:jc w:val="center"/>
+        <w:rPr>
+          <w:rFonts w:ascii="Courier New" w:eastAsia="Arial" w:hAnsi="Courier New" w:cs="Courier New"/>
+          <w:color w:val="0070C0"/>
+          <w:sz w:val="18"/>
+          <w:szCs w:val="18"/>
+        </w:rPr>
+      </w:pPr>
+    </w:p>
+    <w:p>
+      <w:pPr>
         <w:pBdr>
           <w:bottom w:val="single" w:sz="6" w:space="1" w:color="auto"/>
         </w:pBdr>
@@ -5815,7 +6752,7 @@
                     <pic:cNvPicPr/>
                   </pic:nvPicPr>
                   <pic:blipFill>
-                    <a:blip r:embed="rId23" cstate="print">
+                    <a:blip r:embed="rId26" cstate="print">
                       <a:extLst>
                         <a:ext uri="{28A0092B-C50C-407E-A947-70E740481C1C}">
                           <a14:useLocalDpi xmlns:a14="http://schemas.microsoft.com/office/drawing/2010/main" val="0"/>
@@ -5955,7 +6892,7 @@
                     <pic:cNvPicPr/>
                   </pic:nvPicPr>
                   <pic:blipFill>
-                    <a:blip r:embed="rId24">
+                    <a:blip r:embed="rId27">
                       <a:extLst>
                         <a:ext uri="{28A0092B-C50C-407E-A947-70E740481C1C}">
                           <a14:useLocalDpi xmlns:a14="http://schemas.microsoft.com/office/drawing/2010/main" val="0"/>
@@ -6078,7 +7015,7 @@
                     <pic:cNvPicPr/>
                   </pic:nvPicPr>
                   <pic:blipFill>
-                    <a:blip r:embed="rId25">
+                    <a:blip r:embed="rId28">
                       <a:extLst>
                         <a:ext uri="{28A0092B-C50C-407E-A947-70E740481C1C}">
                           <a14:useLocalDpi xmlns:a14="http://schemas.microsoft.com/office/drawing/2010/main" val="0"/>
@@ -6279,7 +7216,7 @@
                     <pic:cNvPicPr/>
                   </pic:nvPicPr>
                   <pic:blipFill>
-                    <a:blip r:embed="rId26">
+                    <a:blip r:embed="rId29">
                       <a:extLst>
                         <a:ext uri="{28A0092B-C50C-407E-A947-70E740481C1C}">
                           <a14:useLocalDpi xmlns:a14="http://schemas.microsoft.com/office/drawing/2010/main" val="0"/>
@@ -6531,7 +7468,7 @@
                     <pic:cNvPicPr/>
                   </pic:nvPicPr>
                   <pic:blipFill>
-                    <a:blip r:embed="rId27">
+                    <a:blip r:embed="rId30">
                       <a:extLst>
                         <a:ext uri="{28A0092B-C50C-407E-A947-70E740481C1C}">
                           <a14:useLocalDpi xmlns:a14="http://schemas.microsoft.com/office/drawing/2010/main" val="0"/>
@@ -6805,7 +7742,7 @@
                     </pic:cNvPicPr>
                   </pic:nvPicPr>
                   <pic:blipFill>
-                    <a:blip r:embed="rId28" cstate="print">
+                    <a:blip r:embed="rId31" cstate="print">
                       <a:extLst>
                         <a:ext uri="{28A0092B-C50C-407E-A947-70E740481C1C}">
                           <a14:useLocalDpi xmlns:a14="http://schemas.microsoft.com/office/drawing/2010/main" val="0"/>
@@ -6936,7 +7873,7 @@
                     <pic:cNvPicPr/>
                   </pic:nvPicPr>
                   <pic:blipFill>
-                    <a:blip r:embed="rId29">
+                    <a:blip r:embed="rId32">
                       <a:extLst>
                         <a:ext uri="{28A0092B-C50C-407E-A947-70E740481C1C}">
                           <a14:useLocalDpi xmlns:a14="http://schemas.microsoft.com/office/drawing/2010/main" val="0"/>
@@ -7034,7 +7971,25 @@
           <w:sz w:val="22"/>
           <w:szCs w:val="22"/>
         </w:rPr>
-        <w:t xml:space="preserve">displays any tickets that the user has created. The ‘Add Tickets’ tab prompt the user to input </w:t>
+        <w:t xml:space="preserve">displays any tickets that the user has created. The ‘Add Tickets’ tab </w:t>
+      </w:r>
+      <w:proofErr w:type="gramStart"/>
+      <w:r>
+        <w:rPr>
+          <w:rFonts w:ascii="Courier New" w:eastAsia="Arial" w:hAnsi="Courier New" w:cs="Courier New"/>
+          <w:sz w:val="22"/>
+          <w:szCs w:val="22"/>
+        </w:rPr>
+        <w:t>prompt</w:t>
+      </w:r>
+      <w:proofErr w:type="gramEnd"/>
+      <w:r>
+        <w:rPr>
+          <w:rFonts w:ascii="Courier New" w:eastAsia="Arial" w:hAnsi="Courier New" w:cs="Courier New"/>
+          <w:sz w:val="22"/>
+          <w:szCs w:val="22"/>
+        </w:rPr>
+        <w:t xml:space="preserve"> the user to input </w:t>
       </w:r>
       <w:r>
         <w:rPr>
@@ -7078,7 +8033,7 @@
                     <pic:cNvPicPr/>
                   </pic:nvPicPr>
                   <pic:blipFill>
-                    <a:blip r:embed="rId30">
+                    <a:blip r:embed="rId33">
                       <a:extLst>
                         <a:ext uri="{28A0092B-C50C-407E-A947-70E740481C1C}">
                           <a14:useLocalDpi xmlns:a14="http://schemas.microsoft.com/office/drawing/2010/main" val="0"/>
@@ -7266,7 +8221,7 @@
                     <pic:cNvPicPr/>
                   </pic:nvPicPr>
                   <pic:blipFill>
-                    <a:blip r:embed="rId31">
+                    <a:blip r:embed="rId34">
                       <a:extLst>
                         <a:ext uri="{28A0092B-C50C-407E-A947-70E740481C1C}">
                           <a14:useLocalDpi xmlns:a14="http://schemas.microsoft.com/office/drawing/2010/main" val="0"/>
@@ -7469,7 +8424,7 @@
                     <pic:cNvPicPr/>
                   </pic:nvPicPr>
                   <pic:blipFill>
-                    <a:blip r:embed="rId32">
+                    <a:blip r:embed="rId35">
                       <a:extLst>
                         <a:ext uri="{28A0092B-C50C-407E-A947-70E740481C1C}">
                           <a14:useLocalDpi xmlns:a14="http://schemas.microsoft.com/office/drawing/2010/main" val="0"/>
@@ -7605,7 +8560,25 @@
           <w:sz w:val="22"/>
           <w:szCs w:val="22"/>
         </w:rPr>
-        <w:t xml:space="preserve">As seen in Figure 12, the administrator home page contains a variety of functions that can be accessed via navigation bar on left side. </w:t>
+        <w:t xml:space="preserve">As seen in Figure 12, the administrator home page contains a variety of functions that can be accessed via navigation bar on </w:t>
+      </w:r>
+      <w:proofErr w:type="gramStart"/>
+      <w:r>
+        <w:rPr>
+          <w:rFonts w:ascii="Courier New" w:eastAsia="Arial" w:hAnsi="Courier New" w:cs="Courier New"/>
+          <w:sz w:val="22"/>
+          <w:szCs w:val="22"/>
+        </w:rPr>
+        <w:t>left</w:t>
+      </w:r>
+      <w:proofErr w:type="gramEnd"/>
+      <w:r>
+        <w:rPr>
+          <w:rFonts w:ascii="Courier New" w:eastAsia="Arial" w:hAnsi="Courier New" w:cs="Courier New"/>
+          <w:sz w:val="22"/>
+          <w:szCs w:val="22"/>
+        </w:rPr>
+        <w:t xml:space="preserve"> side. </w:t>
       </w:r>
       <w:r>
         <w:rPr>
@@ -7621,7 +8594,61 @@
           <w:sz w:val="22"/>
           <w:szCs w:val="22"/>
         </w:rPr>
-        <w:t xml:space="preserve"> By clicking this tab you be redirected to /searchTickets page. See Figure 13.</w:t>
+        <w:t xml:space="preserve"> By clicking this </w:t>
+      </w:r>
+      <w:proofErr w:type="gramStart"/>
+      <w:r>
+        <w:rPr>
+          <w:rFonts w:ascii="Courier New" w:eastAsia="Arial" w:hAnsi="Courier New" w:cs="Courier New"/>
+          <w:sz w:val="22"/>
+          <w:szCs w:val="22"/>
+        </w:rPr>
+        <w:t>tab</w:t>
+      </w:r>
+      <w:proofErr w:type="gramEnd"/>
+      <w:r>
+        <w:rPr>
+          <w:rFonts w:ascii="Courier New" w:eastAsia="Arial" w:hAnsi="Courier New" w:cs="Courier New"/>
+          <w:sz w:val="22"/>
+          <w:szCs w:val="22"/>
+        </w:rPr>
+        <w:t xml:space="preserve"> you </w:t>
+      </w:r>
+      <w:proofErr w:type="gramStart"/>
+      <w:r>
+        <w:rPr>
+          <w:rFonts w:ascii="Courier New" w:eastAsia="Arial" w:hAnsi="Courier New" w:cs="Courier New"/>
+          <w:sz w:val="22"/>
+          <w:szCs w:val="22"/>
+        </w:rPr>
+        <w:t>be</w:t>
+      </w:r>
+      <w:proofErr w:type="gramEnd"/>
+      <w:r>
+        <w:rPr>
+          <w:rFonts w:ascii="Courier New" w:eastAsia="Arial" w:hAnsi="Courier New" w:cs="Courier New"/>
+          <w:sz w:val="22"/>
+          <w:szCs w:val="22"/>
+        </w:rPr>
+        <w:t xml:space="preserve"> redirected to /</w:t>
+      </w:r>
+      <w:proofErr w:type="spellStart"/>
+      <w:r>
+        <w:rPr>
+          <w:rFonts w:ascii="Courier New" w:eastAsia="Arial" w:hAnsi="Courier New" w:cs="Courier New"/>
+          <w:sz w:val="22"/>
+          <w:szCs w:val="22"/>
+        </w:rPr>
+        <w:t>searchTickets</w:t>
+      </w:r>
+      <w:proofErr w:type="spellEnd"/>
+      <w:r>
+        <w:rPr>
+          <w:rFonts w:ascii="Courier New" w:eastAsia="Arial" w:hAnsi="Courier New" w:cs="Courier New"/>
+          <w:sz w:val="22"/>
+          <w:szCs w:val="22"/>
+        </w:rPr>
+        <w:t xml:space="preserve"> page. See Figure 13.</w:t>
       </w:r>
     </w:p>
     <w:p>
@@ -7656,7 +8683,7 @@
                     <pic:cNvPicPr/>
                   </pic:nvPicPr>
                   <pic:blipFill>
-                    <a:blip r:embed="rId33" cstate="print">
+                    <a:blip r:embed="rId36" cstate="print">
                       <a:extLst>
                         <a:ext uri="{28A0092B-C50C-407E-A947-70E740481C1C}">
                           <a14:useLocalDpi xmlns:a14="http://schemas.microsoft.com/office/drawing/2010/main" val="0"/>
@@ -7815,7 +8842,7 @@
                     <pic:cNvPicPr/>
                   </pic:nvPicPr>
                   <pic:blipFill>
-                    <a:blip r:embed="rId34" cstate="print">
+                    <a:blip r:embed="rId37" cstate="print">
                       <a:extLst>
                         <a:ext uri="{28A0092B-C50C-407E-A947-70E740481C1C}">
                           <a14:useLocalDpi xmlns:a14="http://schemas.microsoft.com/office/drawing/2010/main" val="0"/>
@@ -7926,7 +8953,7 @@
                     <pic:cNvPicPr/>
                   </pic:nvPicPr>
                   <pic:blipFill>
-                    <a:blip r:embed="rId35" cstate="print">
+                    <a:blip r:embed="rId38" cstate="print">
                       <a:extLst>
                         <a:ext uri="{28A0092B-C50C-407E-A947-70E740481C1C}">
                           <a14:useLocalDpi xmlns:a14="http://schemas.microsoft.com/office/drawing/2010/main" val="0"/>
@@ -8046,7 +9073,25 @@
           <w:sz w:val="22"/>
           <w:szCs w:val="22"/>
         </w:rPr>
-        <w:t xml:space="preserve">This tab can be located on the left side of the admin home page. This allows for administrators to add new employees (aka users and users w/ higher privileges). </w:t>
+        <w:t xml:space="preserve">This tab can be located on the left side of the admin home page. This </w:t>
+      </w:r>
+      <w:proofErr w:type="gramStart"/>
+      <w:r>
+        <w:rPr>
+          <w:rFonts w:ascii="Courier New" w:eastAsia="Arial" w:hAnsi="Courier New" w:cs="Courier New"/>
+          <w:sz w:val="22"/>
+          <w:szCs w:val="22"/>
+        </w:rPr>
+        <w:t>allows for</w:t>
+      </w:r>
+      <w:proofErr w:type="gramEnd"/>
+      <w:r>
+        <w:rPr>
+          <w:rFonts w:ascii="Courier New" w:eastAsia="Arial" w:hAnsi="Courier New" w:cs="Courier New"/>
+          <w:sz w:val="22"/>
+          <w:szCs w:val="22"/>
+        </w:rPr>
+        <w:t xml:space="preserve"> administrators to add new employees (aka users and users w/ higher privileges). </w:t>
       </w:r>
       <w:r>
         <w:rPr>
@@ -8089,7 +9134,7 @@
                     <pic:cNvPicPr/>
                   </pic:nvPicPr>
                   <pic:blipFill>
-                    <a:blip r:embed="rId36" cstate="print">
+                    <a:blip r:embed="rId39" cstate="print">
                       <a:extLst>
                         <a:ext uri="{28A0092B-C50C-407E-A947-70E740481C1C}">
                           <a14:useLocalDpi xmlns:a14="http://schemas.microsoft.com/office/drawing/2010/main" val="0"/>
@@ -8207,7 +9252,25 @@
           <w:sz w:val="22"/>
           <w:szCs w:val="22"/>
         </w:rPr>
-        <w:t>This tab is located on the left side of the admin home page. This allows for administrator to search for users of the application. Has implemented search bar to filter out spe</w:t>
+        <w:t xml:space="preserve">This tab is located on the left side of the admin home page. This allows </w:t>
+      </w:r>
+      <w:proofErr w:type="gramStart"/>
+      <w:r>
+        <w:rPr>
+          <w:rFonts w:ascii="Courier New" w:eastAsia="Arial" w:hAnsi="Courier New" w:cs="Courier New"/>
+          <w:sz w:val="22"/>
+          <w:szCs w:val="22"/>
+        </w:rPr>
+        <w:t>for administrator</w:t>
+      </w:r>
+      <w:proofErr w:type="gramEnd"/>
+      <w:r>
+        <w:rPr>
+          <w:rFonts w:ascii="Courier New" w:eastAsia="Arial" w:hAnsi="Courier New" w:cs="Courier New"/>
+          <w:sz w:val="22"/>
+          <w:szCs w:val="22"/>
+        </w:rPr>
+        <w:t xml:space="preserve"> to search for users of the application. Has implemented search bar to filter out spe</w:t>
       </w:r>
       <w:r>
         <w:rPr>
@@ -8251,7 +9314,7 @@
                     <pic:cNvPicPr/>
                   </pic:nvPicPr>
                   <pic:blipFill>
-                    <a:blip r:embed="rId37" cstate="print">
+                    <a:blip r:embed="rId40" cstate="print">
                       <a:extLst>
                         <a:ext uri="{28A0092B-C50C-407E-A947-70E740481C1C}">
                           <a14:useLocalDpi xmlns:a14="http://schemas.microsoft.com/office/drawing/2010/main" val="0"/>
@@ -8427,7 +9490,25 @@
           <w:sz w:val="22"/>
           <w:szCs w:val="22"/>
         </w:rPr>
-        <w:t xml:space="preserve">This tab is located on the left side of the admin home page. This allows for administrator to search for </w:t>
+        <w:t xml:space="preserve">This tab is located on the left side of the admin home page. This allows for </w:t>
+      </w:r>
+      <w:proofErr w:type="gramStart"/>
+      <w:r>
+        <w:rPr>
+          <w:rFonts w:ascii="Courier New" w:eastAsia="Arial" w:hAnsi="Courier New" w:cs="Courier New"/>
+          <w:sz w:val="22"/>
+          <w:szCs w:val="22"/>
+        </w:rPr>
+        <w:t>administrator</w:t>
+      </w:r>
+      <w:proofErr w:type="gramEnd"/>
+      <w:r>
+        <w:rPr>
+          <w:rFonts w:ascii="Courier New" w:eastAsia="Arial" w:hAnsi="Courier New" w:cs="Courier New"/>
+          <w:sz w:val="22"/>
+          <w:szCs w:val="22"/>
+        </w:rPr>
+        <w:t xml:space="preserve"> to search for </w:t>
       </w:r>
       <w:r>
         <w:rPr>
@@ -8520,7 +9601,7 @@
                     <pic:cNvPicPr/>
                   </pic:nvPicPr>
                   <pic:blipFill>
-                    <a:blip r:embed="rId38" cstate="print">
+                    <a:blip r:embed="rId41" cstate="print">
                       <a:extLst>
                         <a:ext uri="{28A0092B-C50C-407E-A947-70E740481C1C}">
                           <a14:useLocalDpi xmlns:a14="http://schemas.microsoft.com/office/drawing/2010/main" val="0"/>
@@ -8652,7 +9733,25 @@
           <w:sz w:val="22"/>
           <w:szCs w:val="22"/>
         </w:rPr>
-        <w:t xml:space="preserve">This tab is located on the left side of the admin home page. This allows for administrator to collect data on the items </w:t>
+        <w:t xml:space="preserve">This tab is located on the left side of the admin home page. This allows for </w:t>
+      </w:r>
+      <w:proofErr w:type="gramStart"/>
+      <w:r>
+        <w:rPr>
+          <w:rFonts w:ascii="Courier New" w:eastAsia="Arial" w:hAnsi="Courier New" w:cs="Courier New"/>
+          <w:sz w:val="22"/>
+          <w:szCs w:val="22"/>
+        </w:rPr>
+        <w:t>administrator</w:t>
+      </w:r>
+      <w:proofErr w:type="gramEnd"/>
+      <w:r>
+        <w:rPr>
+          <w:rFonts w:ascii="Courier New" w:eastAsia="Arial" w:hAnsi="Courier New" w:cs="Courier New"/>
+          <w:sz w:val="22"/>
+          <w:szCs w:val="22"/>
+        </w:rPr>
+        <w:t xml:space="preserve"> to collect data on the items </w:t>
       </w:r>
       <w:r>
         <w:rPr>
@@ -8719,7 +9818,7 @@
                     <pic:cNvPicPr/>
                   </pic:nvPicPr>
                   <pic:blipFill>
-                    <a:blip r:embed="rId39">
+                    <a:blip r:embed="rId42">
                       <a:extLst>
                         <a:ext uri="{28A0092B-C50C-407E-A947-70E740481C1C}">
                           <a14:useLocalDpi xmlns:a14="http://schemas.microsoft.com/office/drawing/2010/main" val="0"/>
@@ -8810,7 +9909,25 @@
           <w:sz w:val="22"/>
           <w:szCs w:val="22"/>
         </w:rPr>
-        <w:t xml:space="preserve">After administrator selects category, the administrator will be prompted to select a sub-category. See </w:t>
+        <w:t xml:space="preserve">After </w:t>
+      </w:r>
+      <w:proofErr w:type="gramStart"/>
+      <w:r>
+        <w:rPr>
+          <w:rFonts w:ascii="Courier New" w:eastAsia="Arial" w:hAnsi="Courier New" w:cs="Courier New"/>
+          <w:sz w:val="22"/>
+          <w:szCs w:val="22"/>
+        </w:rPr>
+        <w:t>administrator</w:t>
+      </w:r>
+      <w:proofErr w:type="gramEnd"/>
+      <w:r>
+        <w:rPr>
+          <w:rFonts w:ascii="Courier New" w:eastAsia="Arial" w:hAnsi="Courier New" w:cs="Courier New"/>
+          <w:sz w:val="22"/>
+          <w:szCs w:val="22"/>
+        </w:rPr>
+        <w:t xml:space="preserve"> selects category, the administrator will be prompted to select a sub-category. See </w:t>
       </w:r>
       <w:r>
         <w:rPr>
@@ -8870,7 +9987,7 @@
                     <pic:cNvPicPr/>
                   </pic:nvPicPr>
                   <pic:blipFill>
-                    <a:blip r:embed="rId40">
+                    <a:blip r:embed="rId43">
                       <a:extLst>
                         <a:ext uri="{28A0092B-C50C-407E-A947-70E740481C1C}">
                           <a14:useLocalDpi xmlns:a14="http://schemas.microsoft.com/office/drawing/2010/main" val="0"/>
@@ -8969,7 +10086,25 @@
           <w:sz w:val="22"/>
           <w:szCs w:val="22"/>
         </w:rPr>
-        <w:t xml:space="preserve"> filtered by the administrator. It will redirect the administrator to a page in which allows for the .csv file containing the data to be downloaded for inspection. See Figure 17.2.</w:t>
+        <w:t xml:space="preserve"> filtered by the administrator. It will redirect the administrator to a </w:t>
+      </w:r>
+      <w:proofErr w:type="gramStart"/>
+      <w:r>
+        <w:rPr>
+          <w:rFonts w:ascii="Courier New" w:eastAsia="Arial" w:hAnsi="Courier New" w:cs="Courier New"/>
+          <w:sz w:val="22"/>
+          <w:szCs w:val="22"/>
+        </w:rPr>
+        <w:t>page in</w:t>
+      </w:r>
+      <w:proofErr w:type="gramEnd"/>
+      <w:r>
+        <w:rPr>
+          <w:rFonts w:ascii="Courier New" w:eastAsia="Arial" w:hAnsi="Courier New" w:cs="Courier New"/>
+          <w:sz w:val="22"/>
+          <w:szCs w:val="22"/>
+        </w:rPr>
+        <w:t xml:space="preserve"> which allows for the .csv file containing the data to be downloaded for inspection. See Figure 17.2.</w:t>
       </w:r>
     </w:p>
     <w:p>
@@ -9004,7 +10139,7 @@
                     <pic:cNvPicPr/>
                   </pic:nvPicPr>
                   <pic:blipFill>
-                    <a:blip r:embed="rId41" cstate="print">
+                    <a:blip r:embed="rId44" cstate="print">
                       <a:extLst>
                         <a:ext uri="{28A0092B-C50C-407E-A947-70E740481C1C}">
                           <a14:useLocalDpi xmlns:a14="http://schemas.microsoft.com/office/drawing/2010/main" val="0"/>
@@ -9132,7 +10267,25 @@
           <w:sz w:val="22"/>
           <w:szCs w:val="22"/>
         </w:rPr>
-        <w:t xml:space="preserve">This tab is located on the left side of the admin home page. This allows for administrator to view the </w:t>
+        <w:t xml:space="preserve">This tab is located on the left side of the admin home page. This allows for </w:t>
+      </w:r>
+      <w:proofErr w:type="gramStart"/>
+      <w:r>
+        <w:rPr>
+          <w:rFonts w:ascii="Courier New" w:eastAsia="Arial" w:hAnsi="Courier New" w:cs="Courier New"/>
+          <w:sz w:val="22"/>
+          <w:szCs w:val="22"/>
+        </w:rPr>
+        <w:t>administrator</w:t>
+      </w:r>
+      <w:proofErr w:type="gramEnd"/>
+      <w:r>
+        <w:rPr>
+          <w:rFonts w:ascii="Courier New" w:eastAsia="Arial" w:hAnsi="Courier New" w:cs="Courier New"/>
+          <w:sz w:val="22"/>
+          <w:szCs w:val="22"/>
+        </w:rPr>
+        <w:t xml:space="preserve"> to view the </w:t>
       </w:r>
       <w:r>
         <w:rPr>
@@ -9199,7 +10352,7 @@
                     <pic:cNvPicPr/>
                   </pic:nvPicPr>
                   <pic:blipFill>
-                    <a:blip r:embed="rId42" cstate="print">
+                    <a:blip r:embed="rId45" cstate="print">
                       <a:extLst>
                         <a:ext uri="{28A0092B-C50C-407E-A947-70E740481C1C}">
                           <a14:useLocalDpi xmlns:a14="http://schemas.microsoft.com/office/drawing/2010/main" val="0"/>
@@ -9311,7 +10464,27 @@
           <w:sz w:val="22"/>
           <w:szCs w:val="22"/>
         </w:rPr>
-        <w:t>This is the messaging center, allows the admin perform a variety of functions. Reference Figure 19.</w:t>
+        <w:t xml:space="preserve">This is the messaging center, allows the admin </w:t>
+      </w:r>
+      <w:proofErr w:type="gramStart"/>
+      <w:r>
+        <w:rPr>
+          <w:rFonts w:ascii="Courier New" w:eastAsia="Arial" w:hAnsi="Courier New" w:cs="Courier New"/>
+          <w:color w:val="000000"/>
+          <w:sz w:val="22"/>
+          <w:szCs w:val="22"/>
+        </w:rPr>
+        <w:t>perform</w:t>
+      </w:r>
+      <w:proofErr w:type="gramEnd"/>
+      <w:r>
+        <w:rPr>
+          <w:rFonts w:ascii="Courier New" w:eastAsia="Arial" w:hAnsi="Courier New" w:cs="Courier New"/>
+          <w:color w:val="000000"/>
+          <w:sz w:val="22"/>
+          <w:szCs w:val="22"/>
+        </w:rPr>
+        <w:t xml:space="preserve"> a variety of functions. Reference Figure 19.</w:t>
       </w:r>
     </w:p>
     <w:p>
@@ -9383,7 +10556,25 @@
           <w:sz w:val="22"/>
           <w:szCs w:val="22"/>
         </w:rPr>
-        <w:t xml:space="preserve"> – displays the messages that the user ha sent to others.</w:t>
+        <w:t xml:space="preserve"> – displays the messages that the user ha</w:t>
+      </w:r>
+      <w:r>
+        <w:rPr>
+          <w:rFonts w:ascii="Courier New" w:eastAsia="Arial" w:hAnsi="Courier New" w:cs="Courier New"/>
+          <w:color w:val="000000"/>
+          <w:sz w:val="22"/>
+          <w:szCs w:val="22"/>
+        </w:rPr>
+        <w:t>s</w:t>
+      </w:r>
+      <w:r>
+        <w:rPr>
+          <w:rFonts w:ascii="Courier New" w:eastAsia="Arial" w:hAnsi="Courier New" w:cs="Courier New"/>
+          <w:color w:val="000000"/>
+          <w:sz w:val="22"/>
+          <w:szCs w:val="22"/>
+        </w:rPr>
+        <w:t xml:space="preserve"> sent to others.</w:t>
       </w:r>
     </w:p>
     <w:p>
@@ -9549,10 +10740,10 @@
           <w:szCs w:val="22"/>
         </w:rPr>
         <w:drawing>
-          <wp:inline distT="0" distB="0" distL="0" distR="0" wp14:anchorId="1F4E572D" wp14:editId="197CCFAD">
-            <wp:extent cx="5358248" cy="2395268"/>
-            <wp:effectExtent l="304800" t="304800" r="318770" b="328930"/>
-            <wp:docPr id="47" name="Picture 47" descr="Chart&#10;&#10;Description automatically generated with medium confidence"/>
+          <wp:inline distT="0" distB="0" distL="0" distR="0" wp14:anchorId="1F4E572D" wp14:editId="31A96579">
+            <wp:extent cx="6383515" cy="2414732"/>
+            <wp:effectExtent l="304800" t="304800" r="322580" b="328930"/>
+            <wp:docPr id="47" name="Picture 47"/>
             <wp:cNvGraphicFramePr>
               <a:graphicFrameLocks xmlns:a="http://schemas.openxmlformats.org/drawingml/2006/main" noChangeAspect="1"/>
             </wp:cNvGraphicFramePr>
@@ -9560,17 +10751,18 @@
               <a:graphicData uri="http://schemas.openxmlformats.org/drawingml/2006/picture">
                 <pic:pic xmlns:pic="http://schemas.openxmlformats.org/drawingml/2006/picture">
                   <pic:nvPicPr>
-                    <pic:cNvPr id="47" name="Picture 47" descr="Chart&#10;&#10;Description automatically generated with medium confidence"/>
+                    <pic:cNvPr id="47" name="Picture 47"/>
                     <pic:cNvPicPr/>
                   </pic:nvPicPr>
                   <pic:blipFill>
-                    <a:blip r:embed="rId43" cstate="print">
+                    <a:blip r:embed="rId46">
                       <a:extLst>
                         <a:ext uri="{28A0092B-C50C-407E-A947-70E740481C1C}">
                           <a14:useLocalDpi xmlns:a14="http://schemas.microsoft.com/office/drawing/2010/main" val="0"/>
                         </a:ext>
                       </a:extLst>
                     </a:blip>
+                    <a:srcRect t="8196" b="8196"/>
                     <a:stretch>
                       <a:fillRect/>
                     </a:stretch>
@@ -9578,7 +10770,7 @@
                   <pic:spPr>
                     <a:xfrm>
                       <a:off x="0" y="0"/>
-                      <a:ext cx="5397267" cy="2412710"/>
+                      <a:ext cx="6383515" cy="2414732"/>
                     </a:xfrm>
                     <a:prstGeom prst="round2DiagRect">
                       <a:avLst>
@@ -10041,7 +11233,25 @@
           <w:sz w:val="22"/>
           <w:szCs w:val="22"/>
         </w:rPr>
-        <w:t xml:space="preserve">A: A standard sign-up form. A username must contain at least 6 characters and be unique. Password must contain at least 8 characters 1 of which needs to be a special character such as </w:t>
+        <w:t xml:space="preserve">A: A standard sign-up form. A username must contain at least 6 characters and be unique. Password must contain at least 8 </w:t>
+      </w:r>
+      <w:proofErr w:type="gramStart"/>
+      <w:r>
+        <w:rPr>
+          <w:rFonts w:ascii="Courier New" w:eastAsia="Arial" w:hAnsi="Courier New" w:cs="Courier New"/>
+          <w:sz w:val="22"/>
+          <w:szCs w:val="22"/>
+        </w:rPr>
+        <w:t>characters</w:t>
+      </w:r>
+      <w:proofErr w:type="gramEnd"/>
+      <w:r>
+        <w:rPr>
+          <w:rFonts w:ascii="Courier New" w:eastAsia="Arial" w:hAnsi="Courier New" w:cs="Courier New"/>
+          <w:sz w:val="22"/>
+          <w:szCs w:val="22"/>
+        </w:rPr>
+        <w:t xml:space="preserve"> 1 of which needs to be a special character such as </w:t>
       </w:r>
       <w:r>
         <w:rPr>
@@ -10183,7 +11393,25 @@
           <w:sz w:val="22"/>
           <w:szCs w:val="22"/>
         </w:rPr>
-        <w:t>After a first sign up, the user is returned to the index page. On this page one simply needs to click the “Email Verification” button or “D” from figure 1.a. The user is prompted to type in their username and the verification code that was sent to their email address upon sign up. If the username and the verification code match then now the user is fully enabled to login.</w:t>
+        <w:t xml:space="preserve">After a first sign up, the user is returned to the index page. On this page one simply needs to click the “Email Verification” button or “D” from figure 1.a. The user is prompted to type in their username and the verification code that was sent to their email address upon sign up. If the username and the verification code </w:t>
+      </w:r>
+      <w:proofErr w:type="gramStart"/>
+      <w:r>
+        <w:rPr>
+          <w:rFonts w:ascii="Courier New" w:eastAsia="Arial" w:hAnsi="Courier New" w:cs="Courier New"/>
+          <w:sz w:val="22"/>
+          <w:szCs w:val="22"/>
+        </w:rPr>
+        <w:t>match</w:t>
+      </w:r>
+      <w:proofErr w:type="gramEnd"/>
+      <w:r>
+        <w:rPr>
+          <w:rFonts w:ascii="Courier New" w:eastAsia="Arial" w:hAnsi="Courier New" w:cs="Courier New"/>
+          <w:sz w:val="22"/>
+          <w:szCs w:val="22"/>
+        </w:rPr>
+        <w:t xml:space="preserve"> then now the user is fully enabled to login.</w:t>
       </w:r>
     </w:p>
     <w:p>
@@ -10301,7 +11529,25 @@
           <w:sz w:val="22"/>
           <w:szCs w:val="22"/>
         </w:rPr>
-        <w:t>Login Page: The user must enter their username in the top field and password into the password field and then press the Sign In button to log on. If either are incorrect error messages will appear on screen. If one is having difficulty remembering their username or password use the links to start recovery.</w:t>
+        <w:t xml:space="preserve">Login Page: The user must enter their username in the top field and password into the password field and then press the Sign In button to log on. If either </w:t>
+      </w:r>
+      <w:proofErr w:type="gramStart"/>
+      <w:r>
+        <w:rPr>
+          <w:rFonts w:ascii="Courier New" w:eastAsia="Arial" w:hAnsi="Courier New" w:cs="Courier New"/>
+          <w:sz w:val="22"/>
+          <w:szCs w:val="22"/>
+        </w:rPr>
+        <w:t>are</w:t>
+      </w:r>
+      <w:proofErr w:type="gramEnd"/>
+      <w:r>
+        <w:rPr>
+          <w:rFonts w:ascii="Courier New" w:eastAsia="Arial" w:hAnsi="Courier New" w:cs="Courier New"/>
+          <w:sz w:val="22"/>
+          <w:szCs w:val="22"/>
+        </w:rPr>
+        <w:t xml:space="preserve"> incorrect error messages will appear on screen. If one is having difficulty remembering their username or password use the links to start recovery.</w:t>
       </w:r>
     </w:p>
     <w:p>
@@ -10349,7 +11595,25 @@
           <w:sz w:val="22"/>
           <w:szCs w:val="22"/>
         </w:rPr>
-        <w:t>Once you log in you will be brought to the home page – if your role is an employee, you will be brough to the employee page. The home page has several buttons at the top which can lead you to different pages on the site. The User Account page allows you to view your account information, simply click on this button to view this page. The buttons below this are Create Widget, Logout, and Messages. Create Widget will allow you to make a posting on the site for you and other users to view. This will be covered in more detail in a later section. Logout will log you out of your current session and return you to the login index screen. Messages will take you to the messaging page to see messages from other users. This page will be covered in a later section.</w:t>
+        <w:t xml:space="preserve">Once you log in you will be brought to the home page – if your role is an employee, you will be brough to the employee page. The home page has several buttons at the top which can lead you to different pages on the site. The User Account page allows you to view your account information, simply click on this button to view this page. The buttons </w:t>
+      </w:r>
+      <w:proofErr w:type="gramStart"/>
+      <w:r>
+        <w:rPr>
+          <w:rFonts w:ascii="Courier New" w:eastAsia="Arial" w:hAnsi="Courier New" w:cs="Courier New"/>
+          <w:sz w:val="22"/>
+          <w:szCs w:val="22"/>
+        </w:rPr>
+        <w:t>below this</w:t>
+      </w:r>
+      <w:proofErr w:type="gramEnd"/>
+      <w:r>
+        <w:rPr>
+          <w:rFonts w:ascii="Courier New" w:eastAsia="Arial" w:hAnsi="Courier New" w:cs="Courier New"/>
+          <w:sz w:val="22"/>
+          <w:szCs w:val="22"/>
+        </w:rPr>
+        <w:t xml:space="preserve"> are Create Widget, Logout, and Messages. Create Widget will allow you to make a posting on the site for you and other users to view. This will be covered in more detail in a later section. Logout will log you out of your current session and return you to the login index screen. Messages will take you to the messaging page to see messages from other users. This page will be covered in a later section.</w:t>
       </w:r>
     </w:p>
     <w:p>
@@ -10742,7 +12006,25 @@
           <w:sz w:val="22"/>
           <w:szCs w:val="22"/>
         </w:rPr>
-        <w:t>Finally, you will be asked to enter a price and quantity, simply enter this information and click the last button. This will create your listing and allow it to be searched.</w:t>
+        <w:t xml:space="preserve">Finally, you will be asked to enter a price and quantity, simply enter this </w:t>
+      </w:r>
+      <w:proofErr w:type="gramStart"/>
+      <w:r>
+        <w:rPr>
+          <w:rFonts w:ascii="Courier New" w:eastAsia="Arial" w:hAnsi="Courier New" w:cs="Courier New"/>
+          <w:sz w:val="22"/>
+          <w:szCs w:val="22"/>
+        </w:rPr>
+        <w:t>information</w:t>
+      </w:r>
+      <w:proofErr w:type="gramEnd"/>
+      <w:r>
+        <w:rPr>
+          <w:rFonts w:ascii="Courier New" w:eastAsia="Arial" w:hAnsi="Courier New" w:cs="Courier New"/>
+          <w:sz w:val="22"/>
+          <w:szCs w:val="22"/>
+        </w:rPr>
+        <w:t xml:space="preserve"> and click the last button. This will create your listing and allow it to be searched.</w:t>
       </w:r>
     </w:p>
     <w:p>
@@ -11390,7 +12672,25 @@
           <w:sz w:val="22"/>
           <w:szCs w:val="22"/>
         </w:rPr>
-        <w:t xml:space="preserve">their separate log-in. Cancelling the ticket will take the user back to the “Create Ticket” page, while the Create Ticket button fill create a ticket in the system.  </w:t>
+        <w:t xml:space="preserve">their separate log-in. Cancelling the ticket will take the user back to the “Create Ticket” page, while the Create Ticket button </w:t>
+      </w:r>
+      <w:proofErr w:type="gramStart"/>
+      <w:r>
+        <w:rPr>
+          <w:rFonts w:ascii="Courier New" w:eastAsia="Arial" w:hAnsi="Courier New" w:cs="Courier New"/>
+          <w:sz w:val="22"/>
+          <w:szCs w:val="22"/>
+        </w:rPr>
+        <w:t>fill</w:t>
+      </w:r>
+      <w:proofErr w:type="gramEnd"/>
+      <w:r>
+        <w:rPr>
+          <w:rFonts w:ascii="Courier New" w:eastAsia="Arial" w:hAnsi="Courier New" w:cs="Courier New"/>
+          <w:sz w:val="22"/>
+          <w:szCs w:val="22"/>
+        </w:rPr>
+        <w:t xml:space="preserve"> create a ticket in the system.  </w:t>
       </w:r>
     </w:p>
     <w:p>
@@ -11442,7 +12742,43 @@
           <w:sz w:val="22"/>
           <w:szCs w:val="22"/>
         </w:rPr>
-        <w:t xml:space="preserve"> My Tickets information, The ID of the ticket also functions as a hyperlink to the Ticketing Details page.  This page shows the same information as before in larger and more readable scale, but most importantly features a messaging system between the user, and to the admin role that is assigned to the ticket.  Typing a message into the Reply box, and hitting the submit option, allows the admin role who is assigned to the ticket to message and interact with the user of the ticket.  The admin role assigned to the ticket is also able to reply to the messages, which the user can also see in this page.</w:t>
+        <w:t xml:space="preserve"> My Tickets information, The ID of the ticket also functions as a hyperlink to the Ticketing Details page.  This page shows the same information as before in </w:t>
+      </w:r>
+      <w:proofErr w:type="gramStart"/>
+      <w:r>
+        <w:rPr>
+          <w:rFonts w:ascii="Courier New" w:eastAsia="Arial" w:hAnsi="Courier New" w:cs="Courier New"/>
+          <w:sz w:val="22"/>
+          <w:szCs w:val="22"/>
+        </w:rPr>
+        <w:t>larger</w:t>
+      </w:r>
+      <w:proofErr w:type="gramEnd"/>
+      <w:r>
+        <w:rPr>
+          <w:rFonts w:ascii="Courier New" w:eastAsia="Arial" w:hAnsi="Courier New" w:cs="Courier New"/>
+          <w:sz w:val="22"/>
+          <w:szCs w:val="22"/>
+        </w:rPr>
+        <w:t xml:space="preserve"> and more readable scale, but most importantly features a messaging system between the user, and to the admin role that is assigned to the ticket.  Typing a message into the Reply box, and hitting the submit option, allows the admin role who is assigned to the ticket to message and interact with the user of the ticket.  The admin role assigned to the ticket is also able to reply to the messages, which the user can also see </w:t>
+      </w:r>
+      <w:proofErr w:type="gramStart"/>
+      <w:r>
+        <w:rPr>
+          <w:rFonts w:ascii="Courier New" w:eastAsia="Arial" w:hAnsi="Courier New" w:cs="Courier New"/>
+          <w:sz w:val="22"/>
+          <w:szCs w:val="22"/>
+        </w:rPr>
+        <w:t>in</w:t>
+      </w:r>
+      <w:proofErr w:type="gramEnd"/>
+      <w:r>
+        <w:rPr>
+          <w:rFonts w:ascii="Courier New" w:eastAsia="Arial" w:hAnsi="Courier New" w:cs="Courier New"/>
+          <w:sz w:val="22"/>
+          <w:szCs w:val="22"/>
+        </w:rPr>
+        <w:t xml:space="preserve"> this page.</w:t>
       </w:r>
     </w:p>
     <w:p>
@@ -11508,7 +12844,25 @@
           <w:sz w:val="22"/>
           <w:szCs w:val="22"/>
         </w:rPr>
-        <w:t xml:space="preserve"> Admin Navigation Bar  This will take you to the list of tickets that have been created by any user.</w:t>
+        <w:t xml:space="preserve"> Admin Navigation </w:t>
+      </w:r>
+      <w:proofErr w:type="gramStart"/>
+      <w:r>
+        <w:rPr>
+          <w:rFonts w:ascii="Courier New" w:eastAsia="Arial" w:hAnsi="Courier New" w:cs="Courier New"/>
+          <w:sz w:val="22"/>
+          <w:szCs w:val="22"/>
+        </w:rPr>
+        <w:t>Bar  This</w:t>
+      </w:r>
+      <w:proofErr w:type="gramEnd"/>
+      <w:r>
+        <w:rPr>
+          <w:rFonts w:ascii="Courier New" w:eastAsia="Arial" w:hAnsi="Courier New" w:cs="Courier New"/>
+          <w:sz w:val="22"/>
+          <w:szCs w:val="22"/>
+        </w:rPr>
+        <w:t xml:space="preserve"> will take you to the list of tickets that have been created by any user.</w:t>
       </w:r>
     </w:p>
     <w:p>
@@ -11542,7 +12896,25 @@
           <w:sz w:val="22"/>
           <w:szCs w:val="22"/>
         </w:rPr>
-        <w:t xml:space="preserve"> the tickets created by users is shown.  This page shows a few more details, such as the user who reported the ticket, the level of the ticket, which is determined by the role of the administrator that the ticket was assigned to. Updating the Assignee will update who the ticket is being controlled by.  Only the Assignee </w:t>
+        <w:t xml:space="preserve"> the tickets created by users </w:t>
+      </w:r>
+      <w:proofErr w:type="gramStart"/>
+      <w:r>
+        <w:rPr>
+          <w:rFonts w:ascii="Courier New" w:eastAsia="Arial" w:hAnsi="Courier New" w:cs="Courier New"/>
+          <w:sz w:val="22"/>
+          <w:szCs w:val="22"/>
+        </w:rPr>
+        <w:t>is</w:t>
+      </w:r>
+      <w:proofErr w:type="gramEnd"/>
+      <w:r>
+        <w:rPr>
+          <w:rFonts w:ascii="Courier New" w:eastAsia="Arial" w:hAnsi="Courier New" w:cs="Courier New"/>
+          <w:sz w:val="22"/>
+          <w:szCs w:val="22"/>
+        </w:rPr>
+        <w:t xml:space="preserve"> shown.  This page shows a few more details, such as the user who reported the ticket, the level of the ticket, which is determined by the role of the administrator that the ticket was assigned to. Updating the Assignee will update who the ticket is being controlled by.  Only the Assignee </w:t>
       </w:r>
       <w:r>
         <w:rPr>
@@ -11608,7 +12980,25 @@
           <w:sz w:val="22"/>
           <w:szCs w:val="22"/>
         </w:rPr>
-        <w:t xml:space="preserve"> Admin My Tickets,  the reporter of the ticket is also included as a hyperlink, which directs you to the “Search User” page, allowing you to search the user that has submitted the ticket, and directing you to the information available in the “Search User” page.</w:t>
+        <w:t xml:space="preserve"> Admin My </w:t>
+      </w:r>
+      <w:proofErr w:type="gramStart"/>
+      <w:r>
+        <w:rPr>
+          <w:rFonts w:ascii="Courier New" w:eastAsia="Arial" w:hAnsi="Courier New" w:cs="Courier New"/>
+          <w:sz w:val="22"/>
+          <w:szCs w:val="22"/>
+        </w:rPr>
+        <w:t>Tickets,  the</w:t>
+      </w:r>
+      <w:proofErr w:type="gramEnd"/>
+      <w:r>
+        <w:rPr>
+          <w:rFonts w:ascii="Courier New" w:eastAsia="Arial" w:hAnsi="Courier New" w:cs="Courier New"/>
+          <w:sz w:val="22"/>
+          <w:szCs w:val="22"/>
+        </w:rPr>
+        <w:t xml:space="preserve"> reporter of the ticket is also included as a hyperlink, which directs you to the “Search User” page, allowing you to search the user that has submitted the ticket, and directing you to the information available in the “Search User” page.</w:t>
       </w:r>
     </w:p>
     <w:p>
@@ -11768,7 +13158,25 @@
           <w:sz w:val="22"/>
           <w:szCs w:val="22"/>
         </w:rPr>
-        <w:t xml:space="preserve">C. Now you are the creation of the specific widget.  You may enter the information as </w:t>
+        <w:t xml:space="preserve">C. Now you are the </w:t>
+      </w:r>
+      <w:proofErr w:type="gramStart"/>
+      <w:r>
+        <w:rPr>
+          <w:rFonts w:ascii="Courier New" w:eastAsia="Arial" w:hAnsi="Courier New" w:cs="Courier New"/>
+          <w:sz w:val="22"/>
+          <w:szCs w:val="22"/>
+        </w:rPr>
+        <w:t>creation</w:t>
+      </w:r>
+      <w:proofErr w:type="gramEnd"/>
+      <w:r>
+        <w:rPr>
+          <w:rFonts w:ascii="Courier New" w:eastAsia="Arial" w:hAnsi="Courier New" w:cs="Courier New"/>
+          <w:sz w:val="22"/>
+          <w:szCs w:val="22"/>
+        </w:rPr>
+        <w:t xml:space="preserve"> of the specific widget.  You may enter the information as </w:t>
       </w:r>
       <w:r>
         <w:rPr>
@@ -11786,6 +13194,7 @@
         </w:rPr>
         <w:t xml:space="preserve"> use the upload options below to help ease of creation.  So, there are two separate upload files that exist. One is for Widget data itself and the other is for market listing. The widget id alone needs to </w:t>
       </w:r>
+      <w:proofErr w:type="gramStart"/>
       <w:r>
         <w:rPr>
           <w:rFonts w:ascii="Courier New" w:eastAsia="Arial" w:hAnsi="Courier New" w:cs="Courier New"/>
@@ -11794,6 +13203,7 @@
         </w:rPr>
         <w:t>pull</w:t>
       </w:r>
+      <w:proofErr w:type="gramEnd"/>
       <w:r>
         <w:rPr>
           <w:rFonts w:ascii="Courier New" w:eastAsia="Arial" w:hAnsi="Courier New" w:cs="Courier New"/>
@@ -11904,7 +13314,25 @@
           <w:sz w:val="22"/>
           <w:szCs w:val="22"/>
         </w:rPr>
-        <w:t>B. Once a category and subcategory are selected, the admin may select and deselect the checkboxes as seen in Figure  - Widgets Category Details,   Once the checkboxes are selected and de-selected as desired, hitting the Update button at the bottom of the screen will update what attributes are to be made visible.  (As Default the checkboxes are set to true/visible)</w:t>
+        <w:t xml:space="preserve">B. Once a category and subcategory are selected, the admin may select and deselect the checkboxes as seen in </w:t>
+      </w:r>
+      <w:proofErr w:type="gramStart"/>
+      <w:r>
+        <w:rPr>
+          <w:rFonts w:ascii="Courier New" w:eastAsia="Arial" w:hAnsi="Courier New" w:cs="Courier New"/>
+          <w:sz w:val="22"/>
+          <w:szCs w:val="22"/>
+        </w:rPr>
+        <w:t>Figure  -</w:t>
+      </w:r>
+      <w:proofErr w:type="gramEnd"/>
+      <w:r>
+        <w:rPr>
+          <w:rFonts w:ascii="Courier New" w:eastAsia="Arial" w:hAnsi="Courier New" w:cs="Courier New"/>
+          <w:sz w:val="22"/>
+          <w:szCs w:val="22"/>
+        </w:rPr>
+        <w:t xml:space="preserve"> Widgets Category Details,   Once the checkboxes are selected and de-selected as desired, hitting the Update button at the bottom of the screen will update what attributes are to be made visible.  (As Default the checkboxes are set to true/visible)</w:t>
       </w:r>
     </w:p>
     <w:p>
@@ -11926,7 +13354,7 @@
       </w:r>
     </w:p>
     <w:sectPr>
-      <w:footerReference w:type="default" r:id="rId44"/>
+      <w:footerReference w:type="default" r:id="rId47"/>
       <w:pgSz w:w="12240" w:h="15840"/>
       <w:pgMar w:top="1440" w:right="1440" w:bottom="1440" w:left="1440" w:header="360" w:footer="360" w:gutter="0"/>
       <w:pgNumType w:start="1"/>
@@ -11937,7 +13365,7 @@
 </file>
 
 <file path=word/endnotes.xml><?xml version="1.0" encoding="utf-8"?>
-<w:endnotes xmlns:wpc="http://schemas.microsoft.com/office/word/2010/wordprocessingCanvas" xmlns:cx="http://schemas.microsoft.com/office/drawing/2014/chartex" xmlns:cx1="http://schemas.microsoft.com/office/drawing/2015/9/8/chartex" xmlns:cx2="http://schemas.microsoft.com/office/drawing/2015/10/21/chartex" xmlns:cx3="http://schemas.microsoft.com/office/drawing/2016/5/9/chartex" xmlns:cx4="http://schemas.microsoft.com/office/drawing/2016/5/10/chartex" xmlns:cx5="http://schemas.microsoft.com/office/drawing/2016/5/11/chartex" xmlns:cx6="http://schemas.microsoft.com/office/drawing/2016/5/12/chartex" xmlns:cx7="http://schemas.microsoft.com/office/drawing/2016/5/13/chartex" xmlns:cx8="http://schemas.microsoft.com/office/drawing/2016/5/14/chartex" xmlns:mc="http://schemas.openxmlformats.org/markup-compatibility/2006" xmlns:aink="http://schemas.microsoft.com/office/drawing/2016/ink" xmlns:am3d="http://schemas.microsoft.com/office/drawing/2017/model3d" xmlns:o="urn:schemas-microsoft-com:office:office" xmlns:oel="http://schemas.microsoft.com/office/2019/extlst" xmlns:r="http://schemas.openxmlformats.org/officeDocument/2006/relationships" xmlns:m="http://schemas.openxmlformats.org/officeDocument/2006/math" xmlns:v="urn:schemas-microsoft-com:vml" xmlns:wp14="http://schemas.microsoft.com/office/word/2010/wordprocessingDrawing" xmlns:wp="http://schemas.openxmlformats.org/drawingml/2006/wordprocessingDrawing" xmlns:w10="urn:schemas-microsoft-com:office:word" xmlns:w="http://schemas.openxmlformats.org/wordprocessingml/2006/main" xmlns:w14="http://schemas.microsoft.com/office/word/2010/wordml" xmlns:w15="http://schemas.microsoft.com/office/word/2012/wordml" xmlns:w16cex="http://schemas.microsoft.com/office/word/2018/wordml/cex" xmlns:w16cid="http://schemas.microsoft.com/office/word/2016/wordml/cid" xmlns:w16="http://schemas.microsoft.com/office/word/2018/wordml" xmlns:w16sdtdh="http://schemas.microsoft.com/office/word/2020/wordml/sdtdatahash" xmlns:w16se="http://schemas.microsoft.com/office/word/2015/wordml/symex" xmlns:wpg="http://schemas.microsoft.com/office/word/2010/wordprocessingGroup" xmlns:wpi="http://schemas.microsoft.com/office/word/2010/wordprocessingInk" xmlns:wne="http://schemas.microsoft.com/office/word/2006/wordml" xmlns:wps="http://schemas.microsoft.com/office/word/2010/wordprocessingShape" mc:Ignorable="w14 w15 w16se w16cid w16 w16cex w16sdtdh wp14">
+<w:endnotes xmlns:wpc="http://schemas.microsoft.com/office/word/2010/wordprocessingCanvas" xmlns:cx="http://schemas.microsoft.com/office/drawing/2014/chartex" xmlns:cx1="http://schemas.microsoft.com/office/drawing/2015/9/8/chartex" xmlns:cx2="http://schemas.microsoft.com/office/drawing/2015/10/21/chartex" xmlns:cx3="http://schemas.microsoft.com/office/drawing/2016/5/9/chartex" xmlns:cx4="http://schemas.microsoft.com/office/drawing/2016/5/10/chartex" xmlns:cx5="http://schemas.microsoft.com/office/drawing/2016/5/11/chartex" xmlns:cx6="http://schemas.microsoft.com/office/drawing/2016/5/12/chartex" xmlns:cx7="http://schemas.microsoft.com/office/drawing/2016/5/13/chartex" xmlns:cx8="http://schemas.microsoft.com/office/drawing/2016/5/14/chartex" xmlns:mc="http://schemas.openxmlformats.org/markup-compatibility/2006" xmlns:aink="http://schemas.microsoft.com/office/drawing/2016/ink" xmlns:am3d="http://schemas.microsoft.com/office/drawing/2017/model3d" xmlns:o="urn:schemas-microsoft-com:office:office" xmlns:oel="http://schemas.microsoft.com/office/2019/extlst" xmlns:r="http://schemas.openxmlformats.org/officeDocument/2006/relationships" xmlns:m="http://schemas.openxmlformats.org/officeDocument/2006/math" xmlns:v="urn:schemas-microsoft-com:vml" xmlns:wp14="http://schemas.microsoft.com/office/word/2010/wordprocessingDrawing" xmlns:wp="http://schemas.openxmlformats.org/drawingml/2006/wordprocessingDrawing" xmlns:w10="urn:schemas-microsoft-com:office:word" xmlns:w="http://schemas.openxmlformats.org/wordprocessingml/2006/main" xmlns:w14="http://schemas.microsoft.com/office/word/2010/wordml" xmlns:w15="http://schemas.microsoft.com/office/word/2012/wordml" xmlns:w16cex="http://schemas.microsoft.com/office/word/2018/wordml/cex" xmlns:w16cid="http://schemas.microsoft.com/office/word/2016/wordml/cid" xmlns:w16="http://schemas.microsoft.com/office/word/2018/wordml" xmlns:w16du="http://schemas.microsoft.com/office/word/2023/wordml/word16du" xmlns:w16sdtdh="http://schemas.microsoft.com/office/word/2020/wordml/sdtdatahash" xmlns:w16se="http://schemas.microsoft.com/office/word/2015/wordml/symex" xmlns:wpg="http://schemas.microsoft.com/office/word/2010/wordprocessingGroup" xmlns:wpi="http://schemas.microsoft.com/office/word/2010/wordprocessingInk" xmlns:wne="http://schemas.microsoft.com/office/word/2006/wordml" xmlns:wps="http://schemas.microsoft.com/office/word/2010/wordprocessingShape" mc:Ignorable="w14 w15 w16se w16cid w16 w16cex w16sdtdh wp14">
   <w:endnote w:type="separator" w:id="-1">
     <w:p>
       <w:r>
@@ -11956,7 +13384,7 @@
 </file>
 
 <file path=word/footer1.xml><?xml version="1.0" encoding="utf-8"?>
-<w:ftr xmlns:wpc="http://schemas.microsoft.com/office/word/2010/wordprocessingCanvas" xmlns:cx="http://schemas.microsoft.com/office/drawing/2014/chartex" xmlns:cx1="http://schemas.microsoft.com/office/drawing/2015/9/8/chartex" xmlns:cx2="http://schemas.microsoft.com/office/drawing/2015/10/21/chartex" xmlns:cx3="http://schemas.microsoft.com/office/drawing/2016/5/9/chartex" xmlns:cx4="http://schemas.microsoft.com/office/drawing/2016/5/10/chartex" xmlns:cx5="http://schemas.microsoft.com/office/drawing/2016/5/11/chartex" xmlns:cx6="http://schemas.microsoft.com/office/drawing/2016/5/12/chartex" xmlns:cx7="http://schemas.microsoft.com/office/drawing/2016/5/13/chartex" xmlns:cx8="http://schemas.microsoft.com/office/drawing/2016/5/14/chartex" xmlns:mc="http://schemas.openxmlformats.org/markup-compatibility/2006" xmlns:aink="http://schemas.microsoft.com/office/drawing/2016/ink" xmlns:am3d="http://schemas.microsoft.com/office/drawing/2017/model3d" xmlns:o="urn:schemas-microsoft-com:office:office" xmlns:oel="http://schemas.microsoft.com/office/2019/extlst" xmlns:r="http://schemas.openxmlformats.org/officeDocument/2006/relationships" xmlns:m="http://schemas.openxmlformats.org/officeDocument/2006/math" xmlns:v="urn:schemas-microsoft-com:vml" xmlns:wp14="http://schemas.microsoft.com/office/word/2010/wordprocessingDrawing" xmlns:wp="http://schemas.openxmlformats.org/drawingml/2006/wordprocessingDrawing" xmlns:w10="urn:schemas-microsoft-com:office:word" xmlns:w="http://schemas.openxmlformats.org/wordprocessingml/2006/main" xmlns:w14="http://schemas.microsoft.com/office/word/2010/wordml" xmlns:w15="http://schemas.microsoft.com/office/word/2012/wordml" xmlns:w16cex="http://schemas.microsoft.com/office/word/2018/wordml/cex" xmlns:w16cid="http://schemas.microsoft.com/office/word/2016/wordml/cid" xmlns:w16="http://schemas.microsoft.com/office/word/2018/wordml" xmlns:w16sdtdh="http://schemas.microsoft.com/office/word/2020/wordml/sdtdatahash" xmlns:w16se="http://schemas.microsoft.com/office/word/2015/wordml/symex" xmlns:wpg="http://schemas.microsoft.com/office/word/2010/wordprocessingGroup" xmlns:wpi="http://schemas.microsoft.com/office/word/2010/wordprocessingInk" xmlns:wne="http://schemas.microsoft.com/office/word/2006/wordml" xmlns:wps="http://schemas.microsoft.com/office/word/2010/wordprocessingShape" mc:Ignorable="w14 w15 w16se w16cid w16 w16cex w16sdtdh wp14">
+<w:ftr xmlns:wpc="http://schemas.microsoft.com/office/word/2010/wordprocessingCanvas" xmlns:cx="http://schemas.microsoft.com/office/drawing/2014/chartex" xmlns:cx1="http://schemas.microsoft.com/office/drawing/2015/9/8/chartex" xmlns:cx2="http://schemas.microsoft.com/office/drawing/2015/10/21/chartex" xmlns:cx3="http://schemas.microsoft.com/office/drawing/2016/5/9/chartex" xmlns:cx4="http://schemas.microsoft.com/office/drawing/2016/5/10/chartex" xmlns:cx5="http://schemas.microsoft.com/office/drawing/2016/5/11/chartex" xmlns:cx6="http://schemas.microsoft.com/office/drawing/2016/5/12/chartex" xmlns:cx7="http://schemas.microsoft.com/office/drawing/2016/5/13/chartex" xmlns:cx8="http://schemas.microsoft.com/office/drawing/2016/5/14/chartex" xmlns:mc="http://schemas.openxmlformats.org/markup-compatibility/2006" xmlns:aink="http://schemas.microsoft.com/office/drawing/2016/ink" xmlns:am3d="http://schemas.microsoft.com/office/drawing/2017/model3d" xmlns:o="urn:schemas-microsoft-com:office:office" xmlns:oel="http://schemas.microsoft.com/office/2019/extlst" xmlns:r="http://schemas.openxmlformats.org/officeDocument/2006/relationships" xmlns:m="http://schemas.openxmlformats.org/officeDocument/2006/math" xmlns:v="urn:schemas-microsoft-com:vml" xmlns:wp14="http://schemas.microsoft.com/office/word/2010/wordprocessingDrawing" xmlns:wp="http://schemas.openxmlformats.org/drawingml/2006/wordprocessingDrawing" xmlns:w10="urn:schemas-microsoft-com:office:word" xmlns:w="http://schemas.openxmlformats.org/wordprocessingml/2006/main" xmlns:w14="http://schemas.microsoft.com/office/word/2010/wordml" xmlns:w15="http://schemas.microsoft.com/office/word/2012/wordml" xmlns:w16cex="http://schemas.microsoft.com/office/word/2018/wordml/cex" xmlns:w16cid="http://schemas.microsoft.com/office/word/2016/wordml/cid" xmlns:w16="http://schemas.microsoft.com/office/word/2018/wordml" xmlns:w16du="http://schemas.microsoft.com/office/word/2023/wordml/word16du" xmlns:w16sdtdh="http://schemas.microsoft.com/office/word/2020/wordml/sdtdatahash" xmlns:w16se="http://schemas.microsoft.com/office/word/2015/wordml/symex" xmlns:wpg="http://schemas.microsoft.com/office/word/2010/wordprocessingGroup" xmlns:wpi="http://schemas.microsoft.com/office/word/2010/wordprocessingInk" xmlns:wne="http://schemas.microsoft.com/office/word/2006/wordml" xmlns:wps="http://schemas.microsoft.com/office/word/2010/wordprocessingShape" mc:Ignorable="w14 w15 w16se w16cid w16 w16cex w16sdtdh wp14">
   <w:sdt>
     <w:sdtPr>
       <w:id w:val="1207291258"/>
@@ -12009,7 +13437,7 @@
 </file>
 
 <file path=word/footnotes.xml><?xml version="1.0" encoding="utf-8"?>
-<w:footnotes xmlns:wpc="http://schemas.microsoft.com/office/word/2010/wordprocessingCanvas" xmlns:cx="http://schemas.microsoft.com/office/drawing/2014/chartex" xmlns:cx1="http://schemas.microsoft.com/office/drawing/2015/9/8/chartex" xmlns:cx2="http://schemas.microsoft.com/office/drawing/2015/10/21/chartex" xmlns:cx3="http://schemas.microsoft.com/office/drawing/2016/5/9/chartex" xmlns:cx4="http://schemas.microsoft.com/office/drawing/2016/5/10/chartex" xmlns:cx5="http://schemas.microsoft.com/office/drawing/2016/5/11/chartex" xmlns:cx6="http://schemas.microsoft.com/office/drawing/2016/5/12/chartex" xmlns:cx7="http://schemas.microsoft.com/office/drawing/2016/5/13/chartex" xmlns:cx8="http://schemas.microsoft.com/office/drawing/2016/5/14/chartex" xmlns:mc="http://schemas.openxmlformats.org/markup-compatibility/2006" xmlns:aink="http://schemas.microsoft.com/office/drawing/2016/ink" xmlns:am3d="http://schemas.microsoft.com/office/drawing/2017/model3d" xmlns:o="urn:schemas-microsoft-com:office:office" xmlns:oel="http://schemas.microsoft.com/office/2019/extlst" xmlns:r="http://schemas.openxmlformats.org/officeDocument/2006/relationships" xmlns:m="http://schemas.openxmlformats.org/officeDocument/2006/math" xmlns:v="urn:schemas-microsoft-com:vml" xmlns:wp14="http://schemas.microsoft.com/office/word/2010/wordprocessingDrawing" xmlns:wp="http://schemas.openxmlformats.org/drawingml/2006/wordprocessingDrawing" xmlns:w10="urn:schemas-microsoft-com:office:word" xmlns:w="http://schemas.openxmlformats.org/wordprocessingml/2006/main" xmlns:w14="http://schemas.microsoft.com/office/word/2010/wordml" xmlns:w15="http://schemas.microsoft.com/office/word/2012/wordml" xmlns:w16cex="http://schemas.microsoft.com/office/word/2018/wordml/cex" xmlns:w16cid="http://schemas.microsoft.com/office/word/2016/wordml/cid" xmlns:w16="http://schemas.microsoft.com/office/word/2018/wordml" xmlns:w16sdtdh="http://schemas.microsoft.com/office/word/2020/wordml/sdtdatahash" xmlns:w16se="http://schemas.microsoft.com/office/word/2015/wordml/symex" xmlns:wpg="http://schemas.microsoft.com/office/word/2010/wordprocessingGroup" xmlns:wpi="http://schemas.microsoft.com/office/word/2010/wordprocessingInk" xmlns:wne="http://schemas.microsoft.com/office/word/2006/wordml" xmlns:wps="http://schemas.microsoft.com/office/word/2010/wordprocessingShape" mc:Ignorable="w14 w15 w16se w16cid w16 w16cex w16sdtdh wp14">
+<w:footnotes xmlns:wpc="http://schemas.microsoft.com/office/word/2010/wordprocessingCanvas" xmlns:cx="http://schemas.microsoft.com/office/drawing/2014/chartex" xmlns:cx1="http://schemas.microsoft.com/office/drawing/2015/9/8/chartex" xmlns:cx2="http://schemas.microsoft.com/office/drawing/2015/10/21/chartex" xmlns:cx3="http://schemas.microsoft.com/office/drawing/2016/5/9/chartex" xmlns:cx4="http://schemas.microsoft.com/office/drawing/2016/5/10/chartex" xmlns:cx5="http://schemas.microsoft.com/office/drawing/2016/5/11/chartex" xmlns:cx6="http://schemas.microsoft.com/office/drawing/2016/5/12/chartex" xmlns:cx7="http://schemas.microsoft.com/office/drawing/2016/5/13/chartex" xmlns:cx8="http://schemas.microsoft.com/office/drawing/2016/5/14/chartex" xmlns:mc="http://schemas.openxmlformats.org/markup-compatibility/2006" xmlns:aink="http://schemas.microsoft.com/office/drawing/2016/ink" xmlns:am3d="http://schemas.microsoft.com/office/drawing/2017/model3d" xmlns:o="urn:schemas-microsoft-com:office:office" xmlns:oel="http://schemas.microsoft.com/office/2019/extlst" xmlns:r="http://schemas.openxmlformats.org/officeDocument/2006/relationships" xmlns:m="http://schemas.openxmlformats.org/officeDocument/2006/math" xmlns:v="urn:schemas-microsoft-com:vml" xmlns:wp14="http://schemas.microsoft.com/office/word/2010/wordprocessingDrawing" xmlns:wp="http://schemas.openxmlformats.org/drawingml/2006/wordprocessingDrawing" xmlns:w10="urn:schemas-microsoft-com:office:word" xmlns:w="http://schemas.openxmlformats.org/wordprocessingml/2006/main" xmlns:w14="http://schemas.microsoft.com/office/word/2010/wordml" xmlns:w15="http://schemas.microsoft.com/office/word/2012/wordml" xmlns:w16cex="http://schemas.microsoft.com/office/word/2018/wordml/cex" xmlns:w16cid="http://schemas.microsoft.com/office/word/2016/wordml/cid" xmlns:w16="http://schemas.microsoft.com/office/word/2018/wordml" xmlns:w16du="http://schemas.microsoft.com/office/word/2023/wordml/word16du" xmlns:w16sdtdh="http://schemas.microsoft.com/office/word/2020/wordml/sdtdatahash" xmlns:w16se="http://schemas.microsoft.com/office/word/2015/wordml/symex" xmlns:wpg="http://schemas.microsoft.com/office/word/2010/wordprocessingGroup" xmlns:wpi="http://schemas.microsoft.com/office/word/2010/wordprocessingInk" xmlns:wne="http://schemas.microsoft.com/office/word/2006/wordml" xmlns:wps="http://schemas.microsoft.com/office/word/2010/wordprocessingShape" mc:Ignorable="w14 w15 w16se w16cid w16 w16cex w16sdtdh wp14">
   <w:footnote w:type="separator" w:id="-1">
     <w:p>
       <w:r>
@@ -12028,7 +13456,7 @@
 </file>
 
 <file path=word/numbering.xml><?xml version="1.0" encoding="utf-8"?>
-<w:numbering xmlns:wpc="http://schemas.microsoft.com/office/word/2010/wordprocessingCanvas" xmlns:cx="http://schemas.microsoft.com/office/drawing/2014/chartex" xmlns:cx1="http://schemas.microsoft.com/office/drawing/2015/9/8/chartex" xmlns:cx2="http://schemas.microsoft.com/office/drawing/2015/10/21/chartex" xmlns:cx3="http://schemas.microsoft.com/office/drawing/2016/5/9/chartex" xmlns:cx4="http://schemas.microsoft.com/office/drawing/2016/5/10/chartex" xmlns:cx5="http://schemas.microsoft.com/office/drawing/2016/5/11/chartex" xmlns:cx6="http://schemas.microsoft.com/office/drawing/2016/5/12/chartex" xmlns:cx7="http://schemas.microsoft.com/office/drawing/2016/5/13/chartex" xmlns:cx8="http://schemas.microsoft.com/office/drawing/2016/5/14/chartex" xmlns:mc="http://schemas.openxmlformats.org/markup-compatibility/2006" xmlns:aink="http://schemas.microsoft.com/office/drawing/2016/ink" xmlns:am3d="http://schemas.microsoft.com/office/drawing/2017/model3d" xmlns:o="urn:schemas-microsoft-com:office:office" xmlns:oel="http://schemas.microsoft.com/office/2019/extlst" xmlns:r="http://schemas.openxmlformats.org/officeDocument/2006/relationships" xmlns:m="http://schemas.openxmlformats.org/officeDocument/2006/math" xmlns:v="urn:schemas-microsoft-com:vml" xmlns:wp14="http://schemas.microsoft.com/office/word/2010/wordprocessingDrawing" xmlns:wp="http://schemas.openxmlformats.org/drawingml/2006/wordprocessingDrawing" xmlns:w10="urn:schemas-microsoft-com:office:word" xmlns:w="http://schemas.openxmlformats.org/wordprocessingml/2006/main" xmlns:w14="http://schemas.microsoft.com/office/word/2010/wordml" xmlns:w15="http://schemas.microsoft.com/office/word/2012/wordml" xmlns:w16cex="http://schemas.microsoft.com/office/word/2018/wordml/cex" xmlns:w16cid="http://schemas.microsoft.com/office/word/2016/wordml/cid" xmlns:w16="http://schemas.microsoft.com/office/word/2018/wordml" xmlns:w16sdtdh="http://schemas.microsoft.com/office/word/2020/wordml/sdtdatahash" xmlns:w16se="http://schemas.microsoft.com/office/word/2015/wordml/symex" xmlns:wpg="http://schemas.microsoft.com/office/word/2010/wordprocessingGroup" xmlns:wpi="http://schemas.microsoft.com/office/word/2010/wordprocessingInk" xmlns:wne="http://schemas.microsoft.com/office/word/2006/wordml" xmlns:wps="http://schemas.microsoft.com/office/word/2010/wordprocessingShape" mc:Ignorable="w14 w15 w16se w16cid w16 w16cex w16sdtdh wp14">
+<w:numbering xmlns:wpc="http://schemas.microsoft.com/office/word/2010/wordprocessingCanvas" xmlns:cx="http://schemas.microsoft.com/office/drawing/2014/chartex" xmlns:cx1="http://schemas.microsoft.com/office/drawing/2015/9/8/chartex" xmlns:cx2="http://schemas.microsoft.com/office/drawing/2015/10/21/chartex" xmlns:cx3="http://schemas.microsoft.com/office/drawing/2016/5/9/chartex" xmlns:cx4="http://schemas.microsoft.com/office/drawing/2016/5/10/chartex" xmlns:cx5="http://schemas.microsoft.com/office/drawing/2016/5/11/chartex" xmlns:cx6="http://schemas.microsoft.com/office/drawing/2016/5/12/chartex" xmlns:cx7="http://schemas.microsoft.com/office/drawing/2016/5/13/chartex" xmlns:cx8="http://schemas.microsoft.com/office/drawing/2016/5/14/chartex" xmlns:mc="http://schemas.openxmlformats.org/markup-compatibility/2006" xmlns:aink="http://schemas.microsoft.com/office/drawing/2016/ink" xmlns:am3d="http://schemas.microsoft.com/office/drawing/2017/model3d" xmlns:o="urn:schemas-microsoft-com:office:office" xmlns:oel="http://schemas.microsoft.com/office/2019/extlst" xmlns:r="http://schemas.openxmlformats.org/officeDocument/2006/relationships" xmlns:m="http://schemas.openxmlformats.org/officeDocument/2006/math" xmlns:v="urn:schemas-microsoft-com:vml" xmlns:wp14="http://schemas.microsoft.com/office/word/2010/wordprocessingDrawing" xmlns:wp="http://schemas.openxmlformats.org/drawingml/2006/wordprocessingDrawing" xmlns:w10="urn:schemas-microsoft-com:office:word" xmlns:w="http://schemas.openxmlformats.org/wordprocessingml/2006/main" xmlns:w14="http://schemas.microsoft.com/office/word/2010/wordml" xmlns:w15="http://schemas.microsoft.com/office/word/2012/wordml" xmlns:w16cex="http://schemas.microsoft.com/office/word/2018/wordml/cex" xmlns:w16cid="http://schemas.microsoft.com/office/word/2016/wordml/cid" xmlns:w16="http://schemas.microsoft.com/office/word/2018/wordml" xmlns:w16du="http://schemas.microsoft.com/office/word/2023/wordml/word16du" xmlns:w16sdtdh="http://schemas.microsoft.com/office/word/2020/wordml/sdtdatahash" xmlns:w16se="http://schemas.microsoft.com/office/word/2015/wordml/symex" xmlns:wpg="http://schemas.microsoft.com/office/word/2010/wordprocessingGroup" xmlns:wpi="http://schemas.microsoft.com/office/word/2010/wordprocessingInk" xmlns:wne="http://schemas.microsoft.com/office/word/2006/wordml" xmlns:wps="http://schemas.microsoft.com/office/word/2010/wordprocessingShape" mc:Ignorable="w14 w15 w16se w16cid w16 w16cex w16sdtdh wp14">
   <w:abstractNum w:abstractNumId="0" w15:restartNumberingAfterBreak="0">
     <w:nsid w:val="0EC670FC"/>
     <w:multiLevelType w:val="hybridMultilevel"/>

</xml_diff>

<commit_message>
closes #117 and finishes weekly work
</commit_message>
<xml_diff>
--- a/Group7SellingWidgets/Documents/Program Documents/Install/Group 7 Updated User Manual.docx
+++ b/Group7SellingWidgets/Documents/Program Documents/Install/Group 7 Updated User Manual.docx
@@ -3464,10 +3464,10 @@
           <w:szCs w:val="22"/>
         </w:rPr>
         <w:drawing>
-          <wp:inline distT="0" distB="0" distL="0" distR="0" wp14:anchorId="1F475370" wp14:editId="25DBBC08">
-            <wp:extent cx="3275162" cy="1259793"/>
-            <wp:effectExtent l="304800" t="304800" r="325755" b="321945"/>
-            <wp:docPr id="20" name="Picture 20" descr="Timeline&#10;&#10;Description automatically generated"/>
+          <wp:inline distT="0" distB="0" distL="0" distR="0" wp14:anchorId="1F475370" wp14:editId="1EE042F3">
+            <wp:extent cx="3374423" cy="1297974"/>
+            <wp:effectExtent l="304800" t="304800" r="321310" b="321310"/>
+            <wp:docPr id="20" name="Picture 20"/>
             <wp:cNvGraphicFramePr>
               <a:graphicFrameLocks xmlns:a="http://schemas.openxmlformats.org/drawingml/2006/main" noChangeAspect="1"/>
             </wp:cNvGraphicFramePr>
@@ -3475,7 +3475,7 @@
               <a:graphicData uri="http://schemas.openxmlformats.org/drawingml/2006/picture">
                 <pic:pic xmlns:pic="http://schemas.openxmlformats.org/drawingml/2006/picture">
                   <pic:nvPicPr>
-                    <pic:cNvPr id="20" name="Picture 20" descr="Timeline&#10;&#10;Description automatically generated"/>
+                    <pic:cNvPr id="20" name="Picture 20"/>
                     <pic:cNvPicPr/>
                   </pic:nvPicPr>
                   <pic:blipFill>
@@ -3486,6 +3486,7 @@
                         </a:ext>
                       </a:extLst>
                     </a:blip>
+                    <a:srcRect t="8973" b="8973"/>
                     <a:stretch>
                       <a:fillRect/>
                     </a:stretch>
@@ -3617,10 +3618,10 @@
           <w:szCs w:val="22"/>
         </w:rPr>
         <w:drawing>
-          <wp:inline distT="0" distB="0" distL="0" distR="0" wp14:anchorId="1ADB32C1" wp14:editId="2F407083">
-            <wp:extent cx="2486025" cy="1237939"/>
-            <wp:effectExtent l="304800" t="304800" r="314325" b="324485"/>
-            <wp:docPr id="2" name="Picture 2" descr="Graphical user interface, text, application, chat or text message&#10;&#10;Description automatically generated"/>
+          <wp:inline distT="0" distB="0" distL="0" distR="0" wp14:anchorId="1ADB32C1" wp14:editId="1B09FD2A">
+            <wp:extent cx="2556981" cy="1273272"/>
+            <wp:effectExtent l="304800" t="304800" r="320040" b="327025"/>
+            <wp:docPr id="2" name="Picture 2"/>
             <wp:cNvGraphicFramePr>
               <a:graphicFrameLocks xmlns:a="http://schemas.openxmlformats.org/drawingml/2006/main" noChangeAspect="1"/>
             </wp:cNvGraphicFramePr>
@@ -3628,7 +3629,7 @@
               <a:graphicData uri="http://schemas.openxmlformats.org/drawingml/2006/picture">
                 <pic:pic xmlns:pic="http://schemas.openxmlformats.org/drawingml/2006/picture">
                   <pic:nvPicPr>
-                    <pic:cNvPr id="2" name="Picture 2" descr="Graphical user interface, text, application, chat or text message&#10;&#10;Description automatically generated"/>
+                    <pic:cNvPr id="2" name="Picture 2"/>
                     <pic:cNvPicPr/>
                   </pic:nvPicPr>
                   <pic:blipFill>
@@ -3639,6 +3640,7 @@
                         </a:ext>
                       </a:extLst>
                     </a:blip>
+                    <a:srcRect t="9018" b="9018"/>
                     <a:stretch>
                       <a:fillRect/>
                     </a:stretch>
@@ -3681,6 +3683,7 @@
         <w:jc w:val="center"/>
         <w:rPr>
           <w:rFonts w:ascii="Courier New" w:eastAsia="Arial" w:hAnsi="Courier New" w:cs="Courier New"/>
+          <w:color w:val="0070C0"/>
           <w:sz w:val="18"/>
           <w:szCs w:val="18"/>
         </w:rPr>
@@ -3693,6 +3696,158 @@
           <w:szCs w:val="18"/>
         </w:rPr>
         <w:t>Figure 3.1</w:t>
+      </w:r>
+    </w:p>
+    <w:p>
+      <w:pPr>
+        <w:spacing w:line="276" w:lineRule="auto"/>
+        <w:rPr>
+          <w:rFonts w:ascii="Courier New" w:eastAsia="Arial" w:hAnsi="Courier New" w:cs="Courier New"/>
+          <w:sz w:val="22"/>
+          <w:szCs w:val="22"/>
+        </w:rPr>
+      </w:pPr>
+      <w:r>
+        <w:rPr>
+          <w:rFonts w:ascii="Courier New" w:eastAsia="Arial" w:hAnsi="Courier New" w:cs="Courier New"/>
+          <w:sz w:val="22"/>
+          <w:szCs w:val="22"/>
+        </w:rPr>
+        <w:t xml:space="preserve">On Successful verification the user will be notified by onscreen text saying “Verification Successful” as well as a prompt to return to the login page. </w:t>
+      </w:r>
+      <w:r>
+        <w:rPr>
+          <w:rFonts w:ascii="Courier New" w:eastAsia="Arial" w:hAnsi="Courier New" w:cs="Courier New"/>
+          <w:color w:val="0070C0"/>
+          <w:sz w:val="22"/>
+          <w:szCs w:val="22"/>
+        </w:rPr>
+        <w:t>Reference Figure 3.</w:t>
+      </w:r>
+      <w:r>
+        <w:rPr>
+          <w:rFonts w:ascii="Courier New" w:eastAsia="Arial" w:hAnsi="Courier New" w:cs="Courier New"/>
+          <w:color w:val="0070C0"/>
+          <w:sz w:val="22"/>
+          <w:szCs w:val="22"/>
+        </w:rPr>
+        <w:t>2</w:t>
+      </w:r>
+      <w:r>
+        <w:rPr>
+          <w:rFonts w:ascii="Courier New" w:eastAsia="Arial" w:hAnsi="Courier New" w:cs="Courier New"/>
+          <w:color w:val="0070C0"/>
+          <w:sz w:val="22"/>
+          <w:szCs w:val="22"/>
+        </w:rPr>
+        <w:t>.</w:t>
+      </w:r>
+    </w:p>
+    <w:p>
+      <w:pPr>
+        <w:spacing w:line="276" w:lineRule="auto"/>
+        <w:jc w:val="center"/>
+        <w:rPr>
+          <w:rFonts w:ascii="Courier New" w:eastAsia="Arial" w:hAnsi="Courier New" w:cs="Courier New"/>
+          <w:sz w:val="22"/>
+          <w:szCs w:val="22"/>
+        </w:rPr>
+      </w:pPr>
+      <w:r>
+        <w:rPr>
+          <w:rFonts w:ascii="Courier New" w:eastAsia="Arial" w:hAnsi="Courier New" w:cs="Courier New"/>
+          <w:noProof/>
+          <w:sz w:val="22"/>
+          <w:szCs w:val="22"/>
+        </w:rPr>
+        <w:drawing>
+          <wp:inline distT="0" distB="0" distL="0" distR="0" wp14:anchorId="19D73AC8" wp14:editId="679C55F4">
+            <wp:extent cx="6382471" cy="1307393"/>
+            <wp:effectExtent l="304800" t="304800" r="323215" b="331470"/>
+            <wp:docPr id="13" name="Picture 13"/>
+            <wp:cNvGraphicFramePr>
+              <a:graphicFrameLocks xmlns:a="http://schemas.openxmlformats.org/drawingml/2006/main" noChangeAspect="1"/>
+            </wp:cNvGraphicFramePr>
+            <a:graphic xmlns:a="http://schemas.openxmlformats.org/drawingml/2006/main">
+              <a:graphicData uri="http://schemas.openxmlformats.org/drawingml/2006/picture">
+                <pic:pic xmlns:pic="http://schemas.openxmlformats.org/drawingml/2006/picture">
+                  <pic:nvPicPr>
+                    <pic:cNvPr id="13" name="Picture 13"/>
+                    <pic:cNvPicPr/>
+                  </pic:nvPicPr>
+                  <pic:blipFill>
+                    <a:blip r:embed="rId13">
+                      <a:extLst>
+                        <a:ext uri="{28A0092B-C50C-407E-A947-70E740481C1C}">
+                          <a14:useLocalDpi xmlns:a14="http://schemas.microsoft.com/office/drawing/2010/main" val="0"/>
+                        </a:ext>
+                      </a:extLst>
+                    </a:blip>
+                    <a:srcRect l="1010" r="1010"/>
+                    <a:stretch>
+                      <a:fillRect/>
+                    </a:stretch>
+                  </pic:blipFill>
+                  <pic:spPr>
+                    <a:xfrm>
+                      <a:off x="0" y="0"/>
+                      <a:ext cx="6382471" cy="1307393"/>
+                    </a:xfrm>
+                    <a:prstGeom prst="round2DiagRect">
+                      <a:avLst>
+                        <a:gd name="adj1" fmla="val 16667"/>
+                        <a:gd name="adj2" fmla="val 0"/>
+                      </a:avLst>
+                    </a:prstGeom>
+                    <a:ln w="88900" cap="sq">
+                      <a:solidFill>
+                        <a:srgbClr val="FFFFFF"/>
+                      </a:solidFill>
+                      <a:miter lim="800000"/>
+                    </a:ln>
+                    <a:effectLst>
+                      <a:outerShdw blurRad="254000" algn="tl" rotWithShape="0">
+                        <a:srgbClr val="000000">
+                          <a:alpha val="43000"/>
+                        </a:srgbClr>
+                      </a:outerShdw>
+                    </a:effectLst>
+                  </pic:spPr>
+                </pic:pic>
+              </a:graphicData>
+            </a:graphic>
+          </wp:inline>
+        </w:drawing>
+      </w:r>
+    </w:p>
+    <w:p>
+      <w:pPr>
+        <w:spacing w:line="276" w:lineRule="auto"/>
+        <w:jc w:val="center"/>
+        <w:rPr>
+          <w:rFonts w:ascii="Courier New" w:eastAsia="Arial" w:hAnsi="Courier New" w:cs="Courier New"/>
+          <w:color w:val="0070C0"/>
+          <w:sz w:val="18"/>
+          <w:szCs w:val="18"/>
+        </w:rPr>
+      </w:pPr>
+      <w:r>
+        <w:rPr>
+          <w:rFonts w:ascii="Courier New" w:eastAsia="Arial" w:hAnsi="Courier New" w:cs="Courier New"/>
+          <w:color w:val="0070C0"/>
+          <w:sz w:val="18"/>
+          <w:szCs w:val="18"/>
+        </w:rPr>
+        <w:t>Figure 3.</w:t>
+      </w:r>
+      <w:r>
+        <w:rPr>
+          <w:rFonts w:ascii="Courier New" w:eastAsia="Arial" w:hAnsi="Courier New" w:cs="Courier New"/>
+          <w:color w:val="0070C0"/>
+          <w:sz w:val="18"/>
+          <w:szCs w:val="18"/>
+        </w:rPr>
+        <w:t>2</w:t>
       </w:r>
     </w:p>
     <w:p>
@@ -3930,17 +4085,15 @@
         </w:rPr>
         <w:t xml:space="preserve">o steps needed to </w:t>
       </w:r>
-      <w:proofErr w:type="spellStart"/>
-      <w:r>
-        <w:rPr>
-          <w:rFonts w:ascii="Courier New" w:eastAsia="Arial" w:hAnsi="Courier New" w:cs="Courier New"/>
-          <w:color w:val="000000"/>
-          <w:sz w:val="22"/>
-          <w:szCs w:val="22"/>
-        </w:rPr>
-        <w:t>reaquire</w:t>
-      </w:r>
-      <w:proofErr w:type="spellEnd"/>
+      <w:r>
+        <w:rPr>
+          <w:rFonts w:ascii="Courier New" w:eastAsia="Arial" w:hAnsi="Courier New" w:cs="Courier New"/>
+          <w:color w:val="000000"/>
+          <w:sz w:val="22"/>
+          <w:szCs w:val="22"/>
+        </w:rPr>
+        <w:t>reacquire</w:t>
+      </w:r>
       <w:r>
         <w:rPr>
           <w:rFonts w:ascii="Courier New" w:eastAsia="Arial" w:hAnsi="Courier New" w:cs="Courier New"/>
@@ -4126,7 +4279,7 @@
                     <pic:cNvPicPr/>
                   </pic:nvPicPr>
                   <pic:blipFill>
-                    <a:blip r:embed="rId13" cstate="print">
+                    <a:blip r:embed="rId14" cstate="print">
                       <a:extLst>
                         <a:ext uri="{28A0092B-C50C-407E-A947-70E740481C1C}">
                           <a14:useLocalDpi xmlns:a14="http://schemas.microsoft.com/office/drawing/2010/main" val="0"/>
@@ -4424,7 +4577,7 @@
                     <pic:cNvPicPr/>
                   </pic:nvPicPr>
                   <pic:blipFill>
-                    <a:blip r:embed="rId14" cstate="print">
+                    <a:blip r:embed="rId15" cstate="print">
                       <a:extLst>
                         <a:ext uri="{28A0092B-C50C-407E-A947-70E740481C1C}">
                           <a14:useLocalDpi xmlns:a14="http://schemas.microsoft.com/office/drawing/2010/main" val="0"/>
@@ -4608,7 +4761,7 @@
                     <pic:cNvPicPr/>
                   </pic:nvPicPr>
                   <pic:blipFill>
-                    <a:blip r:embed="rId15" cstate="print">
+                    <a:blip r:embed="rId16" cstate="print">
                       <a:extLst>
                         <a:ext uri="{28A0092B-C50C-407E-A947-70E740481C1C}">
                           <a14:useLocalDpi xmlns:a14="http://schemas.microsoft.com/office/drawing/2010/main" val="0"/>
@@ -4770,7 +4923,7 @@
                     <pic:cNvPicPr/>
                   </pic:nvPicPr>
                   <pic:blipFill>
-                    <a:blip r:embed="rId16">
+                    <a:blip r:embed="rId17">
                       <a:extLst>
                         <a:ext uri="{28A0092B-C50C-407E-A947-70E740481C1C}">
                           <a14:useLocalDpi xmlns:a14="http://schemas.microsoft.com/office/drawing/2010/main" val="0"/>
@@ -4908,27 +5061,34 @@
           <w:sz w:val="22"/>
           <w:szCs w:val="22"/>
         </w:rPr>
-        <w:t xml:space="preserve">This is the messaging center, allows the users </w:t>
-      </w:r>
-      <w:proofErr w:type="gramStart"/>
-      <w:r>
-        <w:rPr>
-          <w:rFonts w:ascii="Courier New" w:eastAsia="Arial" w:hAnsi="Courier New" w:cs="Courier New"/>
-          <w:color w:val="000000"/>
-          <w:sz w:val="22"/>
-          <w:szCs w:val="22"/>
-        </w:rPr>
-        <w:t>perform</w:t>
-      </w:r>
-      <w:proofErr w:type="gramEnd"/>
-      <w:r>
-        <w:rPr>
-          <w:rFonts w:ascii="Courier New" w:eastAsia="Arial" w:hAnsi="Courier New" w:cs="Courier New"/>
-          <w:color w:val="000000"/>
-          <w:sz w:val="22"/>
-          <w:szCs w:val="22"/>
-        </w:rPr>
-        <w:t xml:space="preserve"> a variety of functions. Reference Figure 8.</w:t>
+        <w:t>This is the messaging center, allows the user</w:t>
+      </w:r>
+      <w:r>
+        <w:rPr>
+          <w:rFonts w:ascii="Courier New" w:eastAsia="Arial" w:hAnsi="Courier New" w:cs="Courier New"/>
+          <w:color w:val="000000"/>
+          <w:sz w:val="22"/>
+          <w:szCs w:val="22"/>
+        </w:rPr>
+        <w:t xml:space="preserve"> to</w:t>
+      </w:r>
+      <w:r>
+        <w:rPr>
+          <w:rFonts w:ascii="Courier New" w:eastAsia="Arial" w:hAnsi="Courier New" w:cs="Courier New"/>
+          <w:color w:val="000000"/>
+          <w:sz w:val="22"/>
+          <w:szCs w:val="22"/>
+        </w:rPr>
+        <w:t xml:space="preserve"> </w:t>
+      </w:r>
+      <w:r>
+        <w:rPr>
+          <w:rFonts w:ascii="Courier New" w:eastAsia="Arial" w:hAnsi="Courier New" w:cs="Courier New"/>
+          <w:color w:val="000000"/>
+          <w:sz w:val="22"/>
+          <w:szCs w:val="22"/>
+        </w:rPr>
+        <w:t>perform a variety of functions. Reference Figure 8.</w:t>
       </w:r>
     </w:p>
     <w:p>
@@ -5009,19 +5169,17 @@
           <w:sz w:val="22"/>
           <w:szCs w:val="22"/>
         </w:rPr>
-        <w:t xml:space="preserve"> – displays the messages that the user </w:t>
-      </w:r>
-      <w:proofErr w:type="gramStart"/>
-      <w:r>
-        <w:rPr>
-          <w:rFonts w:ascii="Courier New" w:eastAsia="Arial" w:hAnsi="Courier New" w:cs="Courier New"/>
-          <w:color w:val="000000"/>
-          <w:sz w:val="22"/>
-          <w:szCs w:val="22"/>
-        </w:rPr>
-        <w:t>ha</w:t>
-      </w:r>
-      <w:proofErr w:type="gramEnd"/>
+        <w:t xml:space="preserve"> – displays the messages that the user ha</w:t>
+      </w:r>
+      <w:r>
+        <w:rPr>
+          <w:rFonts w:ascii="Courier New" w:eastAsia="Arial" w:hAnsi="Courier New" w:cs="Courier New"/>
+          <w:color w:val="000000"/>
+          <w:sz w:val="22"/>
+          <w:szCs w:val="22"/>
+        </w:rPr>
+        <w:t>s</w:t>
+      </w:r>
       <w:r>
         <w:rPr>
           <w:rFonts w:ascii="Courier New" w:eastAsia="Arial" w:hAnsi="Courier New" w:cs="Courier New"/>
@@ -5179,27 +5337,23 @@
     <w:p>
       <w:pPr>
         <w:spacing w:line="276" w:lineRule="auto"/>
-        <w:jc w:val="center"/>
-        <w:rPr>
-          <w:rFonts w:ascii="Courier New" w:eastAsia="Arial" w:hAnsi="Courier New" w:cs="Courier New"/>
-          <w:color w:val="000000"/>
-          <w:sz w:val="22"/>
-          <w:szCs w:val="22"/>
-        </w:rPr>
-      </w:pPr>
-      <w:r>
-        <w:rPr>
-          <w:rFonts w:ascii="Courier New" w:eastAsia="Arial" w:hAnsi="Courier New" w:cs="Courier New"/>
+        <w:rPr>
+          <w:rFonts w:ascii="Courier New" w:eastAsia="Arial" w:hAnsi="Courier New" w:cs="Courier New"/>
+          <w:color w:val="000000"/>
+          <w:sz w:val="22"/>
+          <w:szCs w:val="22"/>
+        </w:rPr>
+      </w:pPr>
+      <w:r>
+        <w:rPr>
+          <w:rFonts w:eastAsia="Arial"/>
           <w:noProof/>
-          <w:color w:val="000000"/>
-          <w:sz w:val="22"/>
-          <w:szCs w:val="22"/>
         </w:rPr>
         <w:drawing>
-          <wp:inline distT="0" distB="0" distL="0" distR="0" wp14:anchorId="29D9B15C" wp14:editId="5CB9DC8A">
-            <wp:extent cx="6268169" cy="2690510"/>
-            <wp:effectExtent l="304800" t="304800" r="323215" b="319405"/>
-            <wp:docPr id="26" name="Picture 26"/>
+          <wp:inline distT="0" distB="0" distL="0" distR="0" wp14:anchorId="02252170" wp14:editId="65807650">
+            <wp:extent cx="6383515" cy="2414732"/>
+            <wp:effectExtent l="304800" t="304800" r="322580" b="328930"/>
+            <wp:docPr id="48" name="Picture 48" descr="A picture containing timeline&#10;&#10;Description automatically generated"/>
             <wp:cNvGraphicFramePr>
               <a:graphicFrameLocks xmlns:a="http://schemas.openxmlformats.org/drawingml/2006/main" noChangeAspect="1"/>
             </wp:cNvGraphicFramePr>
@@ -5207,18 +5361,18 @@
               <a:graphicData uri="http://schemas.openxmlformats.org/drawingml/2006/picture">
                 <pic:pic xmlns:pic="http://schemas.openxmlformats.org/drawingml/2006/picture">
                   <pic:nvPicPr>
-                    <pic:cNvPr id="26" name="Picture 26"/>
+                    <pic:cNvPr id="48" name="Picture 48" descr="A picture containing timeline&#10;&#10;Description automatically generated"/>
                     <pic:cNvPicPr/>
                   </pic:nvPicPr>
                   <pic:blipFill>
-                    <a:blip r:embed="rId17">
+                    <a:blip r:embed="rId18">
                       <a:extLst>
                         <a:ext uri="{28A0092B-C50C-407E-A947-70E740481C1C}">
                           <a14:useLocalDpi xmlns:a14="http://schemas.microsoft.com/office/drawing/2010/main" val="0"/>
                         </a:ext>
                       </a:extLst>
                     </a:blip>
-                    <a:srcRect l="5854" r="5854"/>
+                    <a:srcRect t="8196" b="8196"/>
                     <a:stretch>
                       <a:fillRect/>
                     </a:stretch>
@@ -5226,7 +5380,7 @@
                   <pic:spPr>
                     <a:xfrm>
                       <a:off x="0" y="0"/>
-                      <a:ext cx="6268169" cy="2690510"/>
+                      <a:ext cx="6383515" cy="2414732"/>
                     </a:xfrm>
                     <a:prstGeom prst="round2DiagRect">
                       <a:avLst>
@@ -5257,6 +5411,11 @@
     </w:p>
     <w:p>
       <w:pPr>
+        <w:pStyle w:val="ListParagraph"/>
+        <w:numPr>
+          <w:ilvl w:val="0"/>
+          <w:numId w:val="5"/>
+        </w:numPr>
         <w:spacing w:line="276" w:lineRule="auto"/>
         <w:jc w:val="center"/>
         <w:rPr>
@@ -5273,7 +5432,16 @@
           <w:sz w:val="18"/>
           <w:szCs w:val="18"/>
         </w:rPr>
-        <w:t>Figure 8</w:t>
+        <w:t xml:space="preserve">Figure </w:t>
+      </w:r>
+      <w:r>
+        <w:rPr>
+          <w:rFonts w:ascii="Courier New" w:eastAsia="Arial" w:hAnsi="Courier New" w:cs="Courier New"/>
+          <w:color w:val="0070C0"/>
+          <w:sz w:val="18"/>
+          <w:szCs w:val="18"/>
+        </w:rPr>
+        <w:t>8</w:t>
       </w:r>
     </w:p>
     <w:p>
@@ -5397,7 +5565,7 @@
                     <pic:cNvPicPr/>
                   </pic:nvPicPr>
                   <pic:blipFill>
-                    <a:blip r:embed="rId18">
+                    <a:blip r:embed="rId19">
                       <a:extLst>
                         <a:ext uri="{28A0092B-C50C-407E-A947-70E740481C1C}">
                           <a14:useLocalDpi xmlns:a14="http://schemas.microsoft.com/office/drawing/2010/main" val="0"/>
@@ -5645,7 +5813,7 @@
                     <pic:cNvPicPr/>
                   </pic:nvPicPr>
                   <pic:blipFill>
-                    <a:blip r:embed="rId19" cstate="print">
+                    <a:blip r:embed="rId20" cstate="print">
                       <a:extLst>
                         <a:ext uri="{28A0092B-C50C-407E-A947-70E740481C1C}">
                           <a14:useLocalDpi xmlns:a14="http://schemas.microsoft.com/office/drawing/2010/main" val="0"/>
@@ -5823,6 +5991,35 @@
           <w:sz w:val="22"/>
           <w:szCs w:val="22"/>
         </w:rPr>
+        <w:t xml:space="preserve"> The user will also be prompted to </w:t>
+      </w:r>
+      <w:proofErr w:type="spellStart"/>
+      <w:r>
+        <w:rPr>
+          <w:rFonts w:ascii="Courier New" w:eastAsia="Arial" w:hAnsi="Courier New" w:cs="Courier New"/>
+          <w:color w:val="000000"/>
+          <w:sz w:val="22"/>
+          <w:szCs w:val="22"/>
+        </w:rPr>
+        <w:t>relogin</w:t>
+      </w:r>
+      <w:proofErr w:type="spellEnd"/>
+      <w:r>
+        <w:rPr>
+          <w:rFonts w:ascii="Courier New" w:eastAsia="Arial" w:hAnsi="Courier New" w:cs="Courier New"/>
+          <w:color w:val="000000"/>
+          <w:sz w:val="22"/>
+          <w:szCs w:val="22"/>
+        </w:rPr>
+        <w:t xml:space="preserve"> when deleting, editing, or adding new card details.</w:t>
+      </w:r>
+      <w:r>
+        <w:rPr>
+          <w:rFonts w:ascii="Courier New" w:eastAsia="Arial" w:hAnsi="Courier New" w:cs="Courier New"/>
+          <w:color w:val="000000"/>
+          <w:sz w:val="22"/>
+          <w:szCs w:val="22"/>
+        </w:rPr>
         <w:t xml:space="preserve"> See Figure 9.2</w:t>
       </w:r>
       <w:r>
@@ -5841,6 +6038,15 @@
           <w:sz w:val="22"/>
           <w:szCs w:val="22"/>
         </w:rPr>
+        <w:t>, 9.4,</w:t>
+      </w:r>
+      <w:r>
+        <w:rPr>
+          <w:rFonts w:ascii="Courier New" w:eastAsia="Arial" w:hAnsi="Courier New" w:cs="Courier New"/>
+          <w:color w:val="000000"/>
+          <w:sz w:val="22"/>
+          <w:szCs w:val="22"/>
+        </w:rPr>
         <w:t xml:space="preserve"> and 9.</w:t>
       </w:r>
       <w:r>
@@ -5850,7 +6056,7 @@
           <w:sz w:val="22"/>
           <w:szCs w:val="22"/>
         </w:rPr>
-        <w:t>4</w:t>
+        <w:t>5</w:t>
       </w:r>
       <w:r>
         <w:rPr>
@@ -5891,7 +6097,7 @@
                     <pic:cNvPicPr/>
                   </pic:nvPicPr>
                   <pic:blipFill>
-                    <a:blip r:embed="rId20">
+                    <a:blip r:embed="rId21">
                       <a:extLst>
                         <a:ext uri="{28A0092B-C50C-407E-A947-70E740481C1C}">
                           <a14:useLocalDpi xmlns:a14="http://schemas.microsoft.com/office/drawing/2010/main" val="0"/>
@@ -5967,6 +6173,109 @@
     </w:p>
     <w:p>
       <w:pPr>
+        <w:keepNext/>
+        <w:spacing w:line="276" w:lineRule="auto"/>
+      </w:pPr>
+      <w:r>
+        <w:rPr>
+          <w:rFonts w:ascii="Courier New" w:eastAsia="Arial" w:hAnsi="Courier New" w:cs="Courier New"/>
+          <w:noProof/>
+          <w:color w:val="000000"/>
+          <w:sz w:val="22"/>
+          <w:szCs w:val="22"/>
+        </w:rPr>
+        <w:drawing>
+          <wp:inline distT="0" distB="0" distL="0" distR="0" wp14:anchorId="678FB6F2" wp14:editId="4DC5809F">
+            <wp:extent cx="5943600" cy="3291205"/>
+            <wp:effectExtent l="285750" t="304800" r="323850" b="328295"/>
+            <wp:docPr id="11" name="Picture 11"/>
+            <wp:cNvGraphicFramePr>
+              <a:graphicFrameLocks xmlns:a="http://schemas.openxmlformats.org/drawingml/2006/main" noChangeAspect="1"/>
+            </wp:cNvGraphicFramePr>
+            <a:graphic xmlns:a="http://schemas.openxmlformats.org/drawingml/2006/main">
+              <a:graphicData uri="http://schemas.openxmlformats.org/drawingml/2006/picture">
+                <pic:pic xmlns:pic="http://schemas.openxmlformats.org/drawingml/2006/picture">
+                  <pic:nvPicPr>
+                    <pic:cNvPr id="11" name="Picture 11"/>
+                    <pic:cNvPicPr/>
+                  </pic:nvPicPr>
+                  <pic:blipFill>
+                    <a:blip r:embed="rId22">
+                      <a:extLst>
+                        <a:ext uri="{28A0092B-C50C-407E-A947-70E740481C1C}">
+                          <a14:useLocalDpi xmlns:a14="http://schemas.microsoft.com/office/drawing/2010/main" val="0"/>
+                        </a:ext>
+                      </a:extLst>
+                    </a:blip>
+                    <a:srcRect t="545" b="545"/>
+                    <a:stretch>
+                      <a:fillRect/>
+                    </a:stretch>
+                  </pic:blipFill>
+                  <pic:spPr>
+                    <a:xfrm>
+                      <a:off x="0" y="0"/>
+                      <a:ext cx="5943600" cy="3291205"/>
+                    </a:xfrm>
+                    <a:prstGeom prst="round2DiagRect">
+                      <a:avLst>
+                        <a:gd name="adj1" fmla="val 16667"/>
+                        <a:gd name="adj2" fmla="val 0"/>
+                      </a:avLst>
+                    </a:prstGeom>
+                    <a:ln w="88900" cap="sq">
+                      <a:solidFill>
+                        <a:srgbClr val="FFFFFF"/>
+                      </a:solidFill>
+                      <a:miter lim="800000"/>
+                    </a:ln>
+                    <a:effectLst>
+                      <a:outerShdw blurRad="254000" algn="tl" rotWithShape="0">
+                        <a:srgbClr val="000000">
+                          <a:alpha val="43000"/>
+                        </a:srgbClr>
+                      </a:outerShdw>
+                    </a:effectLst>
+                  </pic:spPr>
+                </pic:pic>
+              </a:graphicData>
+            </a:graphic>
+          </wp:inline>
+        </w:drawing>
+      </w:r>
+    </w:p>
+    <w:p>
+      <w:pPr>
+        <w:spacing w:line="276" w:lineRule="auto"/>
+        <w:jc w:val="center"/>
+        <w:rPr>
+          <w:rFonts w:ascii="Courier New" w:eastAsia="Arial" w:hAnsi="Courier New" w:cs="Courier New"/>
+          <w:color w:val="0070C0"/>
+          <w:sz w:val="18"/>
+          <w:szCs w:val="18"/>
+        </w:rPr>
+      </w:pPr>
+      <w:r>
+        <w:rPr>
+          <w:rFonts w:ascii="Courier New" w:eastAsia="Arial" w:hAnsi="Courier New" w:cs="Courier New"/>
+          <w:color w:val="0070C0"/>
+          <w:sz w:val="18"/>
+          <w:szCs w:val="18"/>
+        </w:rPr>
+        <w:t>Figure 9.</w:t>
+      </w:r>
+      <w:r>
+        <w:rPr>
+          <w:rFonts w:ascii="Courier New" w:eastAsia="Arial" w:hAnsi="Courier New" w:cs="Courier New"/>
+          <w:color w:val="0070C0"/>
+          <w:sz w:val="18"/>
+          <w:szCs w:val="18"/>
+        </w:rPr>
+        <w:t>3</w:t>
+      </w:r>
+    </w:p>
+    <w:p>
+      <w:pPr>
         <w:spacing w:line="276" w:lineRule="auto"/>
         <w:jc w:val="center"/>
         <w:rPr>
@@ -6000,7 +6309,7 @@
                     <pic:cNvPicPr/>
                   </pic:nvPicPr>
                   <pic:blipFill>
-                    <a:blip r:embed="rId21">
+                    <a:blip r:embed="rId23">
                       <a:extLst>
                         <a:ext uri="{28A0092B-C50C-407E-A947-70E740481C1C}">
                           <a14:useLocalDpi xmlns:a14="http://schemas.microsoft.com/office/drawing/2010/main" val="0"/>
@@ -6071,7 +6380,7 @@
           <w:sz w:val="18"/>
           <w:szCs w:val="18"/>
         </w:rPr>
-        <w:t>3</w:t>
+        <w:t>4</w:t>
       </w:r>
     </w:p>
     <w:p>
@@ -6109,7 +6418,7 @@
                     <pic:cNvPicPr/>
                   </pic:nvPicPr>
                   <pic:blipFill>
-                    <a:blip r:embed="rId22">
+                    <a:blip r:embed="rId24">
                       <a:extLst>
                         <a:ext uri="{28A0092B-C50C-407E-A947-70E740481C1C}">
                           <a14:useLocalDpi xmlns:a14="http://schemas.microsoft.com/office/drawing/2010/main" val="0"/>
@@ -6171,19 +6480,28 @@
           <w:sz w:val="18"/>
           <w:szCs w:val="18"/>
         </w:rPr>
-        <w:t>Figure 9.4</w:t>
-      </w:r>
-    </w:p>
-    <w:p>
-      <w:pPr>
-        <w:spacing w:line="276" w:lineRule="auto"/>
-        <w:jc w:val="center"/>
+        <w:t>Figure 9.</w:t>
+      </w:r>
+      <w:r>
         <w:rPr>
           <w:rFonts w:ascii="Courier New" w:eastAsia="Arial" w:hAnsi="Courier New" w:cs="Courier New"/>
           <w:color w:val="0070C0"/>
           <w:sz w:val="18"/>
           <w:szCs w:val="18"/>
         </w:rPr>
+        <w:t>5</w:t>
+      </w:r>
+    </w:p>
+    <w:p>
+      <w:pPr>
+        <w:spacing w:line="276" w:lineRule="auto"/>
+        <w:jc w:val="center"/>
+        <w:rPr>
+          <w:rFonts w:ascii="Courier New" w:eastAsia="Arial" w:hAnsi="Courier New" w:cs="Courier New"/>
+          <w:color w:val="0070C0"/>
+          <w:sz w:val="18"/>
+          <w:szCs w:val="18"/>
+        </w:rPr>
       </w:pPr>
     </w:p>
     <w:p>
@@ -6306,7 +6624,81 @@
           <w:sz w:val="22"/>
           <w:szCs w:val="22"/>
         </w:rPr>
-        <w:t>. See Figure 9.5, 9.6 and 9.7.</w:t>
+        <w:t>.</w:t>
+      </w:r>
+      <w:r>
+        <w:rPr>
+          <w:rFonts w:ascii="Courier New" w:eastAsia="Arial" w:hAnsi="Courier New" w:cs="Courier New"/>
+          <w:color w:val="000000"/>
+          <w:sz w:val="22"/>
+          <w:szCs w:val="22"/>
+        </w:rPr>
+        <w:t xml:space="preserve"> The user will also be prompted to </w:t>
+      </w:r>
+      <w:proofErr w:type="spellStart"/>
+      <w:r>
+        <w:rPr>
+          <w:rFonts w:ascii="Courier New" w:eastAsia="Arial" w:hAnsi="Courier New" w:cs="Courier New"/>
+          <w:color w:val="000000"/>
+          <w:sz w:val="22"/>
+          <w:szCs w:val="22"/>
+        </w:rPr>
+        <w:t>relogin</w:t>
+      </w:r>
+      <w:proofErr w:type="spellEnd"/>
+      <w:r>
+        <w:rPr>
+          <w:rFonts w:ascii="Courier New" w:eastAsia="Arial" w:hAnsi="Courier New" w:cs="Courier New"/>
+          <w:color w:val="000000"/>
+          <w:sz w:val="22"/>
+          <w:szCs w:val="22"/>
+        </w:rPr>
+        <w:t xml:space="preserve"> when deleting, editing, or adding new card details.</w:t>
+      </w:r>
+      <w:r>
+        <w:rPr>
+          <w:rFonts w:ascii="Courier New" w:eastAsia="Arial" w:hAnsi="Courier New" w:cs="Courier New"/>
+          <w:color w:val="000000"/>
+          <w:sz w:val="22"/>
+          <w:szCs w:val="22"/>
+        </w:rPr>
+        <w:t xml:space="preserve"> See Figure 9.5, 9.6</w:t>
+      </w:r>
+      <w:r>
+        <w:rPr>
+          <w:rFonts w:ascii="Courier New" w:eastAsia="Arial" w:hAnsi="Courier New" w:cs="Courier New"/>
+          <w:color w:val="000000"/>
+          <w:sz w:val="22"/>
+          <w:szCs w:val="22"/>
+        </w:rPr>
+        <w:t>, 9.7,</w:t>
+      </w:r>
+      <w:r>
+        <w:rPr>
+          <w:rFonts w:ascii="Courier New" w:eastAsia="Arial" w:hAnsi="Courier New" w:cs="Courier New"/>
+          <w:color w:val="000000"/>
+          <w:sz w:val="22"/>
+          <w:szCs w:val="22"/>
+        </w:rPr>
+        <w:t xml:space="preserve"> and 9.</w:t>
+      </w:r>
+      <w:r>
+        <w:rPr>
+          <w:rFonts w:ascii="Courier New" w:eastAsia="Arial" w:hAnsi="Courier New" w:cs="Courier New"/>
+          <w:color w:val="000000"/>
+          <w:sz w:val="22"/>
+          <w:szCs w:val="22"/>
+        </w:rPr>
+        <w:t>8</w:t>
+      </w:r>
+      <w:r>
+        <w:rPr>
+          <w:rFonts w:ascii="Courier New" w:eastAsia="Arial" w:hAnsi="Courier New" w:cs="Courier New"/>
+          <w:color w:val="000000"/>
+          <w:sz w:val="22"/>
+          <w:szCs w:val="22"/>
+        </w:rPr>
+        <w:t>.</w:t>
       </w:r>
     </w:p>
     <w:p>
@@ -6350,7 +6742,7 @@
                     <pic:cNvPicPr/>
                   </pic:nvPicPr>
                   <pic:blipFill>
-                    <a:blip r:embed="rId23">
+                    <a:blip r:embed="rId25">
                       <a:extLst>
                         <a:ext uri="{28A0092B-C50C-407E-A947-70E740481C1C}">
                           <a14:useLocalDpi xmlns:a14="http://schemas.microsoft.com/office/drawing/2010/main" val="0"/>
@@ -6421,7 +6813,110 @@
           <w:sz w:val="18"/>
           <w:szCs w:val="18"/>
         </w:rPr>
-        <w:t>5</w:t>
+        <w:t>6</w:t>
+      </w:r>
+    </w:p>
+    <w:p>
+      <w:pPr>
+        <w:keepNext/>
+        <w:spacing w:line="276" w:lineRule="auto"/>
+      </w:pPr>
+      <w:r>
+        <w:rPr>
+          <w:rFonts w:ascii="Courier New" w:eastAsia="Arial" w:hAnsi="Courier New" w:cs="Courier New"/>
+          <w:noProof/>
+          <w:color w:val="000000"/>
+          <w:sz w:val="22"/>
+          <w:szCs w:val="22"/>
+        </w:rPr>
+        <w:drawing>
+          <wp:inline distT="0" distB="0" distL="0" distR="0" wp14:anchorId="59DBA5C0" wp14:editId="45862B15">
+            <wp:extent cx="6248400" cy="3291205"/>
+            <wp:effectExtent l="285750" t="304800" r="323850" b="328295"/>
+            <wp:docPr id="12" name="Picture 12"/>
+            <wp:cNvGraphicFramePr>
+              <a:graphicFrameLocks xmlns:a="http://schemas.openxmlformats.org/drawingml/2006/main" noChangeAspect="1"/>
+            </wp:cNvGraphicFramePr>
+            <a:graphic xmlns:a="http://schemas.openxmlformats.org/drawingml/2006/main">
+              <a:graphicData uri="http://schemas.openxmlformats.org/drawingml/2006/picture">
+                <pic:pic xmlns:pic="http://schemas.openxmlformats.org/drawingml/2006/picture">
+                  <pic:nvPicPr>
+                    <pic:cNvPr id="12" name="Picture 12"/>
+                    <pic:cNvPicPr/>
+                  </pic:nvPicPr>
+                  <pic:blipFill>
+                    <a:blip r:embed="rId26">
+                      <a:extLst>
+                        <a:ext uri="{28A0092B-C50C-407E-A947-70E740481C1C}">
+                          <a14:useLocalDpi xmlns:a14="http://schemas.microsoft.com/office/drawing/2010/main" val="0"/>
+                        </a:ext>
+                      </a:extLst>
+                    </a:blip>
+                    <a:srcRect t="6720" b="6720"/>
+                    <a:stretch>
+                      <a:fillRect/>
+                    </a:stretch>
+                  </pic:blipFill>
+                  <pic:spPr>
+                    <a:xfrm>
+                      <a:off x="0" y="0"/>
+                      <a:ext cx="6248400" cy="3291205"/>
+                    </a:xfrm>
+                    <a:prstGeom prst="round2DiagRect">
+                      <a:avLst>
+                        <a:gd name="adj1" fmla="val 16667"/>
+                        <a:gd name="adj2" fmla="val 0"/>
+                      </a:avLst>
+                    </a:prstGeom>
+                    <a:ln w="88900" cap="sq">
+                      <a:solidFill>
+                        <a:srgbClr val="FFFFFF"/>
+                      </a:solidFill>
+                      <a:miter lim="800000"/>
+                    </a:ln>
+                    <a:effectLst>
+                      <a:outerShdw blurRad="254000" algn="tl" rotWithShape="0">
+                        <a:srgbClr val="000000">
+                          <a:alpha val="43000"/>
+                        </a:srgbClr>
+                      </a:outerShdw>
+                    </a:effectLst>
+                  </pic:spPr>
+                </pic:pic>
+              </a:graphicData>
+            </a:graphic>
+          </wp:inline>
+        </w:drawing>
+      </w:r>
+    </w:p>
+    <w:p>
+      <w:pPr>
+        <w:spacing w:line="276" w:lineRule="auto"/>
+        <w:jc w:val="center"/>
+        <w:rPr>
+          <w:rFonts w:ascii="Courier New" w:eastAsia="Arial" w:hAnsi="Courier New" w:cs="Courier New"/>
+          <w:color w:val="0070C0"/>
+          <w:sz w:val="18"/>
+          <w:szCs w:val="18"/>
+        </w:rPr>
+      </w:pPr>
+      <w:r>
+        <w:rPr>
+          <w:rFonts w:ascii="Courier New" w:eastAsia="Arial" w:hAnsi="Courier New" w:cs="Courier New"/>
+          <w:color w:val="0070C0"/>
+          <w:sz w:val="18"/>
+          <w:szCs w:val="18"/>
+        </w:rPr>
+        <w:t>Figure 9.</w:t>
+      </w:r>
+      <w:r>
+        <w:rPr>
+          <w:rFonts w:ascii="Courier New" w:eastAsia="Arial" w:hAnsi="Courier New" w:cs="Courier New"/>
+          <w:color w:val="0070C0"/>
+          <w:sz w:val="18"/>
+          <w:szCs w:val="18"/>
+        </w:rPr>
+        <w:t>7</w:t>
       </w:r>
     </w:p>
     <w:p>
@@ -6459,7 +6954,7 @@
                     <pic:cNvPicPr/>
                   </pic:nvPicPr>
                   <pic:blipFill>
-                    <a:blip r:embed="rId24">
+                    <a:blip r:embed="rId27">
                       <a:extLst>
                         <a:ext uri="{28A0092B-C50C-407E-A947-70E740481C1C}">
                           <a14:useLocalDpi xmlns:a14="http://schemas.microsoft.com/office/drawing/2010/main" val="0"/>
@@ -6530,7 +7025,7 @@
           <w:sz w:val="18"/>
           <w:szCs w:val="18"/>
         </w:rPr>
-        <w:t>6</w:t>
+        <w:t>8</w:t>
       </w:r>
     </w:p>
     <w:p>
@@ -6568,7 +7063,7 @@
                     <pic:cNvPicPr/>
                   </pic:nvPicPr>
                   <pic:blipFill>
-                    <a:blip r:embed="rId25">
+                    <a:blip r:embed="rId28">
                       <a:extLst>
                         <a:ext uri="{28A0092B-C50C-407E-A947-70E740481C1C}">
                           <a14:useLocalDpi xmlns:a14="http://schemas.microsoft.com/office/drawing/2010/main" val="0"/>
@@ -6630,7 +7125,16 @@
           <w:sz w:val="18"/>
           <w:szCs w:val="18"/>
         </w:rPr>
-        <w:t>Figure 9.7</w:t>
+        <w:t>Figure 9.</w:t>
+      </w:r>
+      <w:r>
+        <w:rPr>
+          <w:rFonts w:ascii="Courier New" w:eastAsia="Arial" w:hAnsi="Courier New" w:cs="Courier New"/>
+          <w:color w:val="0070C0"/>
+          <w:sz w:val="18"/>
+          <w:szCs w:val="18"/>
+        </w:rPr>
+        <w:t>9</w:t>
       </w:r>
     </w:p>
     <w:p>
@@ -6752,7 +7256,7 @@
                     <pic:cNvPicPr/>
                   </pic:nvPicPr>
                   <pic:blipFill>
-                    <a:blip r:embed="rId26" cstate="print">
+                    <a:blip r:embed="rId29" cstate="print">
                       <a:extLst>
                         <a:ext uri="{28A0092B-C50C-407E-A947-70E740481C1C}">
                           <a14:useLocalDpi xmlns:a14="http://schemas.microsoft.com/office/drawing/2010/main" val="0"/>
@@ -6892,7 +7396,7 @@
                     <pic:cNvPicPr/>
                   </pic:nvPicPr>
                   <pic:blipFill>
-                    <a:blip r:embed="rId27">
+                    <a:blip r:embed="rId30">
                       <a:extLst>
                         <a:ext uri="{28A0092B-C50C-407E-A947-70E740481C1C}">
                           <a14:useLocalDpi xmlns:a14="http://schemas.microsoft.com/office/drawing/2010/main" val="0"/>
@@ -7015,7 +7519,7 @@
                     <pic:cNvPicPr/>
                   </pic:nvPicPr>
                   <pic:blipFill>
-                    <a:blip r:embed="rId28">
+                    <a:blip r:embed="rId31">
                       <a:extLst>
                         <a:ext uri="{28A0092B-C50C-407E-A947-70E740481C1C}">
                           <a14:useLocalDpi xmlns:a14="http://schemas.microsoft.com/office/drawing/2010/main" val="0"/>
@@ -7216,7 +7720,7 @@
                     <pic:cNvPicPr/>
                   </pic:nvPicPr>
                   <pic:blipFill>
-                    <a:blip r:embed="rId29">
+                    <a:blip r:embed="rId32">
                       <a:extLst>
                         <a:ext uri="{28A0092B-C50C-407E-A947-70E740481C1C}">
                           <a14:useLocalDpi xmlns:a14="http://schemas.microsoft.com/office/drawing/2010/main" val="0"/>
@@ -7366,7 +7870,7 @@
           <w:sz w:val="22"/>
           <w:szCs w:val="22"/>
         </w:rPr>
-        <w:t>The browse section was recently implemented, and it displays listings both for the view of registered and unregistered users</w:t>
+        <w:t>The browse section displays listings both for the view of registered and unregistered users</w:t>
       </w:r>
       <w:r>
         <w:rPr>
@@ -7468,7 +7972,7 @@
                     <pic:cNvPicPr/>
                   </pic:nvPicPr>
                   <pic:blipFill>
-                    <a:blip r:embed="rId30">
+                    <a:blip r:embed="rId33">
                       <a:extLst>
                         <a:ext uri="{28A0092B-C50C-407E-A947-70E740481C1C}">
                           <a14:useLocalDpi xmlns:a14="http://schemas.microsoft.com/office/drawing/2010/main" val="0"/>
@@ -7585,37 +8089,1065 @@
         <w:spacing w:line="276" w:lineRule="auto"/>
         <w:rPr>
           <w:rFonts w:ascii="Courier New" w:eastAsia="Arial" w:hAnsi="Courier New" w:cs="Courier New"/>
-          <w:bCs/>
-          <w:color w:val="000000"/>
-          <w:sz w:val="22"/>
-          <w:szCs w:val="22"/>
-        </w:rPr>
-      </w:pPr>
-      <w:r>
-        <w:rPr>
-          <w:rFonts w:ascii="Courier New" w:eastAsia="Arial" w:hAnsi="Courier New" w:cs="Courier New"/>
-          <w:bCs/>
-          <w:color w:val="000000"/>
-          <w:sz w:val="22"/>
-          <w:szCs w:val="22"/>
-        </w:rPr>
-        <w:t xml:space="preserve">This section is to be further investigated, the previous group states that implementations have been made, however, no other user accounts have been documented for </w:t>
-      </w:r>
-      <w:r>
-        <w:rPr>
-          <w:rFonts w:ascii="Courier New" w:eastAsia="Arial" w:hAnsi="Courier New" w:cs="Courier New"/>
-          <w:bCs/>
-          <w:color w:val="000000"/>
-          <w:sz w:val="22"/>
-          <w:szCs w:val="22"/>
-        </w:rPr>
-        <w:t>testing of this implementation. See notes at the end of the manual for further details.</w:t>
+          <w:color w:val="0070C0"/>
+          <w:sz w:val="22"/>
+          <w:szCs w:val="22"/>
+        </w:rPr>
+      </w:pPr>
+      <w:r>
+        <w:rPr>
+          <w:rFonts w:ascii="Courier New" w:eastAsia="Arial" w:hAnsi="Courier New" w:cs="Courier New"/>
+          <w:bCs/>
+          <w:color w:val="000000"/>
+          <w:sz w:val="22"/>
+          <w:szCs w:val="22"/>
+        </w:rPr>
+        <w:t>After browsing widgets and finding one of interest the user should click the “view Listing” button to view all the listings information, as well as, to see any other pictures that the seller has listed.</w:t>
+      </w:r>
+      <w:r>
+        <w:rPr>
+          <w:rFonts w:ascii="Courier New" w:eastAsia="Arial" w:hAnsi="Courier New" w:cs="Courier New"/>
+          <w:color w:val="0070C0"/>
+          <w:sz w:val="22"/>
+          <w:szCs w:val="22"/>
+        </w:rPr>
+        <w:t xml:space="preserve"> </w:t>
+      </w:r>
+      <w:r>
+        <w:rPr>
+          <w:rFonts w:ascii="Courier New" w:eastAsia="Arial" w:hAnsi="Courier New" w:cs="Courier New"/>
+          <w:color w:val="0070C0"/>
+          <w:sz w:val="22"/>
+          <w:szCs w:val="22"/>
+        </w:rPr>
+        <w:t xml:space="preserve">Reference Figure </w:t>
+      </w:r>
+      <w:r>
+        <w:rPr>
+          <w:rFonts w:ascii="Courier New" w:eastAsia="Arial" w:hAnsi="Courier New" w:cs="Courier New"/>
+          <w:color w:val="0070C0"/>
+          <w:sz w:val="22"/>
+          <w:szCs w:val="22"/>
+        </w:rPr>
+        <w:t>11</w:t>
+      </w:r>
+      <w:r>
+        <w:rPr>
+          <w:rFonts w:ascii="Courier New" w:eastAsia="Arial" w:hAnsi="Courier New" w:cs="Courier New"/>
+          <w:color w:val="0070C0"/>
+          <w:sz w:val="22"/>
+          <w:szCs w:val="22"/>
+        </w:rPr>
+        <w:t>.1</w:t>
       </w:r>
     </w:p>
     <w:p>
       <w:pPr>
         <w:spacing w:line="276" w:lineRule="auto"/>
         <w:jc w:val="center"/>
+        <w:rPr>
+          <w:rFonts w:ascii="Courier New" w:eastAsia="Arial" w:hAnsi="Courier New" w:cs="Courier New"/>
+          <w:sz w:val="22"/>
+          <w:szCs w:val="22"/>
+        </w:rPr>
+      </w:pPr>
+      <w:r>
+        <w:rPr>
+          <w:rFonts w:ascii="Courier New" w:eastAsia="Arial" w:hAnsi="Courier New" w:cs="Courier New"/>
+          <w:noProof/>
+          <w:sz w:val="22"/>
+          <w:szCs w:val="22"/>
+        </w:rPr>
+        <w:drawing>
+          <wp:inline distT="0" distB="0" distL="0" distR="0" wp14:anchorId="29B77443" wp14:editId="005717E8">
+            <wp:extent cx="5612175" cy="3482426"/>
+            <wp:effectExtent l="304800" t="304800" r="331470" b="327660"/>
+            <wp:docPr id="14" name="Picture 14"/>
+            <wp:cNvGraphicFramePr>
+              <a:graphicFrameLocks xmlns:a="http://schemas.openxmlformats.org/drawingml/2006/main" noChangeAspect="1"/>
+            </wp:cNvGraphicFramePr>
+            <a:graphic xmlns:a="http://schemas.openxmlformats.org/drawingml/2006/main">
+              <a:graphicData uri="http://schemas.openxmlformats.org/drawingml/2006/picture">
+                <pic:pic xmlns:pic="http://schemas.openxmlformats.org/drawingml/2006/picture">
+                  <pic:nvPicPr>
+                    <pic:cNvPr id="14" name="Picture 14"/>
+                    <pic:cNvPicPr/>
+                  </pic:nvPicPr>
+                  <pic:blipFill>
+                    <a:blip r:embed="rId34" cstate="print">
+                      <a:extLst>
+                        <a:ext uri="{28A0092B-C50C-407E-A947-70E740481C1C}">
+                          <a14:useLocalDpi xmlns:a14="http://schemas.microsoft.com/office/drawing/2010/main" val="0"/>
+                        </a:ext>
+                      </a:extLst>
+                    </a:blip>
+                    <a:srcRect l="2561" r="2561"/>
+                    <a:stretch>
+                      <a:fillRect/>
+                    </a:stretch>
+                  </pic:blipFill>
+                  <pic:spPr>
+                    <a:xfrm>
+                      <a:off x="0" y="0"/>
+                      <a:ext cx="5612175" cy="3482426"/>
+                    </a:xfrm>
+                    <a:prstGeom prst="round2DiagRect">
+                      <a:avLst>
+                        <a:gd name="adj1" fmla="val 16667"/>
+                        <a:gd name="adj2" fmla="val 0"/>
+                      </a:avLst>
+                    </a:prstGeom>
+                    <a:ln w="88900" cap="sq">
+                      <a:solidFill>
+                        <a:srgbClr val="FFFFFF"/>
+                      </a:solidFill>
+                      <a:miter lim="800000"/>
+                    </a:ln>
+                    <a:effectLst>
+                      <a:outerShdw blurRad="254000" algn="tl" rotWithShape="0">
+                        <a:srgbClr val="000000">
+                          <a:alpha val="43000"/>
+                        </a:srgbClr>
+                      </a:outerShdw>
+                    </a:effectLst>
+                  </pic:spPr>
+                </pic:pic>
+              </a:graphicData>
+            </a:graphic>
+          </wp:inline>
+        </w:drawing>
+      </w:r>
+    </w:p>
+    <w:p>
+      <w:pPr>
+        <w:spacing w:line="276" w:lineRule="auto"/>
+        <w:jc w:val="center"/>
+        <w:rPr>
+          <w:rFonts w:ascii="Courier New" w:eastAsia="Arial" w:hAnsi="Courier New" w:cs="Courier New"/>
+          <w:color w:val="0070C0"/>
+          <w:sz w:val="18"/>
+          <w:szCs w:val="18"/>
+        </w:rPr>
+      </w:pPr>
+      <w:r>
+        <w:rPr>
+          <w:rFonts w:ascii="Courier New" w:eastAsia="Arial" w:hAnsi="Courier New" w:cs="Courier New"/>
+          <w:color w:val="0070C0"/>
+          <w:sz w:val="18"/>
+          <w:szCs w:val="18"/>
+        </w:rPr>
+        <w:t xml:space="preserve">Figure </w:t>
+      </w:r>
+      <w:r>
+        <w:rPr>
+          <w:rFonts w:ascii="Courier New" w:eastAsia="Arial" w:hAnsi="Courier New" w:cs="Courier New"/>
+          <w:color w:val="0070C0"/>
+          <w:sz w:val="18"/>
+          <w:szCs w:val="18"/>
+        </w:rPr>
+        <w:t>11.1</w:t>
+      </w:r>
+    </w:p>
+    <w:p>
+      <w:pPr>
+        <w:spacing w:line="276" w:lineRule="auto"/>
+        <w:rPr>
+          <w:rFonts w:ascii="Courier New" w:eastAsia="Arial" w:hAnsi="Courier New" w:cs="Courier New"/>
+          <w:color w:val="0070C0"/>
+          <w:sz w:val="18"/>
+          <w:szCs w:val="18"/>
+        </w:rPr>
+      </w:pPr>
+    </w:p>
+    <w:p>
+      <w:pPr>
+        <w:spacing w:line="276" w:lineRule="auto"/>
+        <w:rPr>
+          <w:rFonts w:ascii="Courier New" w:eastAsia="Arial" w:hAnsi="Courier New" w:cs="Courier New"/>
+          <w:color w:val="0070C0"/>
+          <w:sz w:val="22"/>
+          <w:szCs w:val="22"/>
+        </w:rPr>
+      </w:pPr>
+      <w:r>
+        <w:rPr>
+          <w:rFonts w:ascii="Courier New" w:eastAsia="Arial" w:hAnsi="Courier New" w:cs="Courier New"/>
+          <w:bCs/>
+          <w:color w:val="000000"/>
+          <w:sz w:val="22"/>
+          <w:szCs w:val="22"/>
+        </w:rPr>
+        <w:t>After viewing all the information and deciding that this meets the user</w:t>
+      </w:r>
+      <w:r>
+        <w:rPr>
+          <w:rFonts w:ascii="Courier New" w:eastAsia="Arial" w:hAnsi="Courier New" w:cs="Courier New"/>
+          <w:bCs/>
+          <w:color w:val="000000"/>
+          <w:sz w:val="22"/>
+          <w:szCs w:val="22"/>
+        </w:rPr>
+        <w:t>’</w:t>
+      </w:r>
+      <w:r>
+        <w:rPr>
+          <w:rFonts w:ascii="Courier New" w:eastAsia="Arial" w:hAnsi="Courier New" w:cs="Courier New"/>
+          <w:bCs/>
+          <w:color w:val="000000"/>
+          <w:sz w:val="22"/>
+          <w:szCs w:val="22"/>
+        </w:rPr>
+        <w:t>s criteria and that they wish to purchase the item they should then input the number they wish to buy and click purchase.</w:t>
+      </w:r>
+      <w:r>
+        <w:rPr>
+          <w:rFonts w:ascii="Courier New" w:eastAsia="Arial" w:hAnsi="Courier New" w:cs="Courier New"/>
+          <w:bCs/>
+          <w:color w:val="000000"/>
+          <w:sz w:val="22"/>
+          <w:szCs w:val="22"/>
+        </w:rPr>
+        <w:t xml:space="preserve"> </w:t>
+      </w:r>
+      <w:r>
+        <w:rPr>
+          <w:rFonts w:ascii="Courier New" w:eastAsia="Arial" w:hAnsi="Courier New" w:cs="Courier New"/>
+          <w:color w:val="0070C0"/>
+          <w:sz w:val="22"/>
+          <w:szCs w:val="22"/>
+        </w:rPr>
+        <w:t xml:space="preserve">Reference Figure </w:t>
+      </w:r>
+      <w:r>
+        <w:rPr>
+          <w:rFonts w:ascii="Courier New" w:eastAsia="Arial" w:hAnsi="Courier New" w:cs="Courier New"/>
+          <w:color w:val="0070C0"/>
+          <w:sz w:val="22"/>
+          <w:szCs w:val="22"/>
+        </w:rPr>
+        <w:t>11.1(if the user has no default) and Figure 11.3(The user has both a default shipping address and payment details)</w:t>
+      </w:r>
+      <w:r>
+        <w:rPr>
+          <w:rFonts w:ascii="Courier New" w:eastAsia="Arial" w:hAnsi="Courier New" w:cs="Courier New"/>
+          <w:color w:val="0070C0"/>
+          <w:sz w:val="22"/>
+          <w:szCs w:val="22"/>
+        </w:rPr>
+        <w:t>.</w:t>
+      </w:r>
+    </w:p>
+    <w:p>
+      <w:pPr>
+        <w:spacing w:line="276" w:lineRule="auto"/>
+        <w:jc w:val="center"/>
+        <w:rPr>
+          <w:rFonts w:ascii="Courier New" w:eastAsia="Arial" w:hAnsi="Courier New" w:cs="Courier New"/>
+          <w:sz w:val="22"/>
+          <w:szCs w:val="22"/>
+        </w:rPr>
+      </w:pPr>
+      <w:r>
+        <w:rPr>
+          <w:rFonts w:ascii="Courier New" w:eastAsia="Arial" w:hAnsi="Courier New" w:cs="Courier New"/>
+          <w:noProof/>
+          <w:sz w:val="22"/>
+          <w:szCs w:val="22"/>
+        </w:rPr>
+        <w:drawing>
+          <wp:inline distT="0" distB="0" distL="0" distR="0" wp14:anchorId="03FA9FA6" wp14:editId="22C37D27">
+            <wp:extent cx="5612175" cy="3482426"/>
+            <wp:effectExtent l="304800" t="304800" r="331470" b="327660"/>
+            <wp:docPr id="15" name="Picture 15"/>
+            <wp:cNvGraphicFramePr>
+              <a:graphicFrameLocks xmlns:a="http://schemas.openxmlformats.org/drawingml/2006/main" noChangeAspect="1"/>
+            </wp:cNvGraphicFramePr>
+            <a:graphic xmlns:a="http://schemas.openxmlformats.org/drawingml/2006/main">
+              <a:graphicData uri="http://schemas.openxmlformats.org/drawingml/2006/picture">
+                <pic:pic xmlns:pic="http://schemas.openxmlformats.org/drawingml/2006/picture">
+                  <pic:nvPicPr>
+                    <pic:cNvPr id="15" name="Picture 15"/>
+                    <pic:cNvPicPr/>
+                  </pic:nvPicPr>
+                  <pic:blipFill>
+                    <a:blip r:embed="rId35">
+                      <a:extLst>
+                        <a:ext uri="{28A0092B-C50C-407E-A947-70E740481C1C}">
+                          <a14:useLocalDpi xmlns:a14="http://schemas.microsoft.com/office/drawing/2010/main" val="0"/>
+                        </a:ext>
+                      </a:extLst>
+                    </a:blip>
+                    <a:srcRect t="1526" b="1526"/>
+                    <a:stretch>
+                      <a:fillRect/>
+                    </a:stretch>
+                  </pic:blipFill>
+                  <pic:spPr>
+                    <a:xfrm>
+                      <a:off x="0" y="0"/>
+                      <a:ext cx="5612175" cy="3482426"/>
+                    </a:xfrm>
+                    <a:prstGeom prst="round2DiagRect">
+                      <a:avLst>
+                        <a:gd name="adj1" fmla="val 16667"/>
+                        <a:gd name="adj2" fmla="val 0"/>
+                      </a:avLst>
+                    </a:prstGeom>
+                    <a:ln w="88900" cap="sq">
+                      <a:solidFill>
+                        <a:srgbClr val="FFFFFF"/>
+                      </a:solidFill>
+                      <a:miter lim="800000"/>
+                    </a:ln>
+                    <a:effectLst>
+                      <a:outerShdw blurRad="254000" algn="tl" rotWithShape="0">
+                        <a:srgbClr val="000000">
+                          <a:alpha val="43000"/>
+                        </a:srgbClr>
+                      </a:outerShdw>
+                    </a:effectLst>
+                  </pic:spPr>
+                </pic:pic>
+              </a:graphicData>
+            </a:graphic>
+          </wp:inline>
+        </w:drawing>
+      </w:r>
+    </w:p>
+    <w:p>
+      <w:pPr>
+        <w:spacing w:line="276" w:lineRule="auto"/>
+        <w:jc w:val="center"/>
+        <w:rPr>
+          <w:rFonts w:ascii="Courier New" w:eastAsia="Arial" w:hAnsi="Courier New" w:cs="Courier New"/>
+          <w:color w:val="0070C0"/>
+          <w:sz w:val="18"/>
+          <w:szCs w:val="18"/>
+        </w:rPr>
+      </w:pPr>
+      <w:r>
+        <w:rPr>
+          <w:rFonts w:ascii="Courier New" w:eastAsia="Arial" w:hAnsi="Courier New" w:cs="Courier New"/>
+          <w:color w:val="0070C0"/>
+          <w:sz w:val="18"/>
+          <w:szCs w:val="18"/>
+        </w:rPr>
+        <w:t xml:space="preserve">Figure </w:t>
+      </w:r>
+      <w:r>
+        <w:rPr>
+          <w:rFonts w:ascii="Courier New" w:eastAsia="Arial" w:hAnsi="Courier New" w:cs="Courier New"/>
+          <w:color w:val="0070C0"/>
+          <w:sz w:val="18"/>
+          <w:szCs w:val="18"/>
+        </w:rPr>
+        <w:t>11.2</w:t>
+      </w:r>
+    </w:p>
+    <w:p>
+      <w:pPr>
+        <w:spacing w:line="276" w:lineRule="auto"/>
+        <w:jc w:val="center"/>
+        <w:rPr>
+          <w:rFonts w:ascii="Courier New" w:eastAsia="Arial" w:hAnsi="Courier New" w:cs="Courier New"/>
+          <w:sz w:val="22"/>
+          <w:szCs w:val="22"/>
+        </w:rPr>
+      </w:pPr>
+      <w:r>
+        <w:rPr>
+          <w:rFonts w:ascii="Courier New" w:eastAsia="Arial" w:hAnsi="Courier New" w:cs="Courier New"/>
+          <w:noProof/>
+          <w:sz w:val="22"/>
+          <w:szCs w:val="22"/>
+        </w:rPr>
+        <w:drawing>
+          <wp:inline distT="0" distB="0" distL="0" distR="0" wp14:anchorId="2609CABB" wp14:editId="399EB288">
+            <wp:extent cx="5612175" cy="3482426"/>
+            <wp:effectExtent l="304800" t="304800" r="331470" b="327660"/>
+            <wp:docPr id="16" name="Picture 16"/>
+            <wp:cNvGraphicFramePr>
+              <a:graphicFrameLocks xmlns:a="http://schemas.openxmlformats.org/drawingml/2006/main" noChangeAspect="1"/>
+            </wp:cNvGraphicFramePr>
+            <a:graphic xmlns:a="http://schemas.openxmlformats.org/drawingml/2006/main">
+              <a:graphicData uri="http://schemas.openxmlformats.org/drawingml/2006/picture">
+                <pic:pic xmlns:pic="http://schemas.openxmlformats.org/drawingml/2006/picture">
+                  <pic:nvPicPr>
+                    <pic:cNvPr id="16" name="Picture 16"/>
+                    <pic:cNvPicPr/>
+                  </pic:nvPicPr>
+                  <pic:blipFill>
+                    <a:blip r:embed="rId36" cstate="print">
+                      <a:extLst>
+                        <a:ext uri="{28A0092B-C50C-407E-A947-70E740481C1C}">
+                          <a14:useLocalDpi xmlns:a14="http://schemas.microsoft.com/office/drawing/2010/main" val="0"/>
+                        </a:ext>
+                      </a:extLst>
+                    </a:blip>
+                    <a:srcRect t="3089" b="3089"/>
+                    <a:stretch>
+                      <a:fillRect/>
+                    </a:stretch>
+                  </pic:blipFill>
+                  <pic:spPr>
+                    <a:xfrm>
+                      <a:off x="0" y="0"/>
+                      <a:ext cx="5612175" cy="3482426"/>
+                    </a:xfrm>
+                    <a:prstGeom prst="round2DiagRect">
+                      <a:avLst>
+                        <a:gd name="adj1" fmla="val 16667"/>
+                        <a:gd name="adj2" fmla="val 0"/>
+                      </a:avLst>
+                    </a:prstGeom>
+                    <a:ln w="88900" cap="sq">
+                      <a:solidFill>
+                        <a:srgbClr val="FFFFFF"/>
+                      </a:solidFill>
+                      <a:miter lim="800000"/>
+                    </a:ln>
+                    <a:effectLst>
+                      <a:outerShdw blurRad="254000" algn="tl" rotWithShape="0">
+                        <a:srgbClr val="000000">
+                          <a:alpha val="43000"/>
+                        </a:srgbClr>
+                      </a:outerShdw>
+                    </a:effectLst>
+                  </pic:spPr>
+                </pic:pic>
+              </a:graphicData>
+            </a:graphic>
+          </wp:inline>
+        </w:drawing>
+      </w:r>
+    </w:p>
+    <w:p>
+      <w:pPr>
+        <w:spacing w:line="276" w:lineRule="auto"/>
+        <w:jc w:val="center"/>
+        <w:rPr>
+          <w:rFonts w:ascii="Courier New" w:eastAsia="Arial" w:hAnsi="Courier New" w:cs="Courier New"/>
+          <w:color w:val="0070C0"/>
+          <w:sz w:val="18"/>
+          <w:szCs w:val="18"/>
+        </w:rPr>
+      </w:pPr>
+      <w:r>
+        <w:rPr>
+          <w:rFonts w:ascii="Courier New" w:eastAsia="Arial" w:hAnsi="Courier New" w:cs="Courier New"/>
+          <w:color w:val="0070C0"/>
+          <w:sz w:val="18"/>
+          <w:szCs w:val="18"/>
+        </w:rPr>
+        <w:t xml:space="preserve">Figure </w:t>
+      </w:r>
+      <w:r>
+        <w:rPr>
+          <w:rFonts w:ascii="Courier New" w:eastAsia="Arial" w:hAnsi="Courier New" w:cs="Courier New"/>
+          <w:color w:val="0070C0"/>
+          <w:sz w:val="18"/>
+          <w:szCs w:val="18"/>
+        </w:rPr>
+        <w:t>11.3</w:t>
+      </w:r>
+    </w:p>
+    <w:p>
+      <w:pPr>
+        <w:spacing w:line="276" w:lineRule="auto"/>
+        <w:rPr>
+          <w:rFonts w:ascii="Courier New" w:eastAsia="Arial" w:hAnsi="Courier New" w:cs="Courier New"/>
+          <w:color w:val="0070C0"/>
+          <w:sz w:val="18"/>
+          <w:szCs w:val="18"/>
+        </w:rPr>
+      </w:pPr>
+      <w:r>
+        <w:rPr>
+          <w:rFonts w:ascii="Courier New" w:eastAsia="Arial" w:hAnsi="Courier New" w:cs="Courier New"/>
+          <w:bCs/>
+          <w:color w:val="000000"/>
+          <w:sz w:val="22"/>
+          <w:szCs w:val="22"/>
+        </w:rPr>
+        <w:t>From this page the user can use an existing CC by inputting that card’s security code and clicking confirm. The user can also add a new card by clicking “Add New Credit Card” (</w:t>
+      </w:r>
+      <w:r>
+        <w:rPr>
+          <w:rFonts w:ascii="Courier New" w:eastAsia="Arial" w:hAnsi="Courier New" w:cs="Courier New"/>
+          <w:bCs/>
+          <w:color w:val="0070C0"/>
+          <w:sz w:val="22"/>
+          <w:szCs w:val="22"/>
+        </w:rPr>
+        <w:t>Figure 11.4</w:t>
+      </w:r>
+      <w:r>
+        <w:rPr>
+          <w:rFonts w:ascii="Courier New" w:eastAsia="Arial" w:hAnsi="Courier New" w:cs="Courier New"/>
+          <w:bCs/>
+          <w:color w:val="000000"/>
+          <w:sz w:val="22"/>
+          <w:szCs w:val="22"/>
+        </w:rPr>
+        <w:t>). The user can also click to change their existing shipping address by clicking change under Shipping Address (this will say you must add a shipping address if there was no default) (</w:t>
+      </w:r>
+      <w:r>
+        <w:rPr>
+          <w:rFonts w:ascii="Courier New" w:eastAsia="Arial" w:hAnsi="Courier New" w:cs="Courier New"/>
+          <w:bCs/>
+          <w:color w:val="0070C0"/>
+          <w:sz w:val="22"/>
+          <w:szCs w:val="22"/>
+        </w:rPr>
+        <w:t>Figure 11.5</w:t>
+      </w:r>
+      <w:r>
+        <w:rPr>
+          <w:rFonts w:ascii="Courier New" w:eastAsia="Arial" w:hAnsi="Courier New" w:cs="Courier New"/>
+          <w:bCs/>
+          <w:color w:val="000000"/>
+          <w:sz w:val="22"/>
+          <w:szCs w:val="22"/>
+        </w:rPr>
+        <w:t>). The Shipping section has a similar layout to the payment details one. (</w:t>
+      </w:r>
+      <w:r>
+        <w:rPr>
+          <w:rFonts w:ascii="Courier New" w:eastAsia="Arial" w:hAnsi="Courier New" w:cs="Courier New"/>
+          <w:bCs/>
+          <w:color w:val="0070C0"/>
+          <w:sz w:val="22"/>
+          <w:szCs w:val="22"/>
+        </w:rPr>
+        <w:t>Figure 11.6</w:t>
+      </w:r>
+      <w:r>
+        <w:rPr>
+          <w:rFonts w:ascii="Courier New" w:eastAsia="Arial" w:hAnsi="Courier New" w:cs="Courier New"/>
+          <w:bCs/>
+          <w:color w:val="000000"/>
+          <w:sz w:val="22"/>
+          <w:szCs w:val="22"/>
+        </w:rPr>
+        <w:t>).</w:t>
+      </w:r>
+    </w:p>
+    <w:p>
+      <w:pPr>
+        <w:spacing w:line="276" w:lineRule="auto"/>
+        <w:rPr>
+          <w:rFonts w:ascii="Arial" w:eastAsia="Arial" w:hAnsi="Arial" w:cs="Arial"/>
+          <w:color w:val="000000"/>
+          <w:sz w:val="22"/>
+          <w:szCs w:val="22"/>
+        </w:rPr>
+      </w:pPr>
+    </w:p>
+    <w:p>
+      <w:pPr>
+        <w:spacing w:line="276" w:lineRule="auto"/>
+        <w:jc w:val="center"/>
+        <w:rPr>
+          <w:rFonts w:ascii="Courier New" w:eastAsia="Arial" w:hAnsi="Courier New" w:cs="Courier New"/>
+          <w:sz w:val="22"/>
+          <w:szCs w:val="22"/>
+        </w:rPr>
+      </w:pPr>
+      <w:r>
+        <w:rPr>
+          <w:rFonts w:ascii="Courier New" w:eastAsia="Arial" w:hAnsi="Courier New" w:cs="Courier New"/>
+          <w:noProof/>
+          <w:sz w:val="22"/>
+          <w:szCs w:val="22"/>
+        </w:rPr>
+        <w:drawing>
+          <wp:inline distT="0" distB="0" distL="0" distR="0" wp14:anchorId="7325709A" wp14:editId="15348EF2">
+            <wp:extent cx="5612175" cy="3482426"/>
+            <wp:effectExtent l="304800" t="304800" r="331470" b="327660"/>
+            <wp:docPr id="17" name="Picture 17"/>
+            <wp:cNvGraphicFramePr>
+              <a:graphicFrameLocks xmlns:a="http://schemas.openxmlformats.org/drawingml/2006/main" noChangeAspect="1"/>
+            </wp:cNvGraphicFramePr>
+            <a:graphic xmlns:a="http://schemas.openxmlformats.org/drawingml/2006/main">
+              <a:graphicData uri="http://schemas.openxmlformats.org/drawingml/2006/picture">
+                <pic:pic xmlns:pic="http://schemas.openxmlformats.org/drawingml/2006/picture">
+                  <pic:nvPicPr>
+                    <pic:cNvPr id="17" name="Picture 17"/>
+                    <pic:cNvPicPr/>
+                  </pic:nvPicPr>
+                  <pic:blipFill>
+                    <a:blip r:embed="rId37">
+                      <a:extLst>
+                        <a:ext uri="{28A0092B-C50C-407E-A947-70E740481C1C}">
+                          <a14:useLocalDpi xmlns:a14="http://schemas.microsoft.com/office/drawing/2010/main" val="0"/>
+                        </a:ext>
+                      </a:extLst>
+                    </a:blip>
+                    <a:srcRect t="18756" b="18756"/>
+                    <a:stretch>
+                      <a:fillRect/>
+                    </a:stretch>
+                  </pic:blipFill>
+                  <pic:spPr>
+                    <a:xfrm>
+                      <a:off x="0" y="0"/>
+                      <a:ext cx="5612175" cy="3482426"/>
+                    </a:xfrm>
+                    <a:prstGeom prst="round2DiagRect">
+                      <a:avLst>
+                        <a:gd name="adj1" fmla="val 16667"/>
+                        <a:gd name="adj2" fmla="val 0"/>
+                      </a:avLst>
+                    </a:prstGeom>
+                    <a:ln w="88900" cap="sq">
+                      <a:solidFill>
+                        <a:srgbClr val="FFFFFF"/>
+                      </a:solidFill>
+                      <a:miter lim="800000"/>
+                    </a:ln>
+                    <a:effectLst>
+                      <a:outerShdw blurRad="254000" algn="tl" rotWithShape="0">
+                        <a:srgbClr val="000000">
+                          <a:alpha val="43000"/>
+                        </a:srgbClr>
+                      </a:outerShdw>
+                    </a:effectLst>
+                  </pic:spPr>
+                </pic:pic>
+              </a:graphicData>
+            </a:graphic>
+          </wp:inline>
+        </w:drawing>
+      </w:r>
+    </w:p>
+    <w:p>
+      <w:pPr>
+        <w:spacing w:line="276" w:lineRule="auto"/>
+        <w:jc w:val="center"/>
+        <w:rPr>
+          <w:rFonts w:ascii="Courier New" w:eastAsia="Arial" w:hAnsi="Courier New" w:cs="Courier New"/>
+          <w:color w:val="0070C0"/>
+          <w:sz w:val="18"/>
+          <w:szCs w:val="18"/>
+        </w:rPr>
+      </w:pPr>
+      <w:r>
+        <w:rPr>
+          <w:rFonts w:ascii="Courier New" w:eastAsia="Arial" w:hAnsi="Courier New" w:cs="Courier New"/>
+          <w:color w:val="0070C0"/>
+          <w:sz w:val="18"/>
+          <w:szCs w:val="18"/>
+        </w:rPr>
+        <w:t xml:space="preserve">Figure </w:t>
+      </w:r>
+      <w:r>
+        <w:rPr>
+          <w:rFonts w:ascii="Courier New" w:eastAsia="Arial" w:hAnsi="Courier New" w:cs="Courier New"/>
+          <w:color w:val="0070C0"/>
+          <w:sz w:val="18"/>
+          <w:szCs w:val="18"/>
+        </w:rPr>
+        <w:t>11.4</w:t>
+      </w:r>
+    </w:p>
+    <w:p>
+      <w:pPr>
+        <w:spacing w:line="276" w:lineRule="auto"/>
+        <w:jc w:val="center"/>
+        <w:rPr>
+          <w:rFonts w:ascii="Courier New" w:eastAsia="Arial" w:hAnsi="Courier New" w:cs="Courier New"/>
+          <w:sz w:val="22"/>
+          <w:szCs w:val="22"/>
+        </w:rPr>
+      </w:pPr>
+      <w:r>
+        <w:rPr>
+          <w:rFonts w:ascii="Courier New" w:eastAsia="Arial" w:hAnsi="Courier New" w:cs="Courier New"/>
+          <w:noProof/>
+          <w:sz w:val="22"/>
+          <w:szCs w:val="22"/>
+        </w:rPr>
+        <w:drawing>
+          <wp:inline distT="0" distB="0" distL="0" distR="0" wp14:anchorId="1CB1C5FA" wp14:editId="3D49A4F9">
+            <wp:extent cx="5612175" cy="3482426"/>
+            <wp:effectExtent l="304800" t="304800" r="331470" b="327660"/>
+            <wp:docPr id="31" name="Picture 31"/>
+            <wp:cNvGraphicFramePr>
+              <a:graphicFrameLocks xmlns:a="http://schemas.openxmlformats.org/drawingml/2006/main" noChangeAspect="1"/>
+            </wp:cNvGraphicFramePr>
+            <a:graphic xmlns:a="http://schemas.openxmlformats.org/drawingml/2006/main">
+              <a:graphicData uri="http://schemas.openxmlformats.org/drawingml/2006/picture">
+                <pic:pic xmlns:pic="http://schemas.openxmlformats.org/drawingml/2006/picture">
+                  <pic:nvPicPr>
+                    <pic:cNvPr id="31" name="Picture 31"/>
+                    <pic:cNvPicPr/>
+                  </pic:nvPicPr>
+                  <pic:blipFill>
+                    <a:blip r:embed="rId38" cstate="print">
+                      <a:extLst>
+                        <a:ext uri="{28A0092B-C50C-407E-A947-70E740481C1C}">
+                          <a14:useLocalDpi xmlns:a14="http://schemas.microsoft.com/office/drawing/2010/main" val="0"/>
+                        </a:ext>
+                      </a:extLst>
+                    </a:blip>
+                    <a:srcRect t="5494" b="5494"/>
+                    <a:stretch>
+                      <a:fillRect/>
+                    </a:stretch>
+                  </pic:blipFill>
+                  <pic:spPr>
+                    <a:xfrm>
+                      <a:off x="0" y="0"/>
+                      <a:ext cx="5612175" cy="3482426"/>
+                    </a:xfrm>
+                    <a:prstGeom prst="round2DiagRect">
+                      <a:avLst>
+                        <a:gd name="adj1" fmla="val 16667"/>
+                        <a:gd name="adj2" fmla="val 0"/>
+                      </a:avLst>
+                    </a:prstGeom>
+                    <a:ln w="88900" cap="sq">
+                      <a:solidFill>
+                        <a:srgbClr val="FFFFFF"/>
+                      </a:solidFill>
+                      <a:miter lim="800000"/>
+                    </a:ln>
+                    <a:effectLst>
+                      <a:outerShdw blurRad="254000" algn="tl" rotWithShape="0">
+                        <a:srgbClr val="000000">
+                          <a:alpha val="43000"/>
+                        </a:srgbClr>
+                      </a:outerShdw>
+                    </a:effectLst>
+                  </pic:spPr>
+                </pic:pic>
+              </a:graphicData>
+            </a:graphic>
+          </wp:inline>
+        </w:drawing>
+      </w:r>
+    </w:p>
+    <w:p>
+      <w:pPr>
+        <w:spacing w:line="276" w:lineRule="auto"/>
+        <w:jc w:val="center"/>
+        <w:rPr>
+          <w:rFonts w:ascii="Courier New" w:eastAsia="Arial" w:hAnsi="Courier New" w:cs="Courier New"/>
+          <w:color w:val="0070C0"/>
+          <w:sz w:val="18"/>
+          <w:szCs w:val="18"/>
+        </w:rPr>
+      </w:pPr>
+      <w:r>
+        <w:rPr>
+          <w:rFonts w:ascii="Courier New" w:eastAsia="Arial" w:hAnsi="Courier New" w:cs="Courier New"/>
+          <w:color w:val="0070C0"/>
+          <w:sz w:val="18"/>
+          <w:szCs w:val="18"/>
+        </w:rPr>
+        <w:t xml:space="preserve">Figure </w:t>
+      </w:r>
+      <w:r>
+        <w:rPr>
+          <w:rFonts w:ascii="Courier New" w:eastAsia="Arial" w:hAnsi="Courier New" w:cs="Courier New"/>
+          <w:color w:val="0070C0"/>
+          <w:sz w:val="18"/>
+          <w:szCs w:val="18"/>
+        </w:rPr>
+        <w:t>11.5</w:t>
+      </w:r>
+    </w:p>
+    <w:p>
+      <w:pPr>
+        <w:spacing w:line="276" w:lineRule="auto"/>
+        <w:jc w:val="center"/>
+        <w:rPr>
+          <w:rFonts w:ascii="Courier New" w:eastAsia="Arial" w:hAnsi="Courier New" w:cs="Courier New"/>
+          <w:sz w:val="22"/>
+          <w:szCs w:val="22"/>
+        </w:rPr>
+      </w:pPr>
+      <w:r>
+        <w:rPr>
+          <w:rFonts w:ascii="Courier New" w:eastAsia="Arial" w:hAnsi="Courier New" w:cs="Courier New"/>
+          <w:noProof/>
+          <w:sz w:val="22"/>
+          <w:szCs w:val="22"/>
+        </w:rPr>
+        <w:drawing>
+          <wp:inline distT="0" distB="0" distL="0" distR="0" wp14:anchorId="0F110B6D" wp14:editId="2AC2B777">
+            <wp:extent cx="5612175" cy="3482426"/>
+            <wp:effectExtent l="304800" t="304800" r="331470" b="327660"/>
+            <wp:docPr id="32" name="Picture 32"/>
+            <wp:cNvGraphicFramePr>
+              <a:graphicFrameLocks xmlns:a="http://schemas.openxmlformats.org/drawingml/2006/main" noChangeAspect="1"/>
+            </wp:cNvGraphicFramePr>
+            <a:graphic xmlns:a="http://schemas.openxmlformats.org/drawingml/2006/main">
+              <a:graphicData uri="http://schemas.openxmlformats.org/drawingml/2006/picture">
+                <pic:pic xmlns:pic="http://schemas.openxmlformats.org/drawingml/2006/picture">
+                  <pic:nvPicPr>
+                    <pic:cNvPr id="32" name="Picture 32"/>
+                    <pic:cNvPicPr/>
+                  </pic:nvPicPr>
+                  <pic:blipFill>
+                    <a:blip r:embed="rId39">
+                      <a:extLst>
+                        <a:ext uri="{28A0092B-C50C-407E-A947-70E740481C1C}">
+                          <a14:useLocalDpi xmlns:a14="http://schemas.microsoft.com/office/drawing/2010/main" val="0"/>
+                        </a:ext>
+                      </a:extLst>
+                    </a:blip>
+                    <a:srcRect t="18232" b="18232"/>
+                    <a:stretch>
+                      <a:fillRect/>
+                    </a:stretch>
+                  </pic:blipFill>
+                  <pic:spPr>
+                    <a:xfrm>
+                      <a:off x="0" y="0"/>
+                      <a:ext cx="5612175" cy="3482426"/>
+                    </a:xfrm>
+                    <a:prstGeom prst="round2DiagRect">
+                      <a:avLst>
+                        <a:gd name="adj1" fmla="val 16667"/>
+                        <a:gd name="adj2" fmla="val 0"/>
+                      </a:avLst>
+                    </a:prstGeom>
+                    <a:ln w="88900" cap="sq">
+                      <a:solidFill>
+                        <a:srgbClr val="FFFFFF"/>
+                      </a:solidFill>
+                      <a:miter lim="800000"/>
+                    </a:ln>
+                    <a:effectLst>
+                      <a:outerShdw blurRad="254000" algn="tl" rotWithShape="0">
+                        <a:srgbClr val="000000">
+                          <a:alpha val="43000"/>
+                        </a:srgbClr>
+                      </a:outerShdw>
+                    </a:effectLst>
+                  </pic:spPr>
+                </pic:pic>
+              </a:graphicData>
+            </a:graphic>
+          </wp:inline>
+        </w:drawing>
+      </w:r>
+    </w:p>
+    <w:p>
+      <w:pPr>
+        <w:spacing w:line="276" w:lineRule="auto"/>
+        <w:jc w:val="center"/>
+        <w:rPr>
+          <w:rFonts w:ascii="Courier New" w:eastAsia="Arial" w:hAnsi="Courier New" w:cs="Courier New"/>
+          <w:color w:val="0070C0"/>
+          <w:sz w:val="18"/>
+          <w:szCs w:val="18"/>
+        </w:rPr>
+      </w:pPr>
+      <w:r>
+        <w:rPr>
+          <w:rFonts w:ascii="Courier New" w:eastAsia="Arial" w:hAnsi="Courier New" w:cs="Courier New"/>
+          <w:color w:val="0070C0"/>
+          <w:sz w:val="18"/>
+          <w:szCs w:val="18"/>
+        </w:rPr>
+        <w:t xml:space="preserve">Figure </w:t>
+      </w:r>
+      <w:r>
+        <w:rPr>
+          <w:rFonts w:ascii="Courier New" w:eastAsia="Arial" w:hAnsi="Courier New" w:cs="Courier New"/>
+          <w:color w:val="0070C0"/>
+          <w:sz w:val="18"/>
+          <w:szCs w:val="18"/>
+        </w:rPr>
+        <w:t>11.6</w:t>
+      </w:r>
+    </w:p>
+    <w:p>
+      <w:pPr>
+        <w:spacing w:line="276" w:lineRule="auto"/>
+        <w:rPr>
+          <w:rFonts w:ascii="Arial" w:eastAsia="Arial" w:hAnsi="Arial" w:cs="Arial"/>
+          <w:color w:val="000000"/>
+          <w:sz w:val="22"/>
+          <w:szCs w:val="22"/>
+        </w:rPr>
+      </w:pPr>
+    </w:p>
+    <w:p>
+      <w:pPr>
+        <w:spacing w:line="276" w:lineRule="auto"/>
+        <w:rPr>
+          <w:rFonts w:ascii="Courier New" w:eastAsia="Arial" w:hAnsi="Courier New" w:cs="Courier New"/>
+          <w:bCs/>
+          <w:color w:val="000000"/>
+          <w:sz w:val="22"/>
+          <w:szCs w:val="22"/>
+        </w:rPr>
+      </w:pPr>
+    </w:p>
+    <w:p>
+      <w:pPr>
+        <w:spacing w:line="276" w:lineRule="auto"/>
+        <w:rPr>
+          <w:rFonts w:ascii="Courier New" w:eastAsia="Arial" w:hAnsi="Courier New" w:cs="Courier New"/>
+          <w:color w:val="0070C0"/>
+          <w:sz w:val="22"/>
+          <w:szCs w:val="22"/>
+        </w:rPr>
+      </w:pPr>
+      <w:r>
+        <w:rPr>
+          <w:rFonts w:ascii="Courier New" w:eastAsia="Arial" w:hAnsi="Courier New" w:cs="Courier New"/>
+          <w:bCs/>
+          <w:color w:val="000000"/>
+          <w:sz w:val="22"/>
+          <w:szCs w:val="22"/>
+        </w:rPr>
+        <w:t xml:space="preserve">Once all of the necessary information has been added or confirmed (both card details and shipping address), the user will then be prompted to confirm the information before clicking purchase which will purchase the item. </w:t>
+      </w:r>
+      <w:r>
+        <w:rPr>
+          <w:rFonts w:ascii="Courier New" w:eastAsia="Arial" w:hAnsi="Courier New" w:cs="Courier New"/>
+          <w:color w:val="0070C0"/>
+          <w:sz w:val="22"/>
+          <w:szCs w:val="22"/>
+        </w:rPr>
+        <w:t xml:space="preserve">Reference Figure </w:t>
+      </w:r>
+      <w:r>
+        <w:rPr>
+          <w:rFonts w:ascii="Courier New" w:eastAsia="Arial" w:hAnsi="Courier New" w:cs="Courier New"/>
+          <w:color w:val="0070C0"/>
+          <w:sz w:val="22"/>
+          <w:szCs w:val="22"/>
+        </w:rPr>
+        <w:t>11.7</w:t>
+      </w:r>
+    </w:p>
+    <w:p>
+      <w:pPr>
+        <w:spacing w:line="276" w:lineRule="auto"/>
+        <w:jc w:val="center"/>
+        <w:rPr>
+          <w:rFonts w:ascii="Courier New" w:eastAsia="Arial" w:hAnsi="Courier New" w:cs="Courier New"/>
+          <w:sz w:val="22"/>
+          <w:szCs w:val="22"/>
+        </w:rPr>
+      </w:pPr>
+      <w:r>
+        <w:rPr>
+          <w:rFonts w:ascii="Courier New" w:eastAsia="Arial" w:hAnsi="Courier New" w:cs="Courier New"/>
+          <w:noProof/>
+          <w:sz w:val="22"/>
+          <w:szCs w:val="22"/>
+        </w:rPr>
+        <w:drawing>
+          <wp:inline distT="0" distB="0" distL="0" distR="0" wp14:anchorId="0B7086A9" wp14:editId="08CA07EA">
+            <wp:extent cx="5612175" cy="3482426"/>
+            <wp:effectExtent l="304800" t="304800" r="331470" b="327660"/>
+            <wp:docPr id="49" name="Picture 49"/>
+            <wp:cNvGraphicFramePr>
+              <a:graphicFrameLocks xmlns:a="http://schemas.openxmlformats.org/drawingml/2006/main" noChangeAspect="1"/>
+            </wp:cNvGraphicFramePr>
+            <a:graphic xmlns:a="http://schemas.openxmlformats.org/drawingml/2006/main">
+              <a:graphicData uri="http://schemas.openxmlformats.org/drawingml/2006/picture">
+                <pic:pic xmlns:pic="http://schemas.openxmlformats.org/drawingml/2006/picture">
+                  <pic:nvPicPr>
+                    <pic:cNvPr id="49" name="Picture 49"/>
+                    <pic:cNvPicPr/>
+                  </pic:nvPicPr>
+                  <pic:blipFill>
+                    <a:blip r:embed="rId40" cstate="print">
+                      <a:extLst>
+                        <a:ext uri="{28A0092B-C50C-407E-A947-70E740481C1C}">
+                          <a14:useLocalDpi xmlns:a14="http://schemas.microsoft.com/office/drawing/2010/main" val="0"/>
+                        </a:ext>
+                      </a:extLst>
+                    </a:blip>
+                    <a:srcRect l="2355" r="2355"/>
+                    <a:stretch>
+                      <a:fillRect/>
+                    </a:stretch>
+                  </pic:blipFill>
+                  <pic:spPr>
+                    <a:xfrm>
+                      <a:off x="0" y="0"/>
+                      <a:ext cx="5612175" cy="3482426"/>
+                    </a:xfrm>
+                    <a:prstGeom prst="round2DiagRect">
+                      <a:avLst>
+                        <a:gd name="adj1" fmla="val 16667"/>
+                        <a:gd name="adj2" fmla="val 0"/>
+                      </a:avLst>
+                    </a:prstGeom>
+                    <a:ln w="88900" cap="sq">
+                      <a:solidFill>
+                        <a:srgbClr val="FFFFFF"/>
+                      </a:solidFill>
+                      <a:miter lim="800000"/>
+                    </a:ln>
+                    <a:effectLst>
+                      <a:outerShdw blurRad="254000" algn="tl" rotWithShape="0">
+                        <a:srgbClr val="000000">
+                          <a:alpha val="43000"/>
+                        </a:srgbClr>
+                      </a:outerShdw>
+                    </a:effectLst>
+                  </pic:spPr>
+                </pic:pic>
+              </a:graphicData>
+            </a:graphic>
+          </wp:inline>
+        </w:drawing>
+      </w:r>
+    </w:p>
+    <w:p>
+      <w:pPr>
+        <w:spacing w:line="276" w:lineRule="auto"/>
+        <w:jc w:val="center"/>
+        <w:rPr>
+          <w:rFonts w:ascii="Courier New" w:eastAsia="Arial" w:hAnsi="Courier New" w:cs="Courier New"/>
+          <w:color w:val="0070C0"/>
+          <w:sz w:val="18"/>
+          <w:szCs w:val="18"/>
+        </w:rPr>
+      </w:pPr>
+      <w:r>
+        <w:rPr>
+          <w:rFonts w:ascii="Courier New" w:eastAsia="Arial" w:hAnsi="Courier New" w:cs="Courier New"/>
+          <w:color w:val="0070C0"/>
+          <w:sz w:val="18"/>
+          <w:szCs w:val="18"/>
+        </w:rPr>
+        <w:t xml:space="preserve">Figure </w:t>
+      </w:r>
+      <w:r>
+        <w:rPr>
+          <w:rFonts w:ascii="Courier New" w:eastAsia="Arial" w:hAnsi="Courier New" w:cs="Courier New"/>
+          <w:color w:val="0070C0"/>
+          <w:sz w:val="18"/>
+          <w:szCs w:val="18"/>
+        </w:rPr>
+        <w:t>11.7</w:t>
+      </w:r>
+    </w:p>
+    <w:p>
+      <w:pPr>
+        <w:spacing w:line="276" w:lineRule="auto"/>
+        <w:rPr>
+          <w:rFonts w:ascii="Courier New" w:eastAsia="Arial" w:hAnsi="Courier New" w:cs="Courier New"/>
+          <w:bCs/>
+          <w:color w:val="000000"/>
+          <w:sz w:val="22"/>
+          <w:szCs w:val="22"/>
+        </w:rPr>
+      </w:pPr>
+    </w:p>
+    <w:p>
+      <w:pPr>
+        <w:spacing w:line="276" w:lineRule="auto"/>
         <w:rPr>
           <w:rFonts w:ascii="Arial" w:eastAsia="Arial" w:hAnsi="Arial" w:cs="Arial"/>
           <w:color w:val="000000"/>
@@ -7702,7 +9234,25 @@
           <w:sz w:val="22"/>
           <w:szCs w:val="22"/>
         </w:rPr>
-        <w:t xml:space="preserve"> the navigation tab on the left side of the home page. See Figure 11.</w:t>
+        <w:t xml:space="preserve"> the navigation tab on the left side of the home page. See Figure 1</w:t>
+      </w:r>
+      <w:r>
+        <w:rPr>
+          <w:rFonts w:ascii="Courier New" w:eastAsia="Arial" w:hAnsi="Courier New" w:cs="Courier New"/>
+          <w:color w:val="000000"/>
+          <w:sz w:val="22"/>
+          <w:szCs w:val="22"/>
+        </w:rPr>
+        <w:t>2</w:t>
+      </w:r>
+      <w:r>
+        <w:rPr>
+          <w:rFonts w:ascii="Courier New" w:eastAsia="Arial" w:hAnsi="Courier New" w:cs="Courier New"/>
+          <w:color w:val="000000"/>
+          <w:sz w:val="22"/>
+          <w:szCs w:val="22"/>
+        </w:rPr>
+        <w:t>.</w:t>
       </w:r>
     </w:p>
     <w:p>
@@ -7742,7 +9292,7 @@
                     </pic:cNvPicPr>
                   </pic:nvPicPr>
                   <pic:blipFill>
-                    <a:blip r:embed="rId31" cstate="print">
+                    <a:blip r:embed="rId41" cstate="print">
                       <a:extLst>
                         <a:ext uri="{28A0092B-C50C-407E-A947-70E740481C1C}">
                           <a14:useLocalDpi xmlns:a14="http://schemas.microsoft.com/office/drawing/2010/main" val="0"/>
@@ -7804,7 +9354,16 @@
           <w:sz w:val="18"/>
           <w:szCs w:val="18"/>
         </w:rPr>
-        <w:t>Figure 11</w:t>
+        <w:t>Figure 1</w:t>
+      </w:r>
+      <w:r>
+        <w:rPr>
+          <w:rFonts w:ascii="Courier New" w:eastAsia="Arial" w:hAnsi="Courier New" w:cs="Courier New"/>
+          <w:color w:val="0070C0"/>
+          <w:sz w:val="18"/>
+          <w:szCs w:val="18"/>
+        </w:rPr>
+        <w:t>2</w:t>
       </w:r>
     </w:p>
     <w:p>
@@ -7838,7 +9397,23 @@
           <w:sz w:val="22"/>
           <w:szCs w:val="22"/>
         </w:rPr>
-        <w:t>tickets as well as add a new ticket. See Figure 11.1.</w:t>
+        <w:t>tickets as well as add a new ticket. See Figure 1</w:t>
+      </w:r>
+      <w:r>
+        <w:rPr>
+          <w:rFonts w:ascii="Courier New" w:eastAsia="Arial" w:hAnsi="Courier New" w:cs="Courier New"/>
+          <w:sz w:val="22"/>
+          <w:szCs w:val="22"/>
+        </w:rPr>
+        <w:t>2</w:t>
+      </w:r>
+      <w:r>
+        <w:rPr>
+          <w:rFonts w:ascii="Courier New" w:eastAsia="Arial" w:hAnsi="Courier New" w:cs="Courier New"/>
+          <w:sz w:val="22"/>
+          <w:szCs w:val="22"/>
+        </w:rPr>
+        <w:t>.1.</w:t>
       </w:r>
     </w:p>
     <w:p>
@@ -7873,7 +9448,7 @@
                     <pic:cNvPicPr/>
                   </pic:nvPicPr>
                   <pic:blipFill>
-                    <a:blip r:embed="rId32">
+                    <a:blip r:embed="rId42">
                       <a:extLst>
                         <a:ext uri="{28A0092B-C50C-407E-A947-70E740481C1C}">
                           <a14:useLocalDpi xmlns:a14="http://schemas.microsoft.com/office/drawing/2010/main" val="0"/>
@@ -7934,7 +9509,25 @@
           <w:sz w:val="18"/>
           <w:szCs w:val="18"/>
         </w:rPr>
-        <w:t>Figure 11.1</w:t>
+        <w:t>Figure 1</w:t>
+      </w:r>
+      <w:r>
+        <w:rPr>
+          <w:rFonts w:ascii="Courier New" w:eastAsia="Arial" w:hAnsi="Courier New" w:cs="Courier New"/>
+          <w:color w:val="0070C0"/>
+          <w:sz w:val="18"/>
+          <w:szCs w:val="18"/>
+        </w:rPr>
+        <w:t>2</w:t>
+      </w:r>
+      <w:r>
+        <w:rPr>
+          <w:rFonts w:ascii="Courier New" w:eastAsia="Arial" w:hAnsi="Courier New" w:cs="Courier New"/>
+          <w:color w:val="0070C0"/>
+          <w:sz w:val="18"/>
+          <w:szCs w:val="18"/>
+        </w:rPr>
+        <w:t>.1</w:t>
       </w:r>
     </w:p>
     <w:p>
@@ -7997,7 +9590,23 @@
           <w:sz w:val="22"/>
           <w:szCs w:val="22"/>
         </w:rPr>
-        <w:t>issue information. See Figure 11.2.</w:t>
+        <w:t>issue information. See Figure 1</w:t>
+      </w:r>
+      <w:r>
+        <w:rPr>
+          <w:rFonts w:ascii="Courier New" w:eastAsia="Arial" w:hAnsi="Courier New" w:cs="Courier New"/>
+          <w:sz w:val="22"/>
+          <w:szCs w:val="22"/>
+        </w:rPr>
+        <w:t>2</w:t>
+      </w:r>
+      <w:r>
+        <w:rPr>
+          <w:rFonts w:ascii="Courier New" w:eastAsia="Arial" w:hAnsi="Courier New" w:cs="Courier New"/>
+          <w:sz w:val="22"/>
+          <w:szCs w:val="22"/>
+        </w:rPr>
+        <w:t>.2.</w:t>
       </w:r>
     </w:p>
     <w:p>
@@ -8033,7 +9642,7 @@
                     <pic:cNvPicPr/>
                   </pic:nvPicPr>
                   <pic:blipFill>
-                    <a:blip r:embed="rId33">
+                    <a:blip r:embed="rId43">
                       <a:extLst>
                         <a:ext uri="{28A0092B-C50C-407E-A947-70E740481C1C}">
                           <a14:useLocalDpi xmlns:a14="http://schemas.microsoft.com/office/drawing/2010/main" val="0"/>
@@ -8094,19 +9703,37 @@
           <w:sz w:val="18"/>
           <w:szCs w:val="18"/>
         </w:rPr>
-        <w:t>Figure 11.2</w:t>
-      </w:r>
-    </w:p>
-    <w:p>
-      <w:pPr>
-        <w:spacing w:line="276" w:lineRule="auto"/>
-        <w:jc w:val="center"/>
+        <w:t>Figure 1</w:t>
+      </w:r>
+      <w:r>
         <w:rPr>
           <w:rFonts w:ascii="Courier New" w:eastAsia="Arial" w:hAnsi="Courier New" w:cs="Courier New"/>
           <w:color w:val="0070C0"/>
           <w:sz w:val="18"/>
           <w:szCs w:val="18"/>
         </w:rPr>
+        <w:t>2</w:t>
+      </w:r>
+      <w:r>
+        <w:rPr>
+          <w:rFonts w:ascii="Courier New" w:eastAsia="Arial" w:hAnsi="Courier New" w:cs="Courier New"/>
+          <w:color w:val="0070C0"/>
+          <w:sz w:val="18"/>
+          <w:szCs w:val="18"/>
+        </w:rPr>
+        <w:t>.2</w:t>
+      </w:r>
+    </w:p>
+    <w:p>
+      <w:pPr>
+        <w:spacing w:line="276" w:lineRule="auto"/>
+        <w:jc w:val="center"/>
+        <w:rPr>
+          <w:rFonts w:ascii="Courier New" w:eastAsia="Arial" w:hAnsi="Courier New" w:cs="Courier New"/>
+          <w:color w:val="0070C0"/>
+          <w:sz w:val="18"/>
+          <w:szCs w:val="18"/>
+        </w:rPr>
       </w:pPr>
     </w:p>
     <w:p>
@@ -8196,7 +9823,23 @@
           <w:sz w:val="22"/>
           <w:szCs w:val="22"/>
         </w:rPr>
-        <w:t>. See Figure 11.3.</w:t>
+        <w:t>. See Figure 1</w:t>
+      </w:r>
+      <w:r>
+        <w:rPr>
+          <w:rFonts w:ascii="Courier New" w:eastAsia="Arial" w:hAnsi="Courier New" w:cs="Courier New"/>
+          <w:sz w:val="22"/>
+          <w:szCs w:val="22"/>
+        </w:rPr>
+        <w:t>2</w:t>
+      </w:r>
+      <w:r>
+        <w:rPr>
+          <w:rFonts w:ascii="Courier New" w:eastAsia="Arial" w:hAnsi="Courier New" w:cs="Courier New"/>
+          <w:sz w:val="22"/>
+          <w:szCs w:val="22"/>
+        </w:rPr>
+        <w:t>.3.</w:t>
       </w:r>
       <w:r>
         <w:rPr>
@@ -8221,7 +9864,7 @@
                     <pic:cNvPicPr/>
                   </pic:nvPicPr>
                   <pic:blipFill>
-                    <a:blip r:embed="rId34">
+                    <a:blip r:embed="rId44">
                       <a:extLst>
                         <a:ext uri="{28A0092B-C50C-407E-A947-70E740481C1C}">
                           <a14:useLocalDpi xmlns:a14="http://schemas.microsoft.com/office/drawing/2010/main" val="0"/>
@@ -8282,7 +9925,25 @@
           <w:sz w:val="18"/>
           <w:szCs w:val="18"/>
         </w:rPr>
-        <w:t>Figure 11.3</w:t>
+        <w:t>Figure 1</w:t>
+      </w:r>
+      <w:r>
+        <w:rPr>
+          <w:rFonts w:ascii="Courier New" w:eastAsia="Arial" w:hAnsi="Courier New" w:cs="Courier New"/>
+          <w:color w:val="0070C0"/>
+          <w:sz w:val="18"/>
+          <w:szCs w:val="18"/>
+        </w:rPr>
+        <w:t>2</w:t>
+      </w:r>
+      <w:r>
+        <w:rPr>
+          <w:rFonts w:ascii="Courier New" w:eastAsia="Arial" w:hAnsi="Courier New" w:cs="Courier New"/>
+          <w:color w:val="0070C0"/>
+          <w:sz w:val="18"/>
+          <w:szCs w:val="18"/>
+        </w:rPr>
+        <w:t>.3</w:t>
       </w:r>
     </w:p>
     <w:p>
@@ -8366,7 +10027,7 @@
           <w:sz w:val="22"/>
           <w:szCs w:val="22"/>
         </w:rPr>
-        <w:t>2</w:t>
+        <w:t>3</w:t>
       </w:r>
       <w:r>
         <w:rPr>
@@ -8424,7 +10085,7 @@
                     <pic:cNvPicPr/>
                   </pic:nvPicPr>
                   <pic:blipFill>
-                    <a:blip r:embed="rId35">
+                    <a:blip r:embed="rId45">
                       <a:extLst>
                         <a:ext uri="{28A0092B-C50C-407E-A947-70E740481C1C}">
                           <a14:useLocalDpi xmlns:a14="http://schemas.microsoft.com/office/drawing/2010/main" val="0"/>
@@ -8485,7 +10146,16 @@
           <w:sz w:val="18"/>
           <w:szCs w:val="18"/>
         </w:rPr>
-        <w:t>Figure 12</w:t>
+        <w:t>Figure 1</w:t>
+      </w:r>
+      <w:r>
+        <w:rPr>
+          <w:rFonts w:ascii="Courier New" w:eastAsia="Arial" w:hAnsi="Courier New" w:cs="Courier New"/>
+          <w:color w:val="0070C0"/>
+          <w:sz w:val="18"/>
+          <w:szCs w:val="18"/>
+        </w:rPr>
+        <w:t>3</w:t>
       </w:r>
     </w:p>
     <w:p>
@@ -8648,7 +10318,23 @@
           <w:sz w:val="22"/>
           <w:szCs w:val="22"/>
         </w:rPr>
-        <w:t xml:space="preserve"> page. See Figure 13.</w:t>
+        <w:t xml:space="preserve"> page. See Figure 1</w:t>
+      </w:r>
+      <w:r>
+        <w:rPr>
+          <w:rFonts w:ascii="Courier New" w:eastAsia="Arial" w:hAnsi="Courier New" w:cs="Courier New"/>
+          <w:sz w:val="22"/>
+          <w:szCs w:val="22"/>
+        </w:rPr>
+        <w:t>4</w:t>
+      </w:r>
+      <w:r>
+        <w:rPr>
+          <w:rFonts w:ascii="Courier New" w:eastAsia="Arial" w:hAnsi="Courier New" w:cs="Courier New"/>
+          <w:sz w:val="22"/>
+          <w:szCs w:val="22"/>
+        </w:rPr>
+        <w:t>.</w:t>
       </w:r>
     </w:p>
     <w:p>
@@ -8683,7 +10369,7 @@
                     <pic:cNvPicPr/>
                   </pic:nvPicPr>
                   <pic:blipFill>
-                    <a:blip r:embed="rId36" cstate="print">
+                    <a:blip r:embed="rId46" cstate="print">
                       <a:extLst>
                         <a:ext uri="{28A0092B-C50C-407E-A947-70E740481C1C}">
                           <a14:useLocalDpi xmlns:a14="http://schemas.microsoft.com/office/drawing/2010/main" val="0"/>
@@ -8744,7 +10430,16 @@
           <w:sz w:val="18"/>
           <w:szCs w:val="18"/>
         </w:rPr>
-        <w:t>Figure 13</w:t>
+        <w:t>Figure 1</w:t>
+      </w:r>
+      <w:r>
+        <w:rPr>
+          <w:rFonts w:ascii="Courier New" w:eastAsia="Arial" w:hAnsi="Courier New" w:cs="Courier New"/>
+          <w:color w:val="0070C0"/>
+          <w:sz w:val="18"/>
+          <w:szCs w:val="18"/>
+        </w:rPr>
+        <w:t>4</w:t>
       </w:r>
     </w:p>
     <w:p>
@@ -8842,7 +10537,7 @@
                     <pic:cNvPicPr/>
                   </pic:nvPicPr>
                   <pic:blipFill>
-                    <a:blip r:embed="rId37" cstate="print">
+                    <a:blip r:embed="rId47" cstate="print">
                       <a:extLst>
                         <a:ext uri="{28A0092B-C50C-407E-A947-70E740481C1C}">
                           <a14:useLocalDpi xmlns:a14="http://schemas.microsoft.com/office/drawing/2010/main" val="0"/>
@@ -8903,7 +10598,25 @@
           <w:sz w:val="18"/>
           <w:szCs w:val="18"/>
         </w:rPr>
-        <w:t>Figure 13.1</w:t>
+        <w:t>Figure 1</w:t>
+      </w:r>
+      <w:r>
+        <w:rPr>
+          <w:rFonts w:ascii="Courier New" w:eastAsia="Arial" w:hAnsi="Courier New" w:cs="Courier New"/>
+          <w:color w:val="0070C0"/>
+          <w:sz w:val="18"/>
+          <w:szCs w:val="18"/>
+        </w:rPr>
+        <w:t>4</w:t>
+      </w:r>
+      <w:r>
+        <w:rPr>
+          <w:rFonts w:ascii="Courier New" w:eastAsia="Arial" w:hAnsi="Courier New" w:cs="Courier New"/>
+          <w:color w:val="0070C0"/>
+          <w:sz w:val="18"/>
+          <w:szCs w:val="18"/>
+        </w:rPr>
+        <w:t>.1</w:t>
       </w:r>
     </w:p>
     <w:p>
@@ -8953,7 +10666,7 @@
                     <pic:cNvPicPr/>
                   </pic:nvPicPr>
                   <pic:blipFill>
-                    <a:blip r:embed="rId38" cstate="print">
+                    <a:blip r:embed="rId48" cstate="print">
                       <a:extLst>
                         <a:ext uri="{28A0092B-C50C-407E-A947-70E740481C1C}">
                           <a14:useLocalDpi xmlns:a14="http://schemas.microsoft.com/office/drawing/2010/main" val="0"/>
@@ -9014,7 +10727,25 @@
           <w:sz w:val="18"/>
           <w:szCs w:val="18"/>
         </w:rPr>
-        <w:t>Figure 13.2</w:t>
+        <w:t>Figure 1</w:t>
+      </w:r>
+      <w:r>
+        <w:rPr>
+          <w:rFonts w:ascii="Courier New" w:eastAsia="Arial" w:hAnsi="Courier New" w:cs="Courier New"/>
+          <w:color w:val="0070C0"/>
+          <w:sz w:val="18"/>
+          <w:szCs w:val="18"/>
+        </w:rPr>
+        <w:t>4</w:t>
+      </w:r>
+      <w:r>
+        <w:rPr>
+          <w:rFonts w:ascii="Courier New" w:eastAsia="Arial" w:hAnsi="Courier New" w:cs="Courier New"/>
+          <w:color w:val="0070C0"/>
+          <w:sz w:val="18"/>
+          <w:szCs w:val="18"/>
+        </w:rPr>
+        <w:t>.2</w:t>
       </w:r>
     </w:p>
     <w:p>
@@ -9099,7 +10830,23 @@
           <w:sz w:val="22"/>
           <w:szCs w:val="22"/>
         </w:rPr>
-        <w:t>This is represented in Figure 14.</w:t>
+        <w:t>This is represented in Figure 1</w:t>
+      </w:r>
+      <w:r>
+        <w:rPr>
+          <w:rFonts w:ascii="Courier New" w:eastAsia="Arial" w:hAnsi="Courier New" w:cs="Courier New"/>
+          <w:sz w:val="22"/>
+          <w:szCs w:val="22"/>
+        </w:rPr>
+        <w:t>5</w:t>
+      </w:r>
+      <w:r>
+        <w:rPr>
+          <w:rFonts w:ascii="Courier New" w:eastAsia="Arial" w:hAnsi="Courier New" w:cs="Courier New"/>
+          <w:sz w:val="22"/>
+          <w:szCs w:val="22"/>
+        </w:rPr>
+        <w:t>.</w:t>
       </w:r>
     </w:p>
     <w:p>
@@ -9134,7 +10881,7 @@
                     <pic:cNvPicPr/>
                   </pic:nvPicPr>
                   <pic:blipFill>
-                    <a:blip r:embed="rId39" cstate="print">
+                    <a:blip r:embed="rId49" cstate="print">
                       <a:extLst>
                         <a:ext uri="{28A0092B-C50C-407E-A947-70E740481C1C}">
                           <a14:useLocalDpi xmlns:a14="http://schemas.microsoft.com/office/drawing/2010/main" val="0"/>
@@ -9195,7 +10942,16 @@
           <w:sz w:val="18"/>
           <w:szCs w:val="18"/>
         </w:rPr>
-        <w:t>Figure 14</w:t>
+        <w:t>Figure 1</w:t>
+      </w:r>
+      <w:r>
+        <w:rPr>
+          <w:rFonts w:ascii="Courier New" w:eastAsia="Arial" w:hAnsi="Courier New" w:cs="Courier New"/>
+          <w:color w:val="0070C0"/>
+          <w:sz w:val="18"/>
+          <w:szCs w:val="18"/>
+        </w:rPr>
+        <w:t>5</w:t>
       </w:r>
     </w:p>
     <w:p>
@@ -9278,7 +11034,23 @@
           <w:sz w:val="22"/>
           <w:szCs w:val="22"/>
         </w:rPr>
-        <w:t>cified users. See Figure 15.</w:t>
+        <w:t>cified users. See Figure 1</w:t>
+      </w:r>
+      <w:r>
+        <w:rPr>
+          <w:rFonts w:ascii="Courier New" w:eastAsia="Arial" w:hAnsi="Courier New" w:cs="Courier New"/>
+          <w:sz w:val="22"/>
+          <w:szCs w:val="22"/>
+        </w:rPr>
+        <w:t>6</w:t>
+      </w:r>
+      <w:r>
+        <w:rPr>
+          <w:rFonts w:ascii="Courier New" w:eastAsia="Arial" w:hAnsi="Courier New" w:cs="Courier New"/>
+          <w:sz w:val="22"/>
+          <w:szCs w:val="22"/>
+        </w:rPr>
+        <w:t>.</w:t>
       </w:r>
     </w:p>
     <w:p>
@@ -9314,7 +11086,7 @@
                     <pic:cNvPicPr/>
                   </pic:nvPicPr>
                   <pic:blipFill>
-                    <a:blip r:embed="rId40" cstate="print">
+                    <a:blip r:embed="rId50" cstate="print">
                       <a:extLst>
                         <a:ext uri="{28A0092B-C50C-407E-A947-70E740481C1C}">
                           <a14:useLocalDpi xmlns:a14="http://schemas.microsoft.com/office/drawing/2010/main" val="0"/>
@@ -9375,7 +11147,16 @@
           <w:sz w:val="18"/>
           <w:szCs w:val="18"/>
         </w:rPr>
-        <w:t>Figure 15</w:t>
+        <w:t>Figure 1</w:t>
+      </w:r>
+      <w:r>
+        <w:rPr>
+          <w:rFonts w:ascii="Courier New" w:eastAsia="Arial" w:hAnsi="Courier New" w:cs="Courier New"/>
+          <w:color w:val="0070C0"/>
+          <w:sz w:val="18"/>
+          <w:szCs w:val="18"/>
+        </w:rPr>
+        <w:t>6</w:t>
       </w:r>
     </w:p>
     <w:p>
@@ -9548,7 +11329,7 @@
           <w:sz w:val="22"/>
           <w:szCs w:val="22"/>
         </w:rPr>
-        <w:t>6</w:t>
+        <w:t>7</w:t>
       </w:r>
       <w:r>
         <w:rPr>
@@ -9601,7 +11382,7 @@
                     <pic:cNvPicPr/>
                   </pic:nvPicPr>
                   <pic:blipFill>
-                    <a:blip r:embed="rId41" cstate="print">
+                    <a:blip r:embed="rId51" cstate="print">
                       <a:extLst>
                         <a:ext uri="{28A0092B-C50C-407E-A947-70E740481C1C}">
                           <a14:useLocalDpi xmlns:a14="http://schemas.microsoft.com/office/drawing/2010/main" val="0"/>
@@ -9662,7 +11443,16 @@
           <w:sz w:val="18"/>
           <w:szCs w:val="18"/>
         </w:rPr>
-        <w:t>Figure 16</w:t>
+        <w:t>Figure 1</w:t>
+      </w:r>
+      <w:r>
+        <w:rPr>
+          <w:rFonts w:ascii="Courier New" w:eastAsia="Arial" w:hAnsi="Courier New" w:cs="Courier New"/>
+          <w:color w:val="0070C0"/>
+          <w:sz w:val="18"/>
+          <w:szCs w:val="18"/>
+        </w:rPr>
+        <w:t>7</w:t>
       </w:r>
     </w:p>
     <w:p>
@@ -9783,7 +11573,23 @@
           <w:sz w:val="22"/>
           <w:szCs w:val="22"/>
         </w:rPr>
-        <w:t>administrator to narrow down the items data being sought. See Figure 17.</w:t>
+        <w:t>administrator to narrow down the items data being sought. See Figure 1</w:t>
+      </w:r>
+      <w:r>
+        <w:rPr>
+          <w:rFonts w:ascii="Courier New" w:eastAsia="Arial" w:hAnsi="Courier New" w:cs="Courier New"/>
+          <w:sz w:val="22"/>
+          <w:szCs w:val="22"/>
+        </w:rPr>
+        <w:t>8</w:t>
+      </w:r>
+      <w:r>
+        <w:rPr>
+          <w:rFonts w:ascii="Courier New" w:eastAsia="Arial" w:hAnsi="Courier New" w:cs="Courier New"/>
+          <w:sz w:val="22"/>
+          <w:szCs w:val="22"/>
+        </w:rPr>
+        <w:t>.</w:t>
       </w:r>
     </w:p>
     <w:p>
@@ -9818,7 +11624,7 @@
                     <pic:cNvPicPr/>
                   </pic:nvPicPr>
                   <pic:blipFill>
-                    <a:blip r:embed="rId42">
+                    <a:blip r:embed="rId52">
                       <a:extLst>
                         <a:ext uri="{28A0092B-C50C-407E-A947-70E740481C1C}">
                           <a14:useLocalDpi xmlns:a14="http://schemas.microsoft.com/office/drawing/2010/main" val="0"/>
@@ -9879,19 +11685,28 @@
           <w:sz w:val="18"/>
           <w:szCs w:val="18"/>
         </w:rPr>
-        <w:t>Figure 17</w:t>
-      </w:r>
-    </w:p>
-    <w:p>
-      <w:pPr>
-        <w:spacing w:line="276" w:lineRule="auto"/>
-        <w:jc w:val="center"/>
+        <w:t>Figure 1</w:t>
+      </w:r>
+      <w:r>
         <w:rPr>
           <w:rFonts w:ascii="Courier New" w:eastAsia="Arial" w:hAnsi="Courier New" w:cs="Courier New"/>
           <w:color w:val="0070C0"/>
           <w:sz w:val="18"/>
           <w:szCs w:val="18"/>
         </w:rPr>
+        <w:t>8</w:t>
+      </w:r>
+    </w:p>
+    <w:p>
+      <w:pPr>
+        <w:spacing w:line="276" w:lineRule="auto"/>
+        <w:jc w:val="center"/>
+        <w:rPr>
+          <w:rFonts w:ascii="Courier New" w:eastAsia="Arial" w:hAnsi="Courier New" w:cs="Courier New"/>
+          <w:color w:val="0070C0"/>
+          <w:sz w:val="18"/>
+          <w:szCs w:val="18"/>
+        </w:rPr>
       </w:pPr>
     </w:p>
     <w:p>
@@ -9951,7 +11766,23 @@
           <w:sz w:val="22"/>
           <w:szCs w:val="22"/>
         </w:rPr>
-        <w:t>17.1.</w:t>
+        <w:t>1</w:t>
+      </w:r>
+      <w:r>
+        <w:rPr>
+          <w:rFonts w:ascii="Courier New" w:eastAsia="Arial" w:hAnsi="Courier New" w:cs="Courier New"/>
+          <w:sz w:val="22"/>
+          <w:szCs w:val="22"/>
+        </w:rPr>
+        <w:t>8</w:t>
+      </w:r>
+      <w:r>
+        <w:rPr>
+          <w:rFonts w:ascii="Courier New" w:eastAsia="Arial" w:hAnsi="Courier New" w:cs="Courier New"/>
+          <w:sz w:val="22"/>
+          <w:szCs w:val="22"/>
+        </w:rPr>
+        <w:t>.1.</w:t>
       </w:r>
     </w:p>
     <w:p>
@@ -9987,7 +11818,7 @@
                     <pic:cNvPicPr/>
                   </pic:nvPicPr>
                   <pic:blipFill>
-                    <a:blip r:embed="rId43">
+                    <a:blip r:embed="rId53">
                       <a:extLst>
                         <a:ext uri="{28A0092B-C50C-407E-A947-70E740481C1C}">
                           <a14:useLocalDpi xmlns:a14="http://schemas.microsoft.com/office/drawing/2010/main" val="0"/>
@@ -10048,7 +11879,25 @@
           <w:sz w:val="18"/>
           <w:szCs w:val="18"/>
         </w:rPr>
-        <w:t>Figure 17.1</w:t>
+        <w:t>Figure 1</w:t>
+      </w:r>
+      <w:r>
+        <w:rPr>
+          <w:rFonts w:ascii="Courier New" w:eastAsia="Arial" w:hAnsi="Courier New" w:cs="Courier New"/>
+          <w:color w:val="0070C0"/>
+          <w:sz w:val="18"/>
+          <w:szCs w:val="18"/>
+        </w:rPr>
+        <w:t>8</w:t>
+      </w:r>
+      <w:r>
+        <w:rPr>
+          <w:rFonts w:ascii="Courier New" w:eastAsia="Arial" w:hAnsi="Courier New" w:cs="Courier New"/>
+          <w:color w:val="0070C0"/>
+          <w:sz w:val="18"/>
+          <w:szCs w:val="18"/>
+        </w:rPr>
+        <w:t>.1</w:t>
       </w:r>
     </w:p>
     <w:p>
@@ -10139,7 +11988,7 @@
                     <pic:cNvPicPr/>
                   </pic:nvPicPr>
                   <pic:blipFill>
-                    <a:blip r:embed="rId44" cstate="print">
+                    <a:blip r:embed="rId54" cstate="print">
                       <a:extLst>
                         <a:ext uri="{28A0092B-C50C-407E-A947-70E740481C1C}">
                           <a14:useLocalDpi xmlns:a14="http://schemas.microsoft.com/office/drawing/2010/main" val="0"/>
@@ -10200,7 +12049,25 @@
           <w:sz w:val="18"/>
           <w:szCs w:val="18"/>
         </w:rPr>
-        <w:t>Figure 17.2</w:t>
+        <w:t>Figure 1</w:t>
+      </w:r>
+      <w:r>
+        <w:rPr>
+          <w:rFonts w:ascii="Courier New" w:eastAsia="Arial" w:hAnsi="Courier New" w:cs="Courier New"/>
+          <w:color w:val="0070C0"/>
+          <w:sz w:val="18"/>
+          <w:szCs w:val="18"/>
+        </w:rPr>
+        <w:t>8</w:t>
+      </w:r>
+      <w:r>
+        <w:rPr>
+          <w:rFonts w:ascii="Courier New" w:eastAsia="Arial" w:hAnsi="Courier New" w:cs="Courier New"/>
+          <w:color w:val="0070C0"/>
+          <w:sz w:val="18"/>
+          <w:szCs w:val="18"/>
+        </w:rPr>
+        <w:t>.2</w:t>
       </w:r>
     </w:p>
     <w:p>
@@ -10317,7 +12184,23 @@
           <w:sz w:val="22"/>
           <w:szCs w:val="22"/>
         </w:rPr>
-        <w:t>page will open displaying the contents of the selected category. See Figure 18.</w:t>
+        <w:t>page will open displaying the contents of the selected category. See Figure 1</w:t>
+      </w:r>
+      <w:r>
+        <w:rPr>
+          <w:rFonts w:ascii="Courier New" w:eastAsia="Arial" w:hAnsi="Courier New" w:cs="Courier New"/>
+          <w:sz w:val="22"/>
+          <w:szCs w:val="22"/>
+        </w:rPr>
+        <w:t>9</w:t>
+      </w:r>
+      <w:r>
+        <w:rPr>
+          <w:rFonts w:ascii="Courier New" w:eastAsia="Arial" w:hAnsi="Courier New" w:cs="Courier New"/>
+          <w:sz w:val="22"/>
+          <w:szCs w:val="22"/>
+        </w:rPr>
+        <w:t>.</w:t>
       </w:r>
     </w:p>
     <w:p>
@@ -10352,7 +12235,7 @@
                     <pic:cNvPicPr/>
                   </pic:nvPicPr>
                   <pic:blipFill>
-                    <a:blip r:embed="rId45" cstate="print">
+                    <a:blip r:embed="rId55" cstate="print">
                       <a:extLst>
                         <a:ext uri="{28A0092B-C50C-407E-A947-70E740481C1C}">
                           <a14:useLocalDpi xmlns:a14="http://schemas.microsoft.com/office/drawing/2010/main" val="0"/>
@@ -10413,7 +12296,16 @@
           <w:sz w:val="18"/>
           <w:szCs w:val="18"/>
         </w:rPr>
-        <w:t>Figure 18</w:t>
+        <w:t>Figure 1</w:t>
+      </w:r>
+      <w:r>
+        <w:rPr>
+          <w:rFonts w:ascii="Courier New" w:eastAsia="Arial" w:hAnsi="Courier New" w:cs="Courier New"/>
+          <w:color w:val="0070C0"/>
+          <w:sz w:val="18"/>
+          <w:szCs w:val="18"/>
+        </w:rPr>
+        <w:t>9</w:t>
       </w:r>
     </w:p>
     <w:p>
@@ -10484,7 +12376,25 @@
           <w:sz w:val="22"/>
           <w:szCs w:val="22"/>
         </w:rPr>
-        <w:t xml:space="preserve"> a variety of functions. Reference Figure 19.</w:t>
+        <w:t xml:space="preserve"> a variety of functions. Reference Figure </w:t>
+      </w:r>
+      <w:r>
+        <w:rPr>
+          <w:rFonts w:ascii="Courier New" w:eastAsia="Arial" w:hAnsi="Courier New" w:cs="Courier New"/>
+          <w:color w:val="000000"/>
+          <w:sz w:val="22"/>
+          <w:szCs w:val="22"/>
+        </w:rPr>
+        <w:t>20</w:t>
+      </w:r>
+      <w:r>
+        <w:rPr>
+          <w:rFonts w:ascii="Courier New" w:eastAsia="Arial" w:hAnsi="Courier New" w:cs="Courier New"/>
+          <w:color w:val="000000"/>
+          <w:sz w:val="22"/>
+          <w:szCs w:val="22"/>
+        </w:rPr>
+        <w:t>.</w:t>
       </w:r>
     </w:p>
     <w:p>
@@ -10740,7 +12650,7 @@
           <w:szCs w:val="22"/>
         </w:rPr>
         <w:drawing>
-          <wp:inline distT="0" distB="0" distL="0" distR="0" wp14:anchorId="1F4E572D" wp14:editId="31A96579">
+          <wp:inline distT="0" distB="0" distL="0" distR="0" wp14:anchorId="1F4E572D" wp14:editId="40BBB3A9">
             <wp:extent cx="6383515" cy="2414732"/>
             <wp:effectExtent l="304800" t="304800" r="322580" b="328930"/>
             <wp:docPr id="47" name="Picture 47"/>
@@ -10755,14 +12665,14 @@
                     <pic:cNvPicPr/>
                   </pic:nvPicPr>
                   <pic:blipFill>
-                    <a:blip r:embed="rId46">
+                    <a:blip r:embed="rId56">
                       <a:extLst>
                         <a:ext uri="{28A0092B-C50C-407E-A947-70E740481C1C}">
                           <a14:useLocalDpi xmlns:a14="http://schemas.microsoft.com/office/drawing/2010/main" val="0"/>
                         </a:ext>
                       </a:extLst>
                     </a:blip>
-                    <a:srcRect t="8196" b="8196"/>
+                    <a:srcRect l="6182" r="6182"/>
                     <a:stretch>
                       <a:fillRect/>
                     </a:stretch>
@@ -10817,7 +12727,16 @@
           <w:sz w:val="18"/>
           <w:szCs w:val="18"/>
         </w:rPr>
-        <w:t>Figure 19</w:t>
+        <w:t xml:space="preserve">Figure </w:t>
+      </w:r>
+      <w:r>
+        <w:rPr>
+          <w:rFonts w:ascii="Courier New" w:eastAsia="Arial" w:hAnsi="Courier New" w:cs="Courier New"/>
+          <w:color w:val="0070C0"/>
+          <w:sz w:val="18"/>
+          <w:szCs w:val="18"/>
+        </w:rPr>
+        <w:t>20</w:t>
       </w:r>
     </w:p>
     <w:p>
@@ -13354,7 +15273,7 @@
       </w:r>
     </w:p>
     <w:sectPr>
-      <w:footerReference w:type="default" r:id="rId47"/>
+      <w:footerReference w:type="default" r:id="rId57"/>
       <w:pgSz w:w="12240" w:h="15840"/>
       <w:pgMar w:top="1440" w:right="1440" w:bottom="1440" w:left="1440" w:header="360" w:footer="360" w:gutter="0"/>
       <w:pgNumType w:start="1"/>
@@ -14962,28 +16881,28 @@
 </file>
 
 <file path=customXml/item1.xml><?xml version="1.0" encoding="utf-8"?>
+<b:Sources xmlns:b="http://schemas.openxmlformats.org/officeDocument/2006/bibliography" xmlns="http://schemas.openxmlformats.org/officeDocument/2006/bibliography" SelectedStyle="\APASixthEditionOfficeOnline.xsl" StyleName="APA" Version="6"/>
+</file>
+
+<file path=customXml/item2.xml><?xml version="1.0" encoding="utf-8"?>
 <go:gDocsCustomXmlDataStorage xmlns:go="http://customooxmlschemas.google.com/" xmlns:r="http://schemas.openxmlformats.org/officeDocument/2006/relationships">
   <go:docsCustomData xmlns:go="http://customooxmlschemas.google.com/" roundtripDataSignature="AMtx7mieEE/Vcj+VW5H6mQgVbDJhzRnQ5Q==">AMUW2mWrJLYVJdUyoDSCKRlbwsGs/Tsk4Dkm0lCIgl7zG6RGcVkh2jQHwSAByO9Lae3CNC9jP5f+4T1OEekecwzjxhwFILTcKZzrBgAnDOgNafY4/S3mIy8=</go:docsCustomData>
 </go:gDocsCustomXmlDataStorage>
 </file>
 
-<file path=customXml/item2.xml><?xml version="1.0" encoding="utf-8"?>
-<b:Sources xmlns:b="http://schemas.openxmlformats.org/officeDocument/2006/bibliography" xmlns="http://schemas.openxmlformats.org/officeDocument/2006/bibliography" SelectedStyle="\APASixthEditionOfficeOnline.xsl" StyleName="APA" Version="6"/>
+<file path=customXml/itemProps1.xml><?xml version="1.0" encoding="utf-8"?>
+<ds:datastoreItem xmlns:ds="http://schemas.openxmlformats.org/officeDocument/2006/customXml" ds:itemID="{AD2C4763-EF79-453C-A865-10783382B09C}">
+  <ds:schemaRefs>
+    <ds:schemaRef ds:uri="http://schemas.openxmlformats.org/officeDocument/2006/bibliography"/>
+  </ds:schemaRefs>
+</ds:datastoreItem>
 </file>
 
-<file path=customXml/itemProps1.xml><?xml version="1.0" encoding="utf-8"?>
+<file path=customXml/itemProps2.xml><?xml version="1.0" encoding="utf-8"?>
 <ds:datastoreItem xmlns:ds="http://schemas.openxmlformats.org/officeDocument/2006/customXml" ds:itemID="{11111111-1234-1234-1234-123412341234}">
   <ds:schemaRefs>
     <ds:schemaRef ds:uri="http://customooxmlschemas.google.com/"/>
     <ds:schemaRef ds:uri="http://schemas.openxmlformats.org/officeDocument/2006/relationships"/>
   </ds:schemaRefs>
 </ds:datastoreItem>
-</file>
-
-<file path=customXml/itemProps2.xml><?xml version="1.0" encoding="utf-8"?>
-<ds:datastoreItem xmlns:ds="http://schemas.openxmlformats.org/officeDocument/2006/customXml" ds:itemID="{AD2C4763-EF79-453C-A865-10783382B09C}">
-  <ds:schemaRefs>
-    <ds:schemaRef ds:uri="http://schemas.openxmlformats.org/officeDocument/2006/bibliography"/>
-  </ds:schemaRefs>
-</ds:datastoreItem>
 </file>
</xml_diff>